<commit_message>
Folder restructure and changes made to the draft report. The draft has now my parot of the report along with an appendix.
</commit_message>
<xml_diff>
--- a/doc/Draft Report.docx
+++ b/doc/Draft Report.docx
@@ -88,8 +88,17 @@
           <w:sz w:val="18"/>
           <w:szCs w:val="18"/>
         </w:rPr>
-        <w:t>Mohamed Baddar</w:t>
-      </w:r>
+        <w:t xml:space="preserve">Mohamed </w:t>
+      </w:r>
+      <w:proofErr w:type="spellStart"/>
+      <w:r>
+        <w:rPr>
+          <w:sz w:val="18"/>
+          <w:szCs w:val="18"/>
+        </w:rPr>
+        <w:t>Baddar</w:t>
+      </w:r>
+      <w:proofErr w:type="spellEnd"/>
       <w:r>
         <w:rPr>
           <w:sz w:val="18"/>
@@ -126,21 +135,12 @@
         </w:rPr>
         <w:tab/>
       </w:r>
-      <w:proofErr w:type="spellStart"/>
-      <w:r>
-        <w:rPr>
-          <w:sz w:val="18"/>
-          <w:szCs w:val="18"/>
-        </w:rPr>
-        <w:t>Daniyal</w:t>
-      </w:r>
-      <w:proofErr w:type="spellEnd"/>
-      <w:r>
-        <w:rPr>
-          <w:sz w:val="18"/>
-          <w:szCs w:val="18"/>
-        </w:rPr>
-        <w:t xml:space="preserve"> </w:t>
+      <w:r>
+        <w:rPr>
+          <w:sz w:val="18"/>
+          <w:szCs w:val="18"/>
+        </w:rPr>
+        <w:t xml:space="preserve">Daniyal </w:t>
       </w:r>
       <w:proofErr w:type="spellStart"/>
       <w:r>
@@ -434,7 +434,7 @@
         </w:numPr>
       </w:pPr>
       <w:r>
-        <w:t xml:space="preserve">What is the potential of smart contract X hosted in the Ethereum blockchain? </w:t>
+        <w:t>Are cryptocurrencies consistently correlated to Bitcoin? What is the point of holding a portfolio of different currencies if that is the case?</w:t>
       </w:r>
     </w:p>
     <w:p>
@@ -446,7 +446,7 @@
         </w:numPr>
       </w:pPr>
       <w:r>
-        <w:t>Are cryptocurrencies consistently correlated to Bitcoin? What is the point of holding a portfolio of different currencies if that is the case?</w:t>
+        <w:t xml:space="preserve">Can we predict the price of Bitcoin? </w:t>
       </w:r>
     </w:p>
     <w:p>
@@ -458,7 +458,31 @@
         </w:numPr>
       </w:pPr>
       <w:r>
-        <w:t xml:space="preserve">Can we predict the price of Bitcoin? </w:t>
+        <w:t>What is the market share of smart contracts hosted in the Ethereum blockchain?</w:t>
+      </w:r>
+    </w:p>
+    <w:p>
+      <w:pPr>
+        <w:pStyle w:val="ListParagraph"/>
+        <w:numPr>
+          <w:ilvl w:val="0"/>
+          <w:numId w:val="6"/>
+        </w:numPr>
+      </w:pPr>
+      <w:r>
+        <w:t>How is the trend of smart contracts changing with time compared to normal transactions in Ethereum blockchain?</w:t>
+      </w:r>
+    </w:p>
+    <w:p>
+      <w:pPr>
+        <w:pStyle w:val="ListParagraph"/>
+        <w:numPr>
+          <w:ilvl w:val="0"/>
+          <w:numId w:val="6"/>
+        </w:numPr>
+      </w:pPr>
+      <w:r>
+        <w:t>What are some of the top smart contracts on Ethereum blockchain in terms of value?</w:t>
       </w:r>
     </w:p>
     <w:p>
@@ -695,6 +719,7 @@
         </w:numPr>
       </w:pPr>
       <w:r>
+        <w:lastRenderedPageBreak/>
         <w:t>Does not need a trusted intermediary to settle transactions</w:t>
       </w:r>
     </w:p>
@@ -750,7 +775,6 @@
     </w:p>
     <w:p>
       <w:r>
-        <w:lastRenderedPageBreak/>
         <w:t xml:space="preserve">No one have achieved those properties combined before. And that is why Bitcoin is here to stay. </w:t>
       </w:r>
     </w:p>
@@ -975,6 +999,7 @@
         <w:pStyle w:val="Heading2"/>
       </w:pPr>
       <w:r>
+        <w:lastRenderedPageBreak/>
         <w:t>What is a blockchain:</w:t>
       </w:r>
     </w:p>
@@ -1017,7 +1042,6 @@
         <w:rPr>
           <w:noProof/>
         </w:rPr>
-        <w:lastRenderedPageBreak/>
         <w:drawing>
           <wp:inline distT="0" distB="0" distL="0" distR="0" wp14:anchorId="23E94445" wp14:editId="4B60084F">
             <wp:extent cx="5943600" cy="2720975"/>
@@ -1257,6 +1281,7 @@
         <w:pStyle w:val="Heading2"/>
       </w:pPr>
       <w:r>
+        <w:lastRenderedPageBreak/>
         <w:t>Decentralized Autonomous Organizations</w:t>
       </w:r>
     </w:p>
@@ -1271,11 +1296,7 @@
         <w:t xml:space="preserve">ereum </w:t>
       </w:r>
       <w:r>
-        <w:t xml:space="preserve">decentralized application platform. The general concept of a "decentralized autonomous organization" is that of a virtual entity that has a certain set of members or shareholders which, perhaps with a 67% majority, have the right to spend the entity's </w:t>
-      </w:r>
-      <w:r>
-        <w:lastRenderedPageBreak/>
-        <w:t>funds and modify its code. The members would collectively decide on how the organization should allocate its funds</w:t>
+        <w:t>decentralized application platform. The general concept of a "decentralized autonomous organization" is that of a virtual entity that has a certain set of members or shareholders which, perhaps with a 67% majority, have the right to spend the entity's funds and modify its code. The members would collectively decide on how the organization should allocate its funds</w:t>
       </w:r>
       <w:sdt>
         <w:sdtPr>
@@ -1569,13 +1590,13 @@
         <w:fldChar w:fldCharType="separate"/>
       </w:r>
       <w:r>
-        <w:t>Appendix B: Outpu</w:t>
-      </w:r>
-      <w:r>
-        <w:t>t</w:t>
-      </w:r>
-      <w:r>
-        <w:t xml:space="preserve"> overview</w:t>
+        <w:t xml:space="preserve">Appendix </w:t>
+      </w:r>
+      <w:r>
+        <w:t>D</w:t>
+      </w:r>
+      <w:r>
+        <w:t>: Output overview</w:t>
       </w:r>
       <w:r>
         <w:fldChar w:fldCharType="end"/>
@@ -1691,7 +1712,13 @@
         <w:fldChar w:fldCharType="separate"/>
       </w:r>
       <w:r>
-        <w:t>Appendix B: Output overview</w:t>
+        <w:t xml:space="preserve">Appendix </w:t>
+      </w:r>
+      <w:r>
+        <w:t>D</w:t>
+      </w:r>
+      <w:r>
+        <w:t>: Output overview</w:t>
       </w:r>
       <w:r>
         <w:fldChar w:fldCharType="end"/>
@@ -1710,7 +1737,11 @@
     </w:p>
     <w:p>
       <w:r>
-        <w:t>The word mining originates in the context of the gold analogy for crypto currencies. Gold or precious metals are scarce, so are digital tokens, and the only way to increase the total volume is through mining it. This is appropriate to the extent that in Ethereum too, the only mode of issuance post launch is via the mining. Unlike these examples however, mining is also the way to secure the network by creating, verifying, publishing and propagating blocks in the blockchain.</w:t>
+        <w:t xml:space="preserve">The word mining originates in the context of the gold analogy for crypto currencies. Gold or precious metals are scarce, so are digital tokens, and the only way to increase the total volume is through mining it. This is appropriate to the extent that in Ethereum too, the only mode of </w:t>
+      </w:r>
+      <w:r>
+        <w:lastRenderedPageBreak/>
+        <w:t>issuance post launch is via the mining. Unlike these examples however, mining is also the way to secure the network by creating, verifying, publishing and propagating blocks in the blockchain.</w:t>
       </w:r>
     </w:p>
     <w:p>
@@ -1723,7 +1754,6 @@
         <w:pStyle w:val="Heading2"/>
       </w:pPr>
       <w:r>
-        <w:lastRenderedPageBreak/>
         <w:t>Gas Limit/Gas price:</w:t>
       </w:r>
     </w:p>
@@ -2114,7 +2144,11 @@
         <w:t xml:space="preserve"> that extracts the block information and transactions into a Mongo DB. We wanted to get a year</w:t>
       </w:r>
       <w:r>
-        <w:t>’s worth of data. We first need to have a full node (The entire blockchain. More than 5 million blocks, more on that later). That step took a few days to complete. Downloading and verifying about 60 GB worth of data on a Windows 7 machine.</w:t>
+        <w:t xml:space="preserve">’s worth of data. We first need to have a full node (The entire blockchain. More than 5 million blocks, more on that later). That step took a few </w:t>
+      </w:r>
+      <w:r>
+        <w:lastRenderedPageBreak/>
+        <w:t>days to complete. Downloading and verifying about 60 GB worth of data on a Windows 7 machine.</w:t>
       </w:r>
     </w:p>
     <w:p>
@@ -2124,7 +2158,6 @@
     </w:p>
     <w:p>
       <w:r>
-        <w:lastRenderedPageBreak/>
         <w:t xml:space="preserve">The code was based on python 2.7. It also uses outdated python and Ethereum modules. After doing some research </w:t>
       </w:r>
       <w:r>
@@ -2247,9 +2280,1268 @@
       </w:r>
     </w:p>
     <w:p>
-      <w:r>
+      <w:pPr>
+        <w:pStyle w:val="Heading1"/>
+        <w:rPr>
+          <w:rFonts w:ascii="Times New Roman" w:hAnsi="Times New Roman" w:cs="Times New Roman"/>
+        </w:rPr>
+      </w:pPr>
+      <w:r>
+        <w:rPr>
+          <w:rFonts w:ascii="Times New Roman" w:hAnsi="Times New Roman" w:cs="Times New Roman"/>
+        </w:rPr>
         <w:lastRenderedPageBreak/>
-        <w:t>&lt;Omar&gt;</w:t>
+        <w:t>Data exploration and extraction:</w:t>
+      </w:r>
+    </w:p>
+    <w:p/>
+    <w:p>
+      <w:r>
+        <w:t xml:space="preserve">The data wrangled in the previous part was stored as a MongoDB document database. To explore it, we had to use a MongoDB server, </w:t>
+      </w:r>
+      <w:proofErr w:type="spellStart"/>
+      <w:r>
+        <w:t>pymongo</w:t>
+      </w:r>
+      <w:proofErr w:type="spellEnd"/>
+      <w:r>
+        <w:t xml:space="preserve"> (python) package and Studio 3T for MongoDB. MongoDB server was installed and initialized on local machine for ease of use. Initially Studio 3T was used to get a visual representation of the documents in the database, their format and size. Due to the data being too large, a subset of the data was used to formulate the queries that would extract data. </w:t>
+      </w:r>
+    </w:p>
+    <w:p>
+      <w:r>
+        <w:t xml:space="preserve">Our first approach was to use </w:t>
+      </w:r>
+      <w:proofErr w:type="spellStart"/>
+      <w:r>
+        <w:t>pymongo</w:t>
+      </w:r>
+      <w:proofErr w:type="spellEnd"/>
+      <w:r>
+        <w:t xml:space="preserve"> and write code in python to query the required data from the database. This approach worked well on the subset of the data and we were able to extract and save query results in </w:t>
+      </w:r>
+      <w:proofErr w:type="spellStart"/>
+      <w:r>
+        <w:t>json</w:t>
+      </w:r>
+      <w:proofErr w:type="spellEnd"/>
+      <w:r>
+        <w:t xml:space="preserve"> files. These files were then used for plotting and visualizing the different metrics. However, on the complete dataset, this approach failed because the queries would take too long and either the operation would time out, or the system would run out of memory. Just as an example, a query to extract contract creation transactions from all the blocks in the dataset took about 9 hours to complete. Other queries either took longer or failed after 7-8 hours of operation. </w:t>
+      </w:r>
+    </w:p>
+    <w:p>
+      <w:r>
+        <w:t xml:space="preserve">After failed attempts to optimize the queries in various ways, we resorted to using Studio 3T software for data extraction. It was able to optimize the queries internally and gave out results in the form of MongoDB documents much quicker. These documents were used in the python code for plotting and visualization. </w:t>
+      </w:r>
+    </w:p>
+    <w:p>
+      <w:r>
+        <w:t>Following is some information about the dataset:</w:t>
+      </w:r>
+    </w:p>
+    <w:tbl>
+      <w:tblPr>
+        <w:tblStyle w:val="PlainTable2"/>
+        <w:tblW w:w="0" w:type="auto"/>
+        <w:tblLook w:val="04A0" w:firstRow="1" w:lastRow="0" w:firstColumn="1" w:lastColumn="0" w:noHBand="0" w:noVBand="1"/>
+      </w:tblPr>
+      <w:tblGrid>
+        <w:gridCol w:w="3686"/>
+        <w:gridCol w:w="3814"/>
+      </w:tblGrid>
+      <w:tr>
+        <w:trPr>
+          <w:cnfStyle w:val="100000000000" w:firstRow="1" w:lastRow="0" w:firstColumn="0" w:lastColumn="0" w:oddVBand="0" w:evenVBand="0" w:oddHBand="0" w:evenHBand="0" w:firstRowFirstColumn="0" w:firstRowLastColumn="0" w:lastRowFirstColumn="0" w:lastRowLastColumn="0"/>
+          <w:trHeight w:val="421"/>
+        </w:trPr>
+        <w:tc>
+          <w:tcPr>
+            <w:cnfStyle w:val="001000000000" w:firstRow="0" w:lastRow="0" w:firstColumn="1" w:lastColumn="0" w:oddVBand="0" w:evenVBand="0" w:oddHBand="0" w:evenHBand="0" w:firstRowFirstColumn="0" w:firstRowLastColumn="0" w:lastRowFirstColumn="0" w:lastRowLastColumn="0"/>
+            <w:tcW w:w="3686" w:type="dxa"/>
+          </w:tcPr>
+          <w:p>
+            <w:r>
+              <w:t xml:space="preserve">Time span of the data set explore: </w:t>
+            </w:r>
+          </w:p>
+        </w:tc>
+        <w:tc>
+          <w:tcPr>
+            <w:tcW w:w="3814" w:type="dxa"/>
+          </w:tcPr>
+          <w:p>
+            <w:pPr>
+              <w:jc w:val="center"/>
+              <w:cnfStyle w:val="100000000000" w:firstRow="1" w:lastRow="0" w:firstColumn="0" w:lastColumn="0" w:oddVBand="0" w:evenVBand="0" w:oddHBand="0" w:evenHBand="0" w:firstRowFirstColumn="0" w:firstRowLastColumn="0" w:lastRowFirstColumn="0" w:lastRowLastColumn="0"/>
+              <w:rPr>
+                <w:b w:val="0"/>
+              </w:rPr>
+            </w:pPr>
+            <w:r>
+              <w:rPr>
+                <w:b w:val="0"/>
+              </w:rPr>
+              <w:t>December 2016 – July 201</w:t>
+            </w:r>
+            <w:r>
+              <w:rPr>
+                <w:b w:val="0"/>
+              </w:rPr>
+              <w:t>7</w:t>
+            </w:r>
+          </w:p>
+        </w:tc>
+      </w:tr>
+      <w:tr>
+        <w:trPr>
+          <w:cnfStyle w:val="000000100000" w:firstRow="0" w:lastRow="0" w:firstColumn="0" w:lastColumn="0" w:oddVBand="0" w:evenVBand="0" w:oddHBand="1" w:evenHBand="0" w:firstRowFirstColumn="0" w:firstRowLastColumn="0" w:lastRowFirstColumn="0" w:lastRowLastColumn="0"/>
+          <w:trHeight w:val="421"/>
+        </w:trPr>
+        <w:tc>
+          <w:tcPr>
+            <w:cnfStyle w:val="001000000000" w:firstRow="0" w:lastRow="0" w:firstColumn="1" w:lastColumn="0" w:oddVBand="0" w:evenVBand="0" w:oddHBand="0" w:evenHBand="0" w:firstRowFirstColumn="0" w:firstRowLastColumn="0" w:lastRowFirstColumn="0" w:lastRowLastColumn="0"/>
+            <w:tcW w:w="3686" w:type="dxa"/>
+          </w:tcPr>
+          <w:p>
+            <w:r>
+              <w:t xml:space="preserve">Total Number of blocks: </w:t>
+            </w:r>
+          </w:p>
+        </w:tc>
+        <w:tc>
+          <w:tcPr>
+            <w:tcW w:w="3814" w:type="dxa"/>
+          </w:tcPr>
+          <w:p>
+            <w:pPr>
+              <w:jc w:val="center"/>
+              <w:cnfStyle w:val="000000100000" w:firstRow="0" w:lastRow="0" w:firstColumn="0" w:lastColumn="0" w:oddVBand="0" w:evenVBand="0" w:oddHBand="1" w:evenHBand="0" w:firstRowFirstColumn="0" w:firstRowLastColumn="0" w:lastRowFirstColumn="0" w:lastRowLastColumn="0"/>
+            </w:pPr>
+            <w:r>
+              <w:t>1,169,618</w:t>
+            </w:r>
+          </w:p>
+        </w:tc>
+      </w:tr>
+      <w:tr>
+        <w:trPr>
+          <w:trHeight w:val="421"/>
+        </w:trPr>
+        <w:tc>
+          <w:tcPr>
+            <w:cnfStyle w:val="001000000000" w:firstRow="0" w:lastRow="0" w:firstColumn="1" w:lastColumn="0" w:oddVBand="0" w:evenVBand="0" w:oddHBand="0" w:evenHBand="0" w:firstRowFirstColumn="0" w:firstRowLastColumn="0" w:lastRowFirstColumn="0" w:lastRowLastColumn="0"/>
+            <w:tcW w:w="3686" w:type="dxa"/>
+          </w:tcPr>
+          <w:p>
+            <w:r>
+              <w:t>Total Number of Transactions:</w:t>
+            </w:r>
+          </w:p>
+        </w:tc>
+        <w:tc>
+          <w:tcPr>
+            <w:tcW w:w="3814" w:type="dxa"/>
+          </w:tcPr>
+          <w:p>
+            <w:pPr>
+              <w:jc w:val="center"/>
+              <w:cnfStyle w:val="000000000000" w:firstRow="0" w:lastRow="0" w:firstColumn="0" w:lastColumn="0" w:oddVBand="0" w:evenVBand="0" w:oddHBand="0" w:evenHBand="0" w:firstRowFirstColumn="0" w:firstRowLastColumn="0" w:lastRowFirstColumn="0" w:lastRowLastColumn="0"/>
+            </w:pPr>
+            <w:r>
+              <w:t>26,798,548</w:t>
+            </w:r>
+          </w:p>
+        </w:tc>
+      </w:tr>
+    </w:tbl>
+    <w:p/>
+    <w:p>
+      <w:r>
+        <w:t xml:space="preserve">The scope of this report is restricted to analyzing smart contracts on the </w:t>
+      </w:r>
+      <w:proofErr w:type="gramStart"/>
+      <w:r>
+        <w:t>blockchain</w:t>
+      </w:r>
+      <w:proofErr w:type="gramEnd"/>
+      <w:r>
+        <w:t xml:space="preserve"> so our data extraction mainly revolves around them.</w:t>
+      </w:r>
+    </w:p>
+    <w:p>
+      <w:r>
+        <w:t>A brief explanation of the database queries and the plotting code refer to Appendix B: Data extraction and visualization</w:t>
+      </w:r>
+    </w:p>
+    <w:p/>
+    <w:p/>
+    <w:p/>
+    <w:p/>
+    <w:p/>
+    <w:p/>
+    <w:p>
+      <w:pPr>
+        <w:pStyle w:val="Heading2"/>
+        <w:numPr>
+          <w:ilvl w:val="0"/>
+          <w:numId w:val="26"/>
+        </w:numPr>
+      </w:pPr>
+      <w:r>
+        <w:t>Smart contract market share</w:t>
+      </w:r>
+    </w:p>
+    <w:p>
+      <w:r>
+        <w:t xml:space="preserve">The market share is determined by the amount of Ethereum traded in transactions involving contract addresses and those with normal addresses. </w:t>
+      </w:r>
+    </w:p>
+    <w:p>
+      <w:pPr>
+        <w:keepNext/>
+        <w:jc w:val="center"/>
+      </w:pPr>
+      <w:r>
+        <w:rPr>
+          <w:noProof/>
+        </w:rPr>
+        <w:drawing>
+          <wp:inline distT="0" distB="0" distL="0" distR="0" wp14:anchorId="20579E7C" wp14:editId="5C67BEA1">
+            <wp:extent cx="4381500" cy="2112642"/>
+            <wp:effectExtent l="0" t="0" r="0" b="2540"/>
+            <wp:docPr id="17" name="Picture 17"/>
+            <wp:cNvGraphicFramePr>
+              <a:graphicFrameLocks xmlns:a="http://schemas.openxmlformats.org/drawingml/2006/main" noChangeAspect="1"/>
+            </wp:cNvGraphicFramePr>
+            <a:graphic xmlns:a="http://schemas.openxmlformats.org/drawingml/2006/main">
+              <a:graphicData uri="http://schemas.openxmlformats.org/drawingml/2006/picture">
+                <pic:pic xmlns:pic="http://schemas.openxmlformats.org/drawingml/2006/picture">
+                  <pic:nvPicPr>
+                    <pic:cNvPr id="17" name="VolumeBreakdown.png"/>
+                    <pic:cNvPicPr/>
+                  </pic:nvPicPr>
+                  <pic:blipFill rotWithShape="1">
+                    <a:blip r:embed="rId12">
+                      <a:extLst>
+                        <a:ext uri="{28A0092B-C50C-407E-A947-70E740481C1C}">
+                          <a14:useLocalDpi xmlns:a14="http://schemas.microsoft.com/office/drawing/2010/main" val="0"/>
+                        </a:ext>
+                      </a:extLst>
+                    </a:blip>
+                    <a:srcRect r="527" b="15156"/>
+                    <a:stretch/>
+                  </pic:blipFill>
+                  <pic:spPr bwMode="auto">
+                    <a:xfrm>
+                      <a:off x="0" y="0"/>
+                      <a:ext cx="4437304" cy="2139549"/>
+                    </a:xfrm>
+                    <a:prstGeom prst="rect">
+                      <a:avLst/>
+                    </a:prstGeom>
+                    <a:ln>
+                      <a:noFill/>
+                    </a:ln>
+                    <a:extLst>
+                      <a:ext uri="{53640926-AAD7-44D8-BBD7-CCE9431645EC}">
+                        <a14:shadowObscured xmlns:a14="http://schemas.microsoft.com/office/drawing/2010/main"/>
+                      </a:ext>
+                    </a:extLst>
+                  </pic:spPr>
+                </pic:pic>
+              </a:graphicData>
+            </a:graphic>
+          </wp:inline>
+        </w:drawing>
+      </w:r>
+    </w:p>
+    <w:p>
+      <w:pPr>
+        <w:pStyle w:val="Caption"/>
+      </w:pPr>
+      <w:r>
+        <w:t xml:space="preserve">Figure </w:t>
+      </w:r>
+      <w:fldSimple w:instr=" SEQ Figure \* ARABIC ">
+        <w:r>
+          <w:rPr>
+            <w:noProof/>
+          </w:rPr>
+          <w:t>4</w:t>
+        </w:r>
+      </w:fldSimple>
+      <w:r>
+        <w:t>: Market Capitalization as of July-2017</w:t>
+      </w:r>
+    </w:p>
+    <w:p>
+      <w:r>
+        <w:t>The figure 4, above shows that smart contracts hold a 68.1% in terms of Ethereum value and 66.1% in terms of number of transactions done through smart contracts. Considering Ethereum is the main platform for smart contracts, it is expected to hold a higher share.</w:t>
+      </w:r>
+    </w:p>
+    <w:p/>
+    <w:p>
+      <w:pPr>
+        <w:pStyle w:val="Heading2"/>
+        <w:numPr>
+          <w:ilvl w:val="0"/>
+          <w:numId w:val="26"/>
+        </w:numPr>
+      </w:pPr>
+      <w:r>
+        <w:t>Smart contract creation trend with time:</w:t>
+      </w:r>
+    </w:p>
+    <w:p>
+      <w:r>
+        <w:t xml:space="preserve">Number of contracts created each month would tell us about how the idea of smart contracts is gaining or losing traction. </w:t>
+      </w:r>
+    </w:p>
+    <w:p>
+      <w:pPr>
+        <w:keepNext/>
+        <w:jc w:val="center"/>
+      </w:pPr>
+      <w:r>
+        <w:rPr>
+          <w:noProof/>
+        </w:rPr>
+        <w:drawing>
+          <wp:inline distT="0" distB="0" distL="0" distR="0" wp14:anchorId="1309208D" wp14:editId="60327093">
+            <wp:extent cx="4238625" cy="2568299"/>
+            <wp:effectExtent l="0" t="0" r="0" b="3810"/>
+            <wp:docPr id="21" name="Picture 21"/>
+            <wp:cNvGraphicFramePr>
+              <a:graphicFrameLocks xmlns:a="http://schemas.openxmlformats.org/drawingml/2006/main" noChangeAspect="1"/>
+            </wp:cNvGraphicFramePr>
+            <a:graphic xmlns:a="http://schemas.openxmlformats.org/drawingml/2006/main">
+              <a:graphicData uri="http://schemas.openxmlformats.org/drawingml/2006/picture">
+                <pic:pic xmlns:pic="http://schemas.openxmlformats.org/drawingml/2006/picture">
+                  <pic:nvPicPr>
+                    <pic:cNvPr id="21" name="MonthlyContractCreationCount.png"/>
+                    <pic:cNvPicPr/>
+                  </pic:nvPicPr>
+                  <pic:blipFill>
+                    <a:blip r:embed="rId13">
+                      <a:extLst>
+                        <a:ext uri="{28A0092B-C50C-407E-A947-70E740481C1C}">
+                          <a14:useLocalDpi xmlns:a14="http://schemas.microsoft.com/office/drawing/2010/main" val="0"/>
+                        </a:ext>
+                      </a:extLst>
+                    </a:blip>
+                    <a:stretch>
+                      <a:fillRect/>
+                    </a:stretch>
+                  </pic:blipFill>
+                  <pic:spPr>
+                    <a:xfrm>
+                      <a:off x="0" y="0"/>
+                      <a:ext cx="4280377" cy="2593598"/>
+                    </a:xfrm>
+                    <a:prstGeom prst="rect">
+                      <a:avLst/>
+                    </a:prstGeom>
+                  </pic:spPr>
+                </pic:pic>
+              </a:graphicData>
+            </a:graphic>
+          </wp:inline>
+        </w:drawing>
+      </w:r>
+    </w:p>
+    <w:p>
+      <w:pPr>
+        <w:pStyle w:val="Caption"/>
+      </w:pPr>
+      <w:r>
+        <w:t xml:space="preserve">Figure </w:t>
+      </w:r>
+      <w:fldSimple w:instr=" SEQ Figure \* ARABIC ">
+        <w:r>
+          <w:rPr>
+            <w:noProof/>
+          </w:rPr>
+          <w:t>5</w:t>
+        </w:r>
+      </w:fldSimple>
+      <w:r>
+        <w:t>: Contracts created each month</w:t>
+      </w:r>
+    </w:p>
+    <w:p>
+      <w:r>
+        <w:lastRenderedPageBreak/>
+        <w:t>Figure above shows a growing trend in the contracts created each month. This growth shows an exponential trend, meaning the smart contracts are growing popular with time. The magnitude of this growth can be explained by the growing popularity of cryptocurrency in general as well as smart contracts. As our data starts from December 2016 and ends in July 2017, the values for these months are not accurate due to incomplete data for these months. We did not exclude these months from our plot for the sake of completeness.</w:t>
+      </w:r>
+    </w:p>
+    <w:p>
+      <w:pPr>
+        <w:pStyle w:val="Heading2"/>
+        <w:numPr>
+          <w:ilvl w:val="0"/>
+          <w:numId w:val="26"/>
+        </w:numPr>
+      </w:pPr>
+      <w:r>
+        <w:t>Smart contract transaction volume compared to normal transactions:</w:t>
+      </w:r>
+    </w:p>
+    <w:p>
+      <w:r>
+        <w:t>By comparing transaction volumes in monthly time interval, we can get some insights on how the smart contract fare against normal transactions and any changes in the trend if any.</w:t>
+      </w:r>
+    </w:p>
+    <w:p/>
+    <w:p>
+      <w:pPr>
+        <w:keepNext/>
+      </w:pPr>
+      <w:r>
+        <w:rPr>
+          <w:noProof/>
+        </w:rPr>
+        <w:drawing>
+          <wp:inline distT="0" distB="0" distL="0" distR="0" wp14:anchorId="0A15AFD1" wp14:editId="7D06946D">
+            <wp:extent cx="5943600" cy="2021840"/>
+            <wp:effectExtent l="0" t="0" r="0" b="0"/>
+            <wp:docPr id="6" name="Picture 6"/>
+            <wp:cNvGraphicFramePr>
+              <a:graphicFrameLocks xmlns:a="http://schemas.openxmlformats.org/drawingml/2006/main" noChangeAspect="1"/>
+            </wp:cNvGraphicFramePr>
+            <a:graphic xmlns:a="http://schemas.openxmlformats.org/drawingml/2006/main">
+              <a:graphicData uri="http://schemas.openxmlformats.org/drawingml/2006/picture">
+                <pic:pic xmlns:pic="http://schemas.openxmlformats.org/drawingml/2006/picture">
+                  <pic:nvPicPr>
+                    <pic:cNvPr id="6" name="MonthlyContractTransactionVolumes.png"/>
+                    <pic:cNvPicPr/>
+                  </pic:nvPicPr>
+                  <pic:blipFill>
+                    <a:blip r:embed="rId14">
+                      <a:extLst>
+                        <a:ext uri="{28A0092B-C50C-407E-A947-70E740481C1C}">
+                          <a14:useLocalDpi xmlns:a14="http://schemas.microsoft.com/office/drawing/2010/main" val="0"/>
+                        </a:ext>
+                      </a:extLst>
+                    </a:blip>
+                    <a:stretch>
+                      <a:fillRect/>
+                    </a:stretch>
+                  </pic:blipFill>
+                  <pic:spPr>
+                    <a:xfrm>
+                      <a:off x="0" y="0"/>
+                      <a:ext cx="5943600" cy="2021840"/>
+                    </a:xfrm>
+                    <a:prstGeom prst="rect">
+                      <a:avLst/>
+                    </a:prstGeom>
+                  </pic:spPr>
+                </pic:pic>
+              </a:graphicData>
+            </a:graphic>
+          </wp:inline>
+        </w:drawing>
+      </w:r>
+    </w:p>
+    <w:p>
+      <w:pPr>
+        <w:pStyle w:val="Caption"/>
+      </w:pPr>
+      <w:r>
+        <w:t xml:space="preserve">Figure </w:t>
+      </w:r>
+      <w:fldSimple w:instr=" SEQ Figure \* ARABIC ">
+        <w:r>
+          <w:rPr>
+            <w:noProof/>
+          </w:rPr>
+          <w:t>6</w:t>
+        </w:r>
+      </w:fldSimple>
+      <w:r>
+        <w:t>: Comparison between smart contract and normal transaction volumes with time</w:t>
+      </w:r>
+    </w:p>
+    <w:p>
+      <w:r>
+        <w:t xml:space="preserve">From the y-axis scale </w:t>
+      </w:r>
+      <w:proofErr w:type="gramStart"/>
+      <w:r>
+        <w:t>it is clear that smart</w:t>
+      </w:r>
+      <w:proofErr w:type="gramEnd"/>
+      <w:r>
+        <w:t xml:space="preserve"> contracts have gone up considerably in comparison to normal transactions. Up until February 2017 normal transactions were higher in volume then smart contracts. In March 2017 smart contracts superseded normal transactions in terms of volume and since they have been on the rise. Another behavior shown in the graphs is that during the period March-July 2017, the smart contracts show a peak in the May 2017 while normal transactions dipped and remain low throughout this time. This shows that there was more activity in smart contracts then normal transactions although this was a period where cryptocurrency was very popular. </w:t>
+      </w:r>
+    </w:p>
+    <w:p/>
+    <w:p/>
+    <w:p/>
+    <w:p/>
+    <w:p/>
+    <w:p>
+      <w:pPr>
+        <w:pStyle w:val="Heading2"/>
+      </w:pPr>
+      <w:r>
+        <w:lastRenderedPageBreak/>
+        <w:t>4 Notable smart contracts:</w:t>
+      </w:r>
+    </w:p>
+    <w:p>
+      <w:r>
+        <w:t>The following table shows the top smart contracts with high volume of transactions:</w:t>
+      </w:r>
+    </w:p>
+    <w:tbl>
+      <w:tblPr>
+        <w:tblStyle w:val="GridTable4-Accent5"/>
+        <w:tblW w:w="9350" w:type="dxa"/>
+        <w:tblLook w:val="04A0" w:firstRow="1" w:lastRow="0" w:firstColumn="1" w:lastColumn="0" w:noHBand="0" w:noVBand="1"/>
+      </w:tblPr>
+      <w:tblGrid>
+        <w:gridCol w:w="637"/>
+        <w:gridCol w:w="3906"/>
+        <w:gridCol w:w="1791"/>
+        <w:gridCol w:w="1791"/>
+        <w:gridCol w:w="8"/>
+        <w:gridCol w:w="1217"/>
+      </w:tblGrid>
+      <w:tr>
+        <w:trPr>
+          <w:cnfStyle w:val="100000000000" w:firstRow="1" w:lastRow="0" w:firstColumn="0" w:lastColumn="0" w:oddVBand="0" w:evenVBand="0" w:oddHBand="0" w:evenHBand="0" w:firstRowFirstColumn="0" w:firstRowLastColumn="0" w:lastRowFirstColumn="0" w:lastRowLastColumn="0"/>
+          <w:trHeight w:val="263"/>
+        </w:trPr>
+        <w:tc>
+          <w:tcPr>
+            <w:cnfStyle w:val="001000000000" w:firstRow="0" w:lastRow="0" w:firstColumn="1" w:lastColumn="0" w:oddVBand="0" w:evenVBand="0" w:oddHBand="0" w:evenHBand="0" w:firstRowFirstColumn="0" w:firstRowLastColumn="0" w:lastRowFirstColumn="0" w:lastRowLastColumn="0"/>
+            <w:tcW w:w="0" w:type="auto"/>
+          </w:tcPr>
+          <w:p>
+            <w:pPr>
+              <w:jc w:val="center"/>
+              <w:rPr>
+                <w:sz w:val="18"/>
+                <w:szCs w:val="18"/>
+              </w:rPr>
+            </w:pPr>
+            <w:r>
+              <w:rPr>
+                <w:sz w:val="18"/>
+                <w:szCs w:val="18"/>
+              </w:rPr>
+              <w:t>Rank</w:t>
+            </w:r>
+          </w:p>
+        </w:tc>
+        <w:tc>
+          <w:tcPr>
+            <w:tcW w:w="3906" w:type="dxa"/>
+          </w:tcPr>
+          <w:p>
+            <w:pPr>
+              <w:jc w:val="center"/>
+              <w:cnfStyle w:val="100000000000" w:firstRow="1" w:lastRow="0" w:firstColumn="0" w:lastColumn="0" w:oddVBand="0" w:evenVBand="0" w:oddHBand="0" w:evenHBand="0" w:firstRowFirstColumn="0" w:firstRowLastColumn="0" w:lastRowFirstColumn="0" w:lastRowLastColumn="0"/>
+              <w:rPr>
+                <w:sz w:val="18"/>
+                <w:szCs w:val="18"/>
+              </w:rPr>
+            </w:pPr>
+            <w:r>
+              <w:rPr>
+                <w:sz w:val="18"/>
+                <w:szCs w:val="18"/>
+              </w:rPr>
+              <w:t>Address</w:t>
+            </w:r>
+          </w:p>
+        </w:tc>
+        <w:tc>
+          <w:tcPr>
+            <w:tcW w:w="1791" w:type="dxa"/>
+          </w:tcPr>
+          <w:p>
+            <w:pPr>
+              <w:jc w:val="center"/>
+              <w:cnfStyle w:val="100000000000" w:firstRow="1" w:lastRow="0" w:firstColumn="0" w:lastColumn="0" w:oddVBand="0" w:evenVBand="0" w:oddHBand="0" w:evenHBand="0" w:firstRowFirstColumn="0" w:firstRowLastColumn="0" w:lastRowFirstColumn="0" w:lastRowLastColumn="0"/>
+              <w:rPr>
+                <w:sz w:val="18"/>
+                <w:szCs w:val="18"/>
+              </w:rPr>
+            </w:pPr>
+            <w:r>
+              <w:rPr>
+                <w:sz w:val="18"/>
+                <w:szCs w:val="18"/>
+              </w:rPr>
+              <w:t>Name/Tag</w:t>
+            </w:r>
+          </w:p>
+        </w:tc>
+        <w:tc>
+          <w:tcPr>
+            <w:tcW w:w="1799" w:type="dxa"/>
+            <w:gridSpan w:val="2"/>
+          </w:tcPr>
+          <w:p>
+            <w:pPr>
+              <w:jc w:val="center"/>
+              <w:cnfStyle w:val="100000000000" w:firstRow="1" w:lastRow="0" w:firstColumn="0" w:lastColumn="0" w:oddVBand="0" w:evenVBand="0" w:oddHBand="0" w:evenHBand="0" w:firstRowFirstColumn="0" w:firstRowLastColumn="0" w:lastRowFirstColumn="0" w:lastRowLastColumn="0"/>
+              <w:rPr>
+                <w:sz w:val="18"/>
+                <w:szCs w:val="18"/>
+              </w:rPr>
+            </w:pPr>
+            <w:r>
+              <w:rPr>
+                <w:sz w:val="18"/>
+                <w:szCs w:val="18"/>
+              </w:rPr>
+              <w:t>Volume</w:t>
+            </w:r>
+          </w:p>
+        </w:tc>
+        <w:tc>
+          <w:tcPr>
+            <w:tcW w:w="1217" w:type="dxa"/>
+          </w:tcPr>
+          <w:p>
+            <w:pPr>
+              <w:jc w:val="center"/>
+              <w:cnfStyle w:val="100000000000" w:firstRow="1" w:lastRow="0" w:firstColumn="0" w:lastColumn="0" w:oddVBand="0" w:evenVBand="0" w:oddHBand="0" w:evenHBand="0" w:firstRowFirstColumn="0" w:firstRowLastColumn="0" w:lastRowFirstColumn="0" w:lastRowLastColumn="0"/>
+              <w:rPr>
+                <w:sz w:val="18"/>
+                <w:szCs w:val="18"/>
+              </w:rPr>
+            </w:pPr>
+            <w:r>
+              <w:rPr>
+                <w:sz w:val="18"/>
+                <w:szCs w:val="18"/>
+              </w:rPr>
+              <w:t>No. of Transactions</w:t>
+            </w:r>
+          </w:p>
+        </w:tc>
+      </w:tr>
+      <w:tr>
+        <w:trPr>
+          <w:cnfStyle w:val="000000100000" w:firstRow="0" w:lastRow="0" w:firstColumn="0" w:lastColumn="0" w:oddVBand="0" w:evenVBand="0" w:oddHBand="1" w:evenHBand="0" w:firstRowFirstColumn="0" w:firstRowLastColumn="0" w:lastRowFirstColumn="0" w:lastRowLastColumn="0"/>
+          <w:trHeight w:val="263"/>
+        </w:trPr>
+        <w:tc>
+          <w:tcPr>
+            <w:cnfStyle w:val="001000000000" w:firstRow="0" w:lastRow="0" w:firstColumn="1" w:lastColumn="0" w:oddVBand="0" w:evenVBand="0" w:oddHBand="0" w:evenHBand="0" w:firstRowFirstColumn="0" w:firstRowLastColumn="0" w:lastRowFirstColumn="0" w:lastRowLastColumn="0"/>
+            <w:tcW w:w="637" w:type="dxa"/>
+          </w:tcPr>
+          <w:p>
+            <w:pPr>
+              <w:jc w:val="center"/>
+              <w:rPr>
+                <w:sz w:val="18"/>
+                <w:szCs w:val="18"/>
+              </w:rPr>
+            </w:pPr>
+            <w:r>
+              <w:rPr>
+                <w:sz w:val="18"/>
+                <w:szCs w:val="18"/>
+              </w:rPr>
+              <w:t>1</w:t>
+            </w:r>
+          </w:p>
+        </w:tc>
+        <w:tc>
+          <w:tcPr>
+            <w:tcW w:w="3906" w:type="dxa"/>
+          </w:tcPr>
+          <w:p>
+            <w:pPr>
+              <w:jc w:val="center"/>
+              <w:cnfStyle w:val="000000100000" w:firstRow="0" w:lastRow="0" w:firstColumn="0" w:lastColumn="0" w:oddVBand="0" w:evenVBand="0" w:oddHBand="1" w:evenHBand="0" w:firstRowFirstColumn="0" w:firstRowLastColumn="0" w:lastRowFirstColumn="0" w:lastRowLastColumn="0"/>
+              <w:rPr>
+                <w:sz w:val="18"/>
+                <w:szCs w:val="18"/>
+              </w:rPr>
+            </w:pPr>
+            <w:r>
+              <w:rPr>
+                <w:sz w:val="18"/>
+                <w:szCs w:val="18"/>
+              </w:rPr>
+              <w:t>0x209c4784ab1e8183cf58ca33cb740efbf3fc18ef</w:t>
+            </w:r>
+          </w:p>
+        </w:tc>
+        <w:tc>
+          <w:tcPr>
+            <w:tcW w:w="1791" w:type="dxa"/>
+          </w:tcPr>
+          <w:p>
+            <w:pPr>
+              <w:jc w:val="center"/>
+              <w:cnfStyle w:val="000000100000" w:firstRow="0" w:lastRow="0" w:firstColumn="0" w:lastColumn="0" w:oddVBand="0" w:evenVBand="0" w:oddHBand="1" w:evenHBand="0" w:firstRowFirstColumn="0" w:firstRowLastColumn="0" w:lastRowFirstColumn="0" w:lastRowLastColumn="0"/>
+              <w:rPr>
+                <w:sz w:val="18"/>
+                <w:szCs w:val="18"/>
+              </w:rPr>
+            </w:pPr>
+            <w:r>
+              <w:rPr>
+                <w:sz w:val="18"/>
+                <w:szCs w:val="18"/>
+              </w:rPr>
+              <w:t>Poloniex_2</w:t>
+            </w:r>
+          </w:p>
+        </w:tc>
+        <w:tc>
+          <w:tcPr>
+            <w:tcW w:w="1791" w:type="dxa"/>
+          </w:tcPr>
+          <w:p>
+            <w:pPr>
+              <w:jc w:val="center"/>
+              <w:cnfStyle w:val="000000100000" w:firstRow="0" w:lastRow="0" w:firstColumn="0" w:lastColumn="0" w:oddVBand="0" w:evenVBand="0" w:oddHBand="1" w:evenHBand="0" w:firstRowFirstColumn="0" w:firstRowLastColumn="0" w:lastRowFirstColumn="0" w:lastRowLastColumn="0"/>
+              <w:rPr>
+                <w:sz w:val="18"/>
+                <w:szCs w:val="18"/>
+              </w:rPr>
+            </w:pPr>
+            <w:r>
+              <w:rPr>
+                <w:sz w:val="18"/>
+                <w:szCs w:val="18"/>
+              </w:rPr>
+              <w:t>12362766.225237455</w:t>
+            </w:r>
+          </w:p>
+        </w:tc>
+        <w:tc>
+          <w:tcPr>
+            <w:tcW w:w="1225" w:type="dxa"/>
+            <w:gridSpan w:val="2"/>
+          </w:tcPr>
+          <w:p>
+            <w:pPr>
+              <w:jc w:val="center"/>
+              <w:cnfStyle w:val="000000100000" w:firstRow="0" w:lastRow="0" w:firstColumn="0" w:lastColumn="0" w:oddVBand="0" w:evenVBand="0" w:oddHBand="1" w:evenHBand="0" w:firstRowFirstColumn="0" w:firstRowLastColumn="0" w:lastRowFirstColumn="0" w:lastRowLastColumn="0"/>
+              <w:rPr>
+                <w:sz w:val="18"/>
+                <w:szCs w:val="18"/>
+              </w:rPr>
+            </w:pPr>
+            <w:r>
+              <w:rPr>
+                <w:sz w:val="18"/>
+                <w:szCs w:val="18"/>
+              </w:rPr>
+              <w:t>587990</w:t>
+            </w:r>
+          </w:p>
+        </w:tc>
+      </w:tr>
+      <w:tr>
+        <w:trPr>
+          <w:trHeight w:val="263"/>
+        </w:trPr>
+        <w:tc>
+          <w:tcPr>
+            <w:cnfStyle w:val="001000000000" w:firstRow="0" w:lastRow="0" w:firstColumn="1" w:lastColumn="0" w:oddVBand="0" w:evenVBand="0" w:oddHBand="0" w:evenHBand="0" w:firstRowFirstColumn="0" w:firstRowLastColumn="0" w:lastRowFirstColumn="0" w:lastRowLastColumn="0"/>
+            <w:tcW w:w="637" w:type="dxa"/>
+          </w:tcPr>
+          <w:p>
+            <w:pPr>
+              <w:jc w:val="center"/>
+              <w:rPr>
+                <w:sz w:val="18"/>
+                <w:szCs w:val="18"/>
+              </w:rPr>
+            </w:pPr>
+            <w:r>
+              <w:rPr>
+                <w:sz w:val="18"/>
+                <w:szCs w:val="18"/>
+              </w:rPr>
+              <w:t>2</w:t>
+            </w:r>
+          </w:p>
+        </w:tc>
+        <w:tc>
+          <w:tcPr>
+            <w:tcW w:w="3906" w:type="dxa"/>
+          </w:tcPr>
+          <w:p>
+            <w:pPr>
+              <w:jc w:val="center"/>
+              <w:cnfStyle w:val="000000000000" w:firstRow="0" w:lastRow="0" w:firstColumn="0" w:lastColumn="0" w:oddVBand="0" w:evenVBand="0" w:oddHBand="0" w:evenHBand="0" w:firstRowFirstColumn="0" w:firstRowLastColumn="0" w:lastRowFirstColumn="0" w:lastRowLastColumn="0"/>
+              <w:rPr>
+                <w:sz w:val="18"/>
+                <w:szCs w:val="18"/>
+              </w:rPr>
+            </w:pPr>
+            <w:r>
+              <w:rPr>
+                <w:sz w:val="18"/>
+                <w:szCs w:val="18"/>
+              </w:rPr>
+              <w:t>0x7727e5113d1d161373623e5f49fd568b4f543a9e</w:t>
+            </w:r>
+          </w:p>
+        </w:tc>
+        <w:tc>
+          <w:tcPr>
+            <w:tcW w:w="1791" w:type="dxa"/>
+          </w:tcPr>
+          <w:p>
+            <w:pPr>
+              <w:jc w:val="center"/>
+              <w:cnfStyle w:val="000000000000" w:firstRow="0" w:lastRow="0" w:firstColumn="0" w:lastColumn="0" w:oddVBand="0" w:evenVBand="0" w:oddHBand="0" w:evenHBand="0" w:firstRowFirstColumn="0" w:firstRowLastColumn="0" w:lastRowFirstColumn="0" w:lastRowLastColumn="0"/>
+              <w:rPr>
+                <w:sz w:val="18"/>
+                <w:szCs w:val="18"/>
+              </w:rPr>
+            </w:pPr>
+            <w:r>
+              <w:rPr>
+                <w:sz w:val="18"/>
+                <w:szCs w:val="18"/>
+              </w:rPr>
+              <w:t>Bitfinex_Wallet2</w:t>
+            </w:r>
+          </w:p>
+        </w:tc>
+        <w:tc>
+          <w:tcPr>
+            <w:tcW w:w="1791" w:type="dxa"/>
+          </w:tcPr>
+          <w:p>
+            <w:pPr>
+              <w:jc w:val="center"/>
+              <w:cnfStyle w:val="000000000000" w:firstRow="0" w:lastRow="0" w:firstColumn="0" w:lastColumn="0" w:oddVBand="0" w:evenVBand="0" w:oddHBand="0" w:evenHBand="0" w:firstRowFirstColumn="0" w:firstRowLastColumn="0" w:lastRowFirstColumn="0" w:lastRowLastColumn="0"/>
+              <w:rPr>
+                <w:sz w:val="18"/>
+                <w:szCs w:val="18"/>
+              </w:rPr>
+            </w:pPr>
+            <w:r>
+              <w:rPr>
+                <w:sz w:val="18"/>
+                <w:szCs w:val="18"/>
+              </w:rPr>
+              <w:t>12072289.758089611</w:t>
+            </w:r>
+          </w:p>
+        </w:tc>
+        <w:tc>
+          <w:tcPr>
+            <w:tcW w:w="1225" w:type="dxa"/>
+            <w:gridSpan w:val="2"/>
+          </w:tcPr>
+          <w:p>
+            <w:pPr>
+              <w:jc w:val="center"/>
+              <w:cnfStyle w:val="000000000000" w:firstRow="0" w:lastRow="0" w:firstColumn="0" w:lastColumn="0" w:oddVBand="0" w:evenVBand="0" w:oddHBand="0" w:evenHBand="0" w:firstRowFirstColumn="0" w:firstRowLastColumn="0" w:lastRowFirstColumn="0" w:lastRowLastColumn="0"/>
+              <w:rPr>
+                <w:sz w:val="18"/>
+                <w:szCs w:val="18"/>
+              </w:rPr>
+            </w:pPr>
+            <w:r>
+              <w:rPr>
+                <w:sz w:val="18"/>
+                <w:szCs w:val="18"/>
+              </w:rPr>
+              <w:t>64061</w:t>
+            </w:r>
+          </w:p>
+        </w:tc>
+      </w:tr>
+      <w:tr>
+        <w:trPr>
+          <w:cnfStyle w:val="000000100000" w:firstRow="0" w:lastRow="0" w:firstColumn="0" w:lastColumn="0" w:oddVBand="0" w:evenVBand="0" w:oddHBand="1" w:evenHBand="0" w:firstRowFirstColumn="0" w:firstRowLastColumn="0" w:lastRowFirstColumn="0" w:lastRowLastColumn="0"/>
+          <w:trHeight w:val="263"/>
+        </w:trPr>
+        <w:tc>
+          <w:tcPr>
+            <w:cnfStyle w:val="001000000000" w:firstRow="0" w:lastRow="0" w:firstColumn="1" w:lastColumn="0" w:oddVBand="0" w:evenVBand="0" w:oddHBand="0" w:evenHBand="0" w:firstRowFirstColumn="0" w:firstRowLastColumn="0" w:lastRowFirstColumn="0" w:lastRowLastColumn="0"/>
+            <w:tcW w:w="637" w:type="dxa"/>
+          </w:tcPr>
+          <w:p>
+            <w:pPr>
+              <w:jc w:val="center"/>
+              <w:rPr>
+                <w:sz w:val="18"/>
+                <w:szCs w:val="18"/>
+              </w:rPr>
+            </w:pPr>
+            <w:r>
+              <w:rPr>
+                <w:sz w:val="18"/>
+                <w:szCs w:val="18"/>
+              </w:rPr>
+              <w:t>3</w:t>
+            </w:r>
+          </w:p>
+        </w:tc>
+        <w:tc>
+          <w:tcPr>
+            <w:tcW w:w="3906" w:type="dxa"/>
+          </w:tcPr>
+          <w:p>
+            <w:pPr>
+              <w:jc w:val="center"/>
+              <w:cnfStyle w:val="000000100000" w:firstRow="0" w:lastRow="0" w:firstColumn="0" w:lastColumn="0" w:oddVBand="0" w:evenVBand="0" w:oddHBand="1" w:evenHBand="0" w:firstRowFirstColumn="0" w:firstRowLastColumn="0" w:lastRowFirstColumn="0" w:lastRowLastColumn="0"/>
+              <w:rPr>
+                <w:sz w:val="18"/>
+                <w:szCs w:val="18"/>
+              </w:rPr>
+            </w:pPr>
+            <w:r>
+              <w:rPr>
+                <w:sz w:val="18"/>
+                <w:szCs w:val="18"/>
+              </w:rPr>
+              <w:t>0xfa52274dd61e1643d2205169732f29114bc240b3</w:t>
+            </w:r>
+          </w:p>
+        </w:tc>
+        <w:tc>
+          <w:tcPr>
+            <w:tcW w:w="1791" w:type="dxa"/>
+          </w:tcPr>
+          <w:p>
+            <w:pPr>
+              <w:jc w:val="center"/>
+              <w:cnfStyle w:val="000000100000" w:firstRow="0" w:lastRow="0" w:firstColumn="0" w:lastColumn="0" w:oddVBand="0" w:evenVBand="0" w:oddHBand="1" w:evenHBand="0" w:firstRowFirstColumn="0" w:firstRowLastColumn="0" w:lastRowFirstColumn="0" w:lastRowLastColumn="0"/>
+              <w:rPr>
+                <w:sz w:val="18"/>
+                <w:szCs w:val="18"/>
+              </w:rPr>
+            </w:pPr>
+            <w:r>
+              <w:rPr>
+                <w:sz w:val="18"/>
+                <w:szCs w:val="18"/>
+              </w:rPr>
+              <w:t>Kraken split contract</w:t>
+            </w:r>
+          </w:p>
+        </w:tc>
+        <w:tc>
+          <w:tcPr>
+            <w:tcW w:w="1791" w:type="dxa"/>
+          </w:tcPr>
+          <w:p>
+            <w:pPr>
+              <w:jc w:val="center"/>
+              <w:cnfStyle w:val="000000100000" w:firstRow="0" w:lastRow="0" w:firstColumn="0" w:lastColumn="0" w:oddVBand="0" w:evenVBand="0" w:oddHBand="1" w:evenHBand="0" w:firstRowFirstColumn="0" w:firstRowLastColumn="0" w:lastRowFirstColumn="0" w:lastRowLastColumn="0"/>
+              <w:rPr>
+                <w:sz w:val="18"/>
+                <w:szCs w:val="18"/>
+              </w:rPr>
+            </w:pPr>
+            <w:r>
+              <w:rPr>
+                <w:sz w:val="18"/>
+                <w:szCs w:val="18"/>
+              </w:rPr>
+              <w:t>9981656.455467101</w:t>
+            </w:r>
+          </w:p>
+        </w:tc>
+        <w:tc>
+          <w:tcPr>
+            <w:tcW w:w="1225" w:type="dxa"/>
+            <w:gridSpan w:val="2"/>
+          </w:tcPr>
+          <w:p>
+            <w:pPr>
+              <w:jc w:val="center"/>
+              <w:cnfStyle w:val="000000100000" w:firstRow="0" w:lastRow="0" w:firstColumn="0" w:lastColumn="0" w:oddVBand="0" w:evenVBand="0" w:oddHBand="1" w:evenHBand="0" w:firstRowFirstColumn="0" w:firstRowLastColumn="0" w:lastRowFirstColumn="0" w:lastRowLastColumn="0"/>
+              <w:rPr>
+                <w:sz w:val="18"/>
+                <w:szCs w:val="18"/>
+              </w:rPr>
+            </w:pPr>
+            <w:r>
+              <w:rPr>
+                <w:sz w:val="18"/>
+                <w:szCs w:val="18"/>
+              </w:rPr>
+              <w:t>211251</w:t>
+            </w:r>
+          </w:p>
+        </w:tc>
+      </w:tr>
+      <w:tr>
+        <w:trPr>
+          <w:trHeight w:val="278"/>
+        </w:trPr>
+        <w:tc>
+          <w:tcPr>
+            <w:cnfStyle w:val="001000000000" w:firstRow="0" w:lastRow="0" w:firstColumn="1" w:lastColumn="0" w:oddVBand="0" w:evenVBand="0" w:oddHBand="0" w:evenHBand="0" w:firstRowFirstColumn="0" w:firstRowLastColumn="0" w:lastRowFirstColumn="0" w:lastRowLastColumn="0"/>
+            <w:tcW w:w="637" w:type="dxa"/>
+          </w:tcPr>
+          <w:p>
+            <w:pPr>
+              <w:jc w:val="center"/>
+              <w:rPr>
+                <w:sz w:val="18"/>
+                <w:szCs w:val="18"/>
+              </w:rPr>
+            </w:pPr>
+            <w:r>
+              <w:rPr>
+                <w:sz w:val="18"/>
+                <w:szCs w:val="18"/>
+              </w:rPr>
+              <w:t>4</w:t>
+            </w:r>
+          </w:p>
+        </w:tc>
+        <w:tc>
+          <w:tcPr>
+            <w:tcW w:w="3906" w:type="dxa"/>
+          </w:tcPr>
+          <w:p>
+            <w:pPr>
+              <w:jc w:val="center"/>
+              <w:cnfStyle w:val="000000000000" w:firstRow="0" w:lastRow="0" w:firstColumn="0" w:lastColumn="0" w:oddVBand="0" w:evenVBand="0" w:oddHBand="0" w:evenHBand="0" w:firstRowFirstColumn="0" w:firstRowLastColumn="0" w:lastRowFirstColumn="0" w:lastRowLastColumn="0"/>
+              <w:rPr>
+                <w:sz w:val="18"/>
+                <w:szCs w:val="18"/>
+              </w:rPr>
+            </w:pPr>
+            <w:r>
+              <w:rPr>
+                <w:sz w:val="18"/>
+                <w:szCs w:val="18"/>
+              </w:rPr>
+              <w:t>0x6fc82a5fe25a5cdb58bc74600a40a69c065263f8</w:t>
+            </w:r>
+          </w:p>
+        </w:tc>
+        <w:tc>
+          <w:tcPr>
+            <w:tcW w:w="1791" w:type="dxa"/>
+          </w:tcPr>
+          <w:p>
+            <w:pPr>
+              <w:jc w:val="center"/>
+              <w:cnfStyle w:val="000000000000" w:firstRow="0" w:lastRow="0" w:firstColumn="0" w:lastColumn="0" w:oddVBand="0" w:evenVBand="0" w:oddHBand="0" w:evenHBand="0" w:firstRowFirstColumn="0" w:firstRowLastColumn="0" w:lastRowFirstColumn="0" w:lastRowLastColumn="0"/>
+              <w:rPr>
+                <w:sz w:val="18"/>
+                <w:szCs w:val="18"/>
+              </w:rPr>
+            </w:pPr>
+            <w:r>
+              <w:rPr>
+                <w:sz w:val="18"/>
+                <w:szCs w:val="18"/>
+              </w:rPr>
+              <w:t>(Possible Spam)</w:t>
+            </w:r>
+          </w:p>
+        </w:tc>
+        <w:tc>
+          <w:tcPr>
+            <w:tcW w:w="1791" w:type="dxa"/>
+          </w:tcPr>
+          <w:p>
+            <w:pPr>
+              <w:jc w:val="center"/>
+              <w:cnfStyle w:val="000000000000" w:firstRow="0" w:lastRow="0" w:firstColumn="0" w:lastColumn="0" w:oddVBand="0" w:evenVBand="0" w:oddHBand="0" w:evenHBand="0" w:firstRowFirstColumn="0" w:firstRowLastColumn="0" w:lastRowFirstColumn="0" w:lastRowLastColumn="0"/>
+              <w:rPr>
+                <w:sz w:val="18"/>
+                <w:szCs w:val="18"/>
+              </w:rPr>
+            </w:pPr>
+            <w:r>
+              <w:rPr>
+                <w:sz w:val="18"/>
+                <w:szCs w:val="18"/>
+              </w:rPr>
+              <w:t>4213587.620218947</w:t>
+            </w:r>
+          </w:p>
+        </w:tc>
+        <w:tc>
+          <w:tcPr>
+            <w:tcW w:w="1225" w:type="dxa"/>
+            <w:gridSpan w:val="2"/>
+          </w:tcPr>
+          <w:p>
+            <w:pPr>
+              <w:jc w:val="center"/>
+              <w:cnfStyle w:val="000000000000" w:firstRow="0" w:lastRow="0" w:firstColumn="0" w:lastColumn="0" w:oddVBand="0" w:evenVBand="0" w:oddHBand="0" w:evenHBand="0" w:firstRowFirstColumn="0" w:firstRowLastColumn="0" w:lastRowFirstColumn="0" w:lastRowLastColumn="0"/>
+              <w:rPr>
+                <w:sz w:val="18"/>
+                <w:szCs w:val="18"/>
+              </w:rPr>
+            </w:pPr>
+            <w:r>
+              <w:rPr>
+                <w:sz w:val="18"/>
+                <w:szCs w:val="18"/>
+              </w:rPr>
+              <w:t>29604</w:t>
+            </w:r>
+          </w:p>
+        </w:tc>
+      </w:tr>
+      <w:tr>
+        <w:trPr>
+          <w:cnfStyle w:val="000000100000" w:firstRow="0" w:lastRow="0" w:firstColumn="0" w:lastColumn="0" w:oddVBand="0" w:evenVBand="0" w:oddHBand="1" w:evenHBand="0" w:firstRowFirstColumn="0" w:firstRowLastColumn="0" w:lastRowFirstColumn="0" w:lastRowLastColumn="0"/>
+          <w:trHeight w:val="263"/>
+        </w:trPr>
+        <w:tc>
+          <w:tcPr>
+            <w:cnfStyle w:val="001000000000" w:firstRow="0" w:lastRow="0" w:firstColumn="1" w:lastColumn="0" w:oddVBand="0" w:evenVBand="0" w:oddHBand="0" w:evenHBand="0" w:firstRowFirstColumn="0" w:firstRowLastColumn="0" w:lastRowFirstColumn="0" w:lastRowLastColumn="0"/>
+            <w:tcW w:w="0" w:type="auto"/>
+          </w:tcPr>
+          <w:p>
+            <w:pPr>
+              <w:jc w:val="center"/>
+              <w:rPr>
+                <w:sz w:val="18"/>
+                <w:szCs w:val="18"/>
+              </w:rPr>
+            </w:pPr>
+            <w:r>
+              <w:rPr>
+                <w:sz w:val="18"/>
+                <w:szCs w:val="18"/>
+              </w:rPr>
+              <w:t>5</w:t>
+            </w:r>
+          </w:p>
+        </w:tc>
+        <w:tc>
+          <w:tcPr>
+            <w:tcW w:w="3906" w:type="dxa"/>
+          </w:tcPr>
+          <w:p>
+            <w:pPr>
+              <w:jc w:val="center"/>
+              <w:cnfStyle w:val="000000100000" w:firstRow="0" w:lastRow="0" w:firstColumn="0" w:lastColumn="0" w:oddVBand="0" w:evenVBand="0" w:oddHBand="1" w:evenHBand="0" w:firstRowFirstColumn="0" w:firstRowLastColumn="0" w:lastRowFirstColumn="0" w:lastRowLastColumn="0"/>
+              <w:rPr>
+                <w:sz w:val="18"/>
+                <w:szCs w:val="18"/>
+              </w:rPr>
+            </w:pPr>
+            <w:r>
+              <w:rPr>
+                <w:sz w:val="18"/>
+                <w:szCs w:val="18"/>
+              </w:rPr>
+              <w:t>0xe94b04a0fed112f3664e45adb2b8915693dd5ff3</w:t>
+            </w:r>
+          </w:p>
+        </w:tc>
+        <w:tc>
+          <w:tcPr>
+            <w:tcW w:w="1791" w:type="dxa"/>
+          </w:tcPr>
+          <w:p>
+            <w:pPr>
+              <w:jc w:val="center"/>
+              <w:cnfStyle w:val="000000100000" w:firstRow="0" w:lastRow="0" w:firstColumn="0" w:lastColumn="0" w:oddVBand="0" w:evenVBand="0" w:oddHBand="1" w:evenHBand="0" w:firstRowFirstColumn="0" w:firstRowLastColumn="0" w:lastRowFirstColumn="0" w:lastRowLastColumn="0"/>
+              <w:rPr>
+                <w:sz w:val="18"/>
+                <w:szCs w:val="18"/>
+              </w:rPr>
+            </w:pPr>
+            <w:r>
+              <w:rPr>
+                <w:sz w:val="18"/>
+                <w:szCs w:val="18"/>
+              </w:rPr>
+              <w:t>Bittrex_2</w:t>
+            </w:r>
+          </w:p>
+        </w:tc>
+        <w:tc>
+          <w:tcPr>
+            <w:tcW w:w="1799" w:type="dxa"/>
+            <w:gridSpan w:val="2"/>
+          </w:tcPr>
+          <w:p>
+            <w:pPr>
+              <w:jc w:val="center"/>
+              <w:cnfStyle w:val="000000100000" w:firstRow="0" w:lastRow="0" w:firstColumn="0" w:lastColumn="0" w:oddVBand="0" w:evenVBand="0" w:oddHBand="1" w:evenHBand="0" w:firstRowFirstColumn="0" w:firstRowLastColumn="0" w:lastRowFirstColumn="0" w:lastRowLastColumn="0"/>
+              <w:rPr>
+                <w:sz w:val="18"/>
+                <w:szCs w:val="18"/>
+              </w:rPr>
+            </w:pPr>
+            <w:r>
+              <w:rPr>
+                <w:sz w:val="18"/>
+                <w:szCs w:val="18"/>
+              </w:rPr>
+              <w:t>3680807.621031744</w:t>
+            </w:r>
+          </w:p>
+        </w:tc>
+        <w:tc>
+          <w:tcPr>
+            <w:tcW w:w="1217" w:type="dxa"/>
+          </w:tcPr>
+          <w:p>
+            <w:pPr>
+              <w:jc w:val="center"/>
+              <w:cnfStyle w:val="000000100000" w:firstRow="0" w:lastRow="0" w:firstColumn="0" w:lastColumn="0" w:oddVBand="0" w:evenVBand="0" w:oddHBand="1" w:evenHBand="0" w:firstRowFirstColumn="0" w:firstRowLastColumn="0" w:lastRowFirstColumn="0" w:lastRowLastColumn="0"/>
+              <w:rPr>
+                <w:sz w:val="18"/>
+                <w:szCs w:val="18"/>
+              </w:rPr>
+            </w:pPr>
+            <w:r>
+              <w:rPr>
+                <w:sz w:val="18"/>
+                <w:szCs w:val="18"/>
+              </w:rPr>
+              <w:t>276257</w:t>
+            </w:r>
+          </w:p>
+        </w:tc>
+      </w:tr>
+    </w:tbl>
+    <w:p/>
+    <w:p>
+      <w:r>
+        <w:t xml:space="preserve">The above table show some of the top contract addresses as on July 2017. The names or tags have been taken from an online Ethereum explorer </w:t>
+      </w:r>
+      <w:hyperlink r:id="rId15" w:history="1">
+        <w:r>
+          <w:rPr>
+            <w:rStyle w:val="Hyperlink"/>
+          </w:rPr>
+          <w:t>https://etherscan.io/</w:t>
+        </w:r>
+      </w:hyperlink>
+      <w:r>
+        <w:t xml:space="preserve">. </w:t>
+      </w:r>
+    </w:p>
+    <w:p>
+      <w:r>
+        <w:t>As can be seen from the table, all the top 5 smart contracts, excluding one, belong to cryptocurrency exchanges. This could be because of high amount of trading in cryptocurrencies during this period, a lot of transactions have been happening through these cryptocurrencies.</w:t>
+      </w:r>
+    </w:p>
+    <w:p>
+      <w:pPr>
+        <w:pStyle w:val="Heading2"/>
+      </w:pPr>
+      <w:r>
+        <w:t>Challenges with data extraction:</w:t>
+      </w:r>
+    </w:p>
+    <w:p>
+      <w:r>
+        <w:t>Extracting data and exploring it has its challenges. In our case after weeks of effort to extract meaningful data fields from the dataset, we discovered that some of the dataset entries were not accurate. For example, some of the transactions were wrongly classified as smart contract transactions. Ideally, we were supposed to fix our crawler code and re-crawl the data to get the data right but due to time constraints and taxing process of data crawling we had to settle for filtering out the anomalies at the data extraction stage. Overall these anomalies have not much of an effect on our results as they result in the same conclusion.</w:t>
       </w:r>
     </w:p>
     <w:p>
@@ -2369,7 +3661,7 @@
                     </pic:cNvPicPr>
                   </pic:nvPicPr>
                   <pic:blipFill>
-                    <a:blip r:embed="rId12">
+                    <a:blip r:embed="rId16">
                       <a:extLst>
                         <a:ext uri="{28A0092B-C50C-407E-A947-70E740481C1C}">
                           <a14:useLocalDpi xmlns:a14="http://schemas.microsoft.com/office/drawing/2010/main" val="0"/>
@@ -2564,7 +3856,13 @@
         <w:fldChar w:fldCharType="separate"/>
       </w:r>
       <w:r>
-        <w:t xml:space="preserve">Appendix B: Analytics </w:t>
+        <w:t xml:space="preserve">Appendix </w:t>
+      </w:r>
+      <w:r>
+        <w:t>C</w:t>
+      </w:r>
+      <w:r>
+        <w:t xml:space="preserve">: Analytics </w:t>
       </w:r>
       <w:proofErr w:type="spellStart"/>
       <w:r>
@@ -2593,11 +3891,15 @@
       <w:pPr>
         <w:pStyle w:val="Heading2"/>
       </w:pPr>
+    </w:p>
+    <w:p>
+      <w:pPr>
+        <w:pStyle w:val="Heading2"/>
+      </w:pPr>
       <w:r>
         <w:t>Market Cap:</w:t>
       </w:r>
     </w:p>
-    <w:p/>
     <w:p>
       <w:r>
         <w:t>T</w:t>
@@ -2649,7 +3951,7 @@
                     <pic:cNvPicPr/>
                   </pic:nvPicPr>
                   <pic:blipFill>
-                    <a:blip r:embed="rId13"/>
+                    <a:blip r:embed="rId17"/>
                     <a:stretch>
                       <a:fillRect/>
                     </a:stretch>
@@ -2748,7 +4050,7 @@
                     <pic:cNvPicPr/>
                   </pic:nvPicPr>
                   <pic:blipFill>
-                    <a:blip r:embed="rId14"/>
+                    <a:blip r:embed="rId18"/>
                     <a:stretch>
                       <a:fillRect/>
                     </a:stretch>
@@ -2791,6 +4093,7 @@
     </w:p>
     <w:p>
       <w:pPr>
+        <w:spacing w:after="0"/>
         <w:rPr>
           <w:rStyle w:val="Heading2Char"/>
         </w:rPr>
@@ -2821,6 +4124,9 @@
       </w:r>
     </w:p>
     <w:p>
+      <w:pPr>
+        <w:spacing w:after="0"/>
+      </w:pPr>
       <w:r>
         <w:t>This chart tracks the d</w:t>
       </w:r>
@@ -2873,7 +4179,7 @@
                     <pic:cNvPicPr/>
                   </pic:nvPicPr>
                   <pic:blipFill>
-                    <a:blip r:embed="rId15"/>
+                    <a:blip r:embed="rId19"/>
                     <a:stretch>
                       <a:fillRect/>
                     </a:stretch>
@@ -2926,7 +4232,6 @@
         <w:t xml:space="preserve">: </w:t>
       </w:r>
     </w:p>
-    <w:p/>
     <w:p>
       <w:r>
         <w:t>The daily average price was calculated by adding up the highest price, lowest price, opening price and the closing price</w:t>
@@ -3005,7 +4310,7 @@
                     <pic:cNvPicPr/>
                   </pic:nvPicPr>
                   <pic:blipFill>
-                    <a:blip r:embed="rId16"/>
+                    <a:blip r:embed="rId20"/>
                     <a:stretch>
                       <a:fillRect/>
                     </a:stretch>
@@ -3048,39 +4353,39 @@
     </w:p>
     <w:p>
       <w:r>
+        <w:t xml:space="preserve">More smoothing applied by </w:t>
+      </w:r>
+      <w:r>
+        <w:t>plotting the 5 day</w:t>
+      </w:r>
+      <w:r>
+        <w:t>s</w:t>
+      </w:r>
+      <w:r>
+        <w:t xml:space="preserve"> moving average of BTC and ETH</w:t>
+      </w:r>
+      <w:r>
+        <w:t>.</w:t>
+      </w:r>
+      <w:r>
+        <w:t xml:space="preserve"> </w:t>
+      </w:r>
+      <w:r>
+        <w:t>W</w:t>
+      </w:r>
+      <w:r>
+        <w:t>e can see how Ether looks flat compared to BTC</w:t>
+      </w:r>
+      <w:r>
+        <w:t xml:space="preserve"> except in January.</w:t>
+      </w:r>
+    </w:p>
+    <w:p>
+      <w:r>
+        <w:rPr>
+          <w:noProof/>
+        </w:rPr>
         <w:lastRenderedPageBreak/>
-        <w:t xml:space="preserve">More smoothing applied by </w:t>
-      </w:r>
-      <w:r>
-        <w:t>plotting the 5 day</w:t>
-      </w:r>
-      <w:r>
-        <w:t>s</w:t>
-      </w:r>
-      <w:r>
-        <w:t xml:space="preserve"> moving average of BTC and ETH</w:t>
-      </w:r>
-      <w:r>
-        <w:t>.</w:t>
-      </w:r>
-      <w:r>
-        <w:t xml:space="preserve"> </w:t>
-      </w:r>
-      <w:r>
-        <w:t>W</w:t>
-      </w:r>
-      <w:r>
-        <w:t>e can see how Ether looks flat compared to BTC</w:t>
-      </w:r>
-      <w:r>
-        <w:t xml:space="preserve"> except in January.</w:t>
-      </w:r>
-    </w:p>
-    <w:p>
-      <w:r>
-        <w:rPr>
-          <w:noProof/>
-        </w:rPr>
         <w:drawing>
           <wp:inline distT="0" distB="0" distL="0" distR="0" wp14:anchorId="239170E8" wp14:editId="09FF0D75">
             <wp:extent cx="4828907" cy="2691994"/>
@@ -3099,7 +4404,7 @@
                     </pic:cNvPicPr>
                   </pic:nvPicPr>
                   <pic:blipFill>
-                    <a:blip r:embed="rId17">
+                    <a:blip r:embed="rId21">
                       <a:extLst>
                         <a:ext uri="{28A0092B-C50C-407E-A947-70E740481C1C}">
                           <a14:useLocalDpi xmlns:a14="http://schemas.microsoft.com/office/drawing/2010/main" val="0"/>
@@ -3182,7 +4487,7 @@
                     </pic:cNvPicPr>
                   </pic:nvPicPr>
                   <pic:blipFill>
-                    <a:blip r:embed="rId18">
+                    <a:blip r:embed="rId22">
                       <a:extLst>
                         <a:ext uri="{28A0092B-C50C-407E-A947-70E740481C1C}">
                           <a14:useLocalDpi xmlns:a14="http://schemas.microsoft.com/office/drawing/2010/main" val="0"/>
@@ -3264,7 +4569,6 @@
         <w:t>Correlation:</w:t>
       </w:r>
     </w:p>
-    <w:p/>
     <w:p>
       <w:r>
         <w:rPr>
@@ -3294,7 +4598,7 @@
                     <pic:cNvPicPr/>
                   </pic:nvPicPr>
                   <pic:blipFill>
-                    <a:blip r:embed="rId19">
+                    <a:blip r:embed="rId23">
                       <a:extLst>
                         <a:ext uri="{28A0092B-C50C-407E-A947-70E740481C1C}">
                           <a14:useLocalDpi xmlns:a14="http://schemas.microsoft.com/office/drawing/2010/main" val="0"/>
@@ -3415,7 +4719,7 @@
                     <pic:cNvPicPr/>
                   </pic:nvPicPr>
                   <pic:blipFill>
-                    <a:blip r:embed="rId20">
+                    <a:blip r:embed="rId24">
                       <a:extLst>
                         <a:ext uri="{28A0092B-C50C-407E-A947-70E740481C1C}">
                           <a14:useLocalDpi xmlns:a14="http://schemas.microsoft.com/office/drawing/2010/main" val="0"/>
@@ -3491,8 +4795,6 @@
       <w:r>
         <w:t>two</w:t>
       </w:r>
-      <w:bookmarkStart w:id="0" w:name="_GoBack"/>
-      <w:bookmarkEnd w:id="0"/>
       <w:r>
         <w:t xml:space="preserve"> instances where there was almost zero correlation between BTC and ETH. Those were in August (a hard fork time for BTC</w:t>
       </w:r>
@@ -3579,7 +4881,7 @@
                     <pic:cNvPicPr/>
                   </pic:nvPicPr>
                   <pic:blipFill>
-                    <a:blip r:embed="rId21">
+                    <a:blip r:embed="rId25">
                       <a:extLst>
                         <a:ext uri="{28A0092B-C50C-407E-A947-70E740481C1C}">
                           <a14:useLocalDpi xmlns:a14="http://schemas.microsoft.com/office/drawing/2010/main" val="0"/>
@@ -3657,7 +4959,7 @@
                     </pic:cNvPicPr>
                   </pic:nvPicPr>
                   <pic:blipFill>
-                    <a:blip r:embed="rId22">
+                    <a:blip r:embed="rId26">
                       <a:extLst>
                         <a:ext uri="{28A0092B-C50C-407E-A947-70E740481C1C}">
                           <a14:useLocalDpi xmlns:a14="http://schemas.microsoft.com/office/drawing/2010/main" val="0"/>
@@ -3739,7 +5041,7 @@
                     <pic:cNvPicPr/>
                   </pic:nvPicPr>
                   <pic:blipFill>
-                    <a:blip r:embed="rId23" cstate="print">
+                    <a:blip r:embed="rId27" cstate="print">
                       <a:extLst>
                         <a:ext uri="{28A0092B-C50C-407E-A947-70E740481C1C}">
                           <a14:useLocalDpi xmlns:a14="http://schemas.microsoft.com/office/drawing/2010/main" val="0"/>
@@ -3824,22 +5126,12 @@
         <w:br w:type="page"/>
       </w:r>
     </w:p>
-    <w:p/>
-    <w:p>
-      <w:pPr>
-        <w:rPr>
-          <w:rFonts w:asciiTheme="majorHAnsi" w:eastAsiaTheme="majorEastAsia" w:hAnsiTheme="majorHAnsi" w:cstheme="majorBidi"/>
-          <w:color w:val="2F5496" w:themeColor="accent1" w:themeShade="BF"/>
-          <w:sz w:val="32"/>
-          <w:szCs w:val="32"/>
-        </w:rPr>
-      </w:pPr>
-    </w:p>
     <w:p>
       <w:pPr>
         <w:pStyle w:val="Heading1"/>
       </w:pPr>
       <w:r>
+        <w:lastRenderedPageBreak/>
         <w:t xml:space="preserve">Appendix A: </w:t>
       </w:r>
       <w:r>
@@ -3866,7 +5158,7 @@
       </w:r>
     </w:p>
     <w:p>
-      <w:hyperlink r:id="rId24" w:history="1">
+      <w:hyperlink r:id="rId28" w:history="1">
         <w:r>
           <w:rPr>
             <w:rStyle w:val="Hyperlink"/>
@@ -3936,7 +5228,7 @@
       <w:r>
         <w:t xml:space="preserve"> repository (</w:t>
       </w:r>
-      <w:hyperlink r:id="rId25" w:history="1">
+      <w:hyperlink r:id="rId29" w:history="1">
         <w:r>
           <w:rPr>
             <w:rStyle w:val="Hyperlink"/>
@@ -4931,7 +6223,7 @@
       <w:r>
         <w:t xml:space="preserve"> repository </w:t>
       </w:r>
-      <w:hyperlink r:id="rId26" w:history="1">
+      <w:hyperlink r:id="rId30" w:history="1">
         <w:r>
           <w:rPr>
             <w:rStyle w:val="Hyperlink"/>
@@ -4950,28 +6242,284 @@
     </w:p>
     <w:p>
       <w:r>
+        <w:t xml:space="preserve">Our contribution starts from plotting a correlation heatmap of a specific </w:t>
+      </w:r>
+      <w:proofErr w:type="gramStart"/>
+      <w:r>
+        <w:t>time period</w:t>
+      </w:r>
+      <w:proofErr w:type="gramEnd"/>
+      <w:r>
+        <w:t xml:space="preserve">, then creating a correlation time series between bitcoin and Ethereum, then finally attempting to extend the regression models provided and apply ARIMA analysis on Bitcoin data. </w:t>
+      </w:r>
+    </w:p>
+    <w:p/>
+    <w:p>
+      <w:pPr>
+        <w:pStyle w:val="Heading1"/>
+      </w:pPr>
+      <w:r>
         <w:lastRenderedPageBreak/>
-        <w:t xml:space="preserve">Our contribution starts from plotting a correlation heatmap of a specific </w:t>
+        <w:t>Appendix B: Data extraction and visualization</w:t>
+      </w:r>
+    </w:p>
+    <w:p>
+      <w:r>
+        <w:t xml:space="preserve"> </w:t>
+      </w:r>
+      <w:r>
+        <w:t>Code is</w:t>
+      </w:r>
+      <w:r>
+        <w:t xml:space="preserve"> hosted on the following </w:t>
+      </w:r>
+      <w:proofErr w:type="spellStart"/>
+      <w:r>
+        <w:t>github</w:t>
+      </w:r>
+      <w:proofErr w:type="spellEnd"/>
+      <w:r>
+        <w:t xml:space="preserve"> repository:</w:t>
+      </w:r>
+    </w:p>
+    <w:p>
+      <w:hyperlink r:id="rId31" w:history="1">
+        <w:r>
+          <w:rPr>
+            <w:rStyle w:val="Hyperlink"/>
+          </w:rPr>
+          <w:t>https://github.com/mbaddar/Ethereum_Blockchain_Parser_Parallel</w:t>
+        </w:r>
+      </w:hyperlink>
+      <w:r>
+        <w:t xml:space="preserve"> </w:t>
+      </w:r>
+    </w:p>
+    <w:p>
+      <w:r>
+        <w:t>Below is a list of the most relevant files:</w:t>
+      </w:r>
+    </w:p>
+    <w:p>
+      <w:pPr>
+        <w:pStyle w:val="Heading2"/>
+      </w:pPr>
+      <w:r>
+        <w:t>Data Extraction and Exploration/Analysis</w:t>
+      </w:r>
+    </w:p>
+    <w:p>
+      <w:r>
+        <w:t xml:space="preserve">This folder contains the MongoDB aggregation queries, each numbered by a step number to be run in that order one by one. These queries result in creating additional collections that are either consumed by subsequent queries or the visualization code directly. </w:t>
+      </w:r>
+    </w:p>
+    <w:p>
+      <w:r>
+        <w:t>As an example, one of the queries is explained below:</w:t>
+      </w:r>
+    </w:p>
+    <w:p>
+      <w:r>
+        <w:rPr>
+          <w:noProof/>
+        </w:rPr>
+        <w:drawing>
+          <wp:inline distT="0" distB="0" distL="0" distR="0" wp14:anchorId="7C5EB9F7" wp14:editId="462CE0EA">
+            <wp:extent cx="5943600" cy="3181985"/>
+            <wp:effectExtent l="0" t="0" r="0" b="0"/>
+            <wp:docPr id="20" name="Picture 20"/>
+            <wp:cNvGraphicFramePr>
+              <a:graphicFrameLocks xmlns:a="http://schemas.openxmlformats.org/drawingml/2006/main" noChangeAspect="1"/>
+            </wp:cNvGraphicFramePr>
+            <a:graphic xmlns:a="http://schemas.openxmlformats.org/drawingml/2006/main">
+              <a:graphicData uri="http://schemas.openxmlformats.org/drawingml/2006/picture">
+                <pic:pic xmlns:pic="http://schemas.openxmlformats.org/drawingml/2006/picture">
+                  <pic:nvPicPr>
+                    <pic:cNvPr id="20" name="AggregationPipeline.png"/>
+                    <pic:cNvPicPr/>
+                  </pic:nvPicPr>
+                  <pic:blipFill>
+                    <a:blip r:embed="rId32">
+                      <a:extLst>
+                        <a:ext uri="{28A0092B-C50C-407E-A947-70E740481C1C}">
+                          <a14:useLocalDpi xmlns:a14="http://schemas.microsoft.com/office/drawing/2010/main" val="0"/>
+                        </a:ext>
+                      </a:extLst>
+                    </a:blip>
+                    <a:stretch>
+                      <a:fillRect/>
+                    </a:stretch>
+                  </pic:blipFill>
+                  <pic:spPr>
+                    <a:xfrm>
+                      <a:off x="0" y="0"/>
+                      <a:ext cx="5943600" cy="3181985"/>
+                    </a:xfrm>
+                    <a:prstGeom prst="rect">
+                      <a:avLst/>
+                    </a:prstGeom>
+                  </pic:spPr>
+                </pic:pic>
+              </a:graphicData>
+            </a:graphic>
+          </wp:inline>
+        </w:drawing>
+      </w:r>
+    </w:p>
+    <w:p>
+      <w:r>
+        <w:t xml:space="preserve">The aggregation pipeline works in stages where the output of last stage is the output of the next. </w:t>
+      </w:r>
+    </w:p>
+    <w:p>
+      <w:r>
+        <w:t xml:space="preserve">In the </w:t>
+      </w:r>
+      <w:r>
+        <w:t>code</w:t>
+      </w:r>
+      <w:r>
+        <w:t xml:space="preserve"> above, first stage extracts only the relevant data fields</w:t>
+      </w:r>
+      <w:r>
+        <w:t xml:space="preserve"> so we don’t have to pass unnecessary data in to later stages that would </w:t>
       </w:r>
       <w:proofErr w:type="gramStart"/>
       <w:r>
-        <w:t>time period</w:t>
+        <w:t>effect</w:t>
       </w:r>
       <w:proofErr w:type="gramEnd"/>
       <w:r>
-        <w:t xml:space="preserve">, then creating a correlation time series between bitcoin and Ethereum, then finally attempting to extend the regression models provided and apply ARIMA analysis on Bitcoin data.  </w:t>
-      </w:r>
-      <w:r>
-        <w:t xml:space="preserve">  </w:t>
-      </w:r>
-    </w:p>
+        <w:t xml:space="preserve"> memory use. The next stage </w:t>
+      </w:r>
+      <w:proofErr w:type="gramStart"/>
+      <w:r>
+        <w:t>extract</w:t>
+      </w:r>
+      <w:proofErr w:type="gramEnd"/>
+      <w:r>
+        <w:t xml:space="preserve"> the documents that match our given criteria. The third stage extracts only the transaction data to be saved in a collection by the name of “</w:t>
+      </w:r>
+      <w:proofErr w:type="spellStart"/>
+      <w:r>
+        <w:t>NonContractTxns</w:t>
+      </w:r>
+      <w:proofErr w:type="spellEnd"/>
+      <w:r>
+        <w:t>” in the fourth stage.</w:t>
+      </w:r>
+    </w:p>
+    <w:p>
+      <w:r>
+        <w:t>After running all the queries, the list of collections looks like this:</w:t>
+      </w:r>
+    </w:p>
+    <w:p>
+      <w:r>
+        <w:lastRenderedPageBreak/>
+        <w:t xml:space="preserve"> </w:t>
+      </w:r>
+      <w:r>
+        <w:rPr>
+          <w:noProof/>
+        </w:rPr>
+        <w:drawing>
+          <wp:inline distT="0" distB="0" distL="0" distR="0" wp14:anchorId="10C91AC9" wp14:editId="438092EF">
+            <wp:extent cx="2638793" cy="2438740"/>
+            <wp:effectExtent l="0" t="0" r="9525" b="0"/>
+            <wp:docPr id="22" name="Picture 22"/>
+            <wp:cNvGraphicFramePr>
+              <a:graphicFrameLocks xmlns:a="http://schemas.openxmlformats.org/drawingml/2006/main" noChangeAspect="1"/>
+            </wp:cNvGraphicFramePr>
+            <a:graphic xmlns:a="http://schemas.openxmlformats.org/drawingml/2006/main">
+              <a:graphicData uri="http://schemas.openxmlformats.org/drawingml/2006/picture">
+                <pic:pic xmlns:pic="http://schemas.openxmlformats.org/drawingml/2006/picture">
+                  <pic:nvPicPr>
+                    <pic:cNvPr id="22" name="CollectionsList.png"/>
+                    <pic:cNvPicPr/>
+                  </pic:nvPicPr>
+                  <pic:blipFill>
+                    <a:blip r:embed="rId33">
+                      <a:extLst>
+                        <a:ext uri="{28A0092B-C50C-407E-A947-70E740481C1C}">
+                          <a14:useLocalDpi xmlns:a14="http://schemas.microsoft.com/office/drawing/2010/main" val="0"/>
+                        </a:ext>
+                      </a:extLst>
+                    </a:blip>
+                    <a:stretch>
+                      <a:fillRect/>
+                    </a:stretch>
+                  </pic:blipFill>
+                  <pic:spPr>
+                    <a:xfrm>
+                      <a:off x="0" y="0"/>
+                      <a:ext cx="2638793" cy="2438740"/>
+                    </a:xfrm>
+                    <a:prstGeom prst="rect">
+                      <a:avLst/>
+                    </a:prstGeom>
+                  </pic:spPr>
+                </pic:pic>
+              </a:graphicData>
+            </a:graphic>
+          </wp:inline>
+        </w:drawing>
+      </w:r>
+    </w:p>
+    <w:p>
+      <w:r>
+        <w:t xml:space="preserve">The original data had only </w:t>
+      </w:r>
+      <w:r>
+        <w:t>‘</w:t>
+      </w:r>
+      <w:r>
+        <w:t>blocks</w:t>
+      </w:r>
+      <w:r>
+        <w:t>’</w:t>
+      </w:r>
+      <w:r>
+        <w:t xml:space="preserve"> collection.</w:t>
+      </w:r>
+    </w:p>
+    <w:p>
+      <w:r>
+        <w:t>The visualization code is written in python. The ‘MainScript.py’ connects to MongoDB and uses</w:t>
+      </w:r>
+    </w:p>
+    <w:p>
+      <w:r>
+        <w:t>‘VisualizationUtility.py’ to plot different graphs and save them in ‘.</w:t>
+      </w:r>
+      <w:proofErr w:type="spellStart"/>
+      <w:r>
+        <w:t>png</w:t>
+      </w:r>
+      <w:proofErr w:type="spellEnd"/>
+      <w:r>
+        <w:t>’ format in the ‘Results’ folder.</w:t>
+      </w:r>
+    </w:p>
+    <w:p>
+      <w:r>
+        <w:t xml:space="preserve">For further information about the code, refer to the actual python code file.  </w:t>
+      </w:r>
+    </w:p>
+    <w:p/>
     <w:p>
       <w:pPr>
         <w:pStyle w:val="Heading1"/>
       </w:pPr>
-      <w:bookmarkStart w:id="1" w:name="_Ref511307210"/>
-      <w:r>
-        <w:t xml:space="preserve">Appendix B: Analytics </w:t>
+      <w:bookmarkStart w:id="0" w:name="_Ref511307210"/>
+      <w:r>
+        <w:t xml:space="preserve">Appendix </w:t>
+      </w:r>
+      <w:r>
+        <w:t>C</w:t>
+      </w:r>
+      <w:r>
+        <w:t xml:space="preserve">: Analytics </w:t>
       </w:r>
       <w:proofErr w:type="spellStart"/>
       <w:r>
@@ -4981,9 +6529,12 @@
       <w:r>
         <w:t xml:space="preserve"> Notebook Code Overview</w:t>
       </w:r>
+      <w:bookmarkEnd w:id="0"/>
+    </w:p>
+    <w:p>
+      <w:bookmarkStart w:id="1" w:name="_GoBack"/>
       <w:bookmarkEnd w:id="1"/>
     </w:p>
-    <w:p/>
     <w:p>
       <w:pPr>
         <w:pStyle w:val="Heading2"/>
@@ -5136,7 +6687,7 @@
                     </pic:cNvPicPr>
                   </pic:nvPicPr>
                   <pic:blipFill>
-                    <a:blip r:embed="rId27">
+                    <a:blip r:embed="rId34">
                       <a:extLst>
                         <a:ext uri="{28A0092B-C50C-407E-A947-70E740481C1C}">
                           <a14:useLocalDpi xmlns:a14="http://schemas.microsoft.com/office/drawing/2010/main" val="0"/>
@@ -5179,24 +6730,14 @@
         <w:tab/>
         <w:t xml:space="preserve">Figure </w:t>
       </w:r>
-      <w:r>
-        <w:fldChar w:fldCharType="begin"/>
-      </w:r>
-      <w:r>
-        <w:instrText xml:space="preserve"> SEQ Figure \* ARABIC </w:instrText>
-      </w:r>
-      <w:r>
-        <w:fldChar w:fldCharType="separate"/>
-      </w:r>
-      <w:r>
-        <w:rPr>
-          <w:noProof/>
-        </w:rPr>
-        <w:t>5</w:t>
-      </w:r>
-      <w:r>
-        <w:fldChar w:fldCharType="end"/>
-      </w:r>
+      <w:fldSimple w:instr=" SEQ Figure \* ARABIC ">
+        <w:r>
+          <w:rPr>
+            <w:noProof/>
+          </w:rPr>
+          <w:t>5</w:t>
+        </w:r>
+      </w:fldSimple>
       <w:r>
         <w:t>A sample of the crypto daily prices dataset</w:t>
       </w:r>
@@ -5206,6 +6747,7 @@
         <w:pStyle w:val="Heading2"/>
       </w:pPr>
       <w:r>
+        <w:lastRenderedPageBreak/>
         <w:t xml:space="preserve">Correlation heatmap of a specific </w:t>
       </w:r>
       <w:proofErr w:type="gramStart"/>
@@ -5584,19 +7126,7 @@
         <w:pStyle w:val="Heading2"/>
       </w:pPr>
       <w:r>
-        <w:t>This</w:t>
-      </w:r>
-      <w:r>
-        <w:t xml:space="preserve"> function model</w:t>
-      </w:r>
-      <w:r>
-        <w:t>s</w:t>
-      </w:r>
-      <w:r>
-        <w:t xml:space="preserve"> periodic correlation</w:t>
-      </w:r>
-      <w:r>
-        <w:t>:</w:t>
+        <w:t>This function models periodic correlation:</w:t>
       </w:r>
     </w:p>
     <w:p>
@@ -6481,7 +8011,6 @@
     </w:p>
     <w:p>
       <w:r>
-        <w:lastRenderedPageBreak/>
         <w:t xml:space="preserve"> It returns a </w:t>
       </w:r>
       <w:proofErr w:type="spellStart"/>
@@ -6665,14 +8194,69 @@
     </w:p>
     <w:p>
       <w:pPr>
+        <w:ind w:left="360"/>
+        <w:rPr>
+          <w:b/>
+          <w:bCs/>
+        </w:rPr>
+      </w:pPr>
+    </w:p>
+    <w:p>
+      <w:pPr>
+        <w:ind w:left="360"/>
+        <w:rPr>
+          <w:b/>
+          <w:bCs/>
+        </w:rPr>
+      </w:pPr>
+    </w:p>
+    <w:p>
+      <w:pPr>
+        <w:ind w:left="360"/>
+        <w:rPr>
+          <w:b/>
+          <w:bCs/>
+        </w:rPr>
+      </w:pPr>
+    </w:p>
+    <w:p>
+      <w:pPr>
+        <w:ind w:left="360"/>
+        <w:rPr>
+          <w:b/>
+          <w:bCs/>
+        </w:rPr>
+      </w:pPr>
+    </w:p>
+    <w:p>
+      <w:pPr>
+        <w:ind w:left="360"/>
+        <w:rPr>
+          <w:b/>
+          <w:bCs/>
+        </w:rPr>
+      </w:pPr>
+    </w:p>
+    <w:p>
+      <w:pPr>
+        <w:ind w:left="360"/>
+        <w:rPr>
+          <w:b/>
+          <w:bCs/>
+        </w:rPr>
+      </w:pPr>
+    </w:p>
+    <w:p>
+      <w:pPr>
         <w:pStyle w:val="Heading1"/>
       </w:pPr>
       <w:bookmarkStart w:id="3" w:name="_Ref511305840"/>
       <w:r>
+        <w:lastRenderedPageBreak/>
         <w:t xml:space="preserve">Appendix </w:t>
       </w:r>
       <w:r>
-        <w:t>C</w:t>
+        <w:t>D</w:t>
       </w:r>
       <w:r>
         <w:t>: Output overview</w:t>
@@ -7797,7 +9381,7 @@
                     </pic:cNvPicPr>
                   </pic:nvPicPr>
                   <pic:blipFill>
-                    <a:blip r:embed="rId28">
+                    <a:blip r:embed="rId35">
                       <a:extLst>
                         <a:ext uri="{28A0092B-C50C-407E-A947-70E740481C1C}">
                           <a14:useLocalDpi xmlns:a14="http://schemas.microsoft.com/office/drawing/2010/main" val="0"/>
@@ -7836,43 +9420,33 @@
       <w:r>
         <w:t xml:space="preserve">Figure </w:t>
       </w:r>
-      <w:r>
-        <w:fldChar w:fldCharType="begin"/>
-      </w:r>
-      <w:r>
-        <w:instrText xml:space="preserve"> SEQ Figure \* ARABIC </w:instrText>
-      </w:r>
-      <w:r>
-        <w:fldChar w:fldCharType="separate"/>
-      </w:r>
+      <w:fldSimple w:instr=" SEQ Figure \* ARABIC ">
+        <w:r>
+          <w:rPr>
+            <w:noProof/>
+          </w:rPr>
+          <w:t>2</w:t>
+        </w:r>
+      </w:fldSimple>
+      <w:r>
+        <w:t xml:space="preserve"> Synching a full Ethereum node. A new block gets generated every 15 seconds</w:t>
+      </w:r>
+    </w:p>
+    <w:p>
+      <w:pPr>
+        <w:pStyle w:val="Heading2"/>
+      </w:pPr>
+      <w:r>
+        <w:t>Our crawling code running on a Virtual Box Linux machine:</w:t>
+      </w:r>
+    </w:p>
+    <w:p/>
+    <w:p>
       <w:r>
         <w:rPr>
           <w:noProof/>
         </w:rPr>
-        <w:t>2</w:t>
-      </w:r>
-      <w:r>
-        <w:fldChar w:fldCharType="end"/>
-      </w:r>
-      <w:r>
-        <w:t xml:space="preserve"> Synching a full Ethereum node. A new block gets generated every 15 seconds</w:t>
-      </w:r>
-    </w:p>
-    <w:p>
-      <w:pPr>
-        <w:pStyle w:val="Heading2"/>
-      </w:pPr>
-      <w:r>
         <w:lastRenderedPageBreak/>
-        <w:t>Our crawling code running on a Virtual Box Linux machine:</w:t>
-      </w:r>
-    </w:p>
-    <w:p/>
-    <w:p>
-      <w:r>
-        <w:rPr>
-          <w:noProof/>
-        </w:rPr>
         <w:drawing>
           <wp:inline distT="0" distB="0" distL="0" distR="0" wp14:anchorId="55171AA2" wp14:editId="72659D2E">
             <wp:extent cx="5943600" cy="3342785"/>
@@ -7891,7 +9465,7 @@
                     </pic:cNvPicPr>
                   </pic:nvPicPr>
                   <pic:blipFill>
-                    <a:blip r:embed="rId29">
+                    <a:blip r:embed="rId36">
                       <a:extLst>
                         <a:ext uri="{28A0092B-C50C-407E-A947-70E740481C1C}">
                           <a14:useLocalDpi xmlns:a14="http://schemas.microsoft.com/office/drawing/2010/main" val="0"/>
@@ -7930,24 +9504,14 @@
       <w:r>
         <w:t xml:space="preserve">Figure </w:t>
       </w:r>
-      <w:r>
-        <w:fldChar w:fldCharType="begin"/>
-      </w:r>
-      <w:r>
-        <w:instrText xml:space="preserve"> SEQ Figure \* ARABIC </w:instrText>
-      </w:r>
-      <w:r>
-        <w:fldChar w:fldCharType="separate"/>
-      </w:r>
-      <w:r>
-        <w:rPr>
-          <w:noProof/>
-        </w:rPr>
-        <w:t>3</w:t>
-      </w:r>
-      <w:r>
-        <w:fldChar w:fldCharType="end"/>
-      </w:r>
+      <w:fldSimple w:instr=" SEQ Figure \* ARABIC ">
+        <w:r>
+          <w:rPr>
+            <w:noProof/>
+          </w:rPr>
+          <w:t>3</w:t>
+        </w:r>
+      </w:fldSimple>
       <w:r>
         <w:t xml:space="preserve"> Crawling the blockchain. Early blocks had a bigger throughput (22.7 block/sec) as they contained smaller number of transactions. It then went down to about 6 blocks/sec </w:t>
       </w:r>
@@ -7983,7 +9547,7 @@
                     </pic:cNvPicPr>
                   </pic:nvPicPr>
                   <pic:blipFill>
-                    <a:blip r:embed="rId30" cstate="print">
+                    <a:blip r:embed="rId37" cstate="print">
                       <a:extLst>
                         <a:ext uri="{28A0092B-C50C-407E-A947-70E740481C1C}">
                           <a14:useLocalDpi xmlns:a14="http://schemas.microsoft.com/office/drawing/2010/main" val="0"/>
@@ -8022,24 +9586,14 @@
       <w:r>
         <w:t xml:space="preserve">Figure </w:t>
       </w:r>
-      <w:r>
-        <w:fldChar w:fldCharType="begin"/>
-      </w:r>
-      <w:r>
-        <w:instrText xml:space="preserve"> SEQ Figure \* ARABIC </w:instrText>
-      </w:r>
-      <w:r>
-        <w:fldChar w:fldCharType="separate"/>
-      </w:r>
-      <w:r>
-        <w:rPr>
-          <w:noProof/>
-        </w:rPr>
-        <w:t>1</w:t>
-      </w:r>
-      <w:r>
-        <w:fldChar w:fldCharType="end"/>
-      </w:r>
+      <w:fldSimple w:instr=" SEQ Figure \* ARABIC ">
+        <w:r>
+          <w:rPr>
+            <w:noProof/>
+          </w:rPr>
+          <w:t>1</w:t>
+        </w:r>
+      </w:fldSimple>
       <w:r>
         <w:t xml:space="preserve"> A typical </w:t>
       </w:r>
@@ -8277,7 +9831,7 @@
       <w:r>
         <w:t xml:space="preserve">. Maggie Ma. Cryptocurrency Investment Analysis and Modeling. </w:t>
       </w:r>
-      <w:hyperlink r:id="rId31" w:history="1">
+      <w:hyperlink r:id="rId38" w:history="1">
         <w:r>
           <w:rPr>
             <w:rStyle w:val="Hyperlink"/>
@@ -8303,7 +9857,7 @@
       <w:r>
         <w:t xml:space="preserve">. </w:t>
       </w:r>
-      <w:hyperlink r:id="rId32" w:history="1">
+      <w:hyperlink r:id="rId39" w:history="1">
         <w:r>
           <w:rPr>
             <w:rStyle w:val="Hyperlink"/>
@@ -8331,7 +9885,7 @@
       <w:r>
         <w:t xml:space="preserve">. Ethereum Contracts with verified source code. </w:t>
       </w:r>
-      <w:hyperlink r:id="rId33" w:history="1">
+      <w:hyperlink r:id="rId40" w:history="1">
         <w:r>
           <w:rPr>
             <w:rStyle w:val="Hyperlink"/>
@@ -8357,7 +9911,7 @@
       <w:r>
         <w:t xml:space="preserve">. Gentle Introduction to Autocorrelation: </w:t>
       </w:r>
-      <w:hyperlink r:id="rId34" w:history="1">
+      <w:hyperlink r:id="rId41" w:history="1">
         <w:r>
           <w:rPr>
             <w:rStyle w:val="Hyperlink"/>
@@ -8389,7 +9943,7 @@
       <w:r>
         <w:t xml:space="preserve">. </w:t>
       </w:r>
-      <w:hyperlink r:id="rId35" w:history="1">
+      <w:hyperlink r:id="rId42" w:history="1">
         <w:r>
           <w:rPr>
             <w:rStyle w:val="Hyperlink"/>
@@ -8421,7 +9975,7 @@
       <w:r>
         <w:t xml:space="preserve">. </w:t>
       </w:r>
-      <w:hyperlink r:id="rId36" w:history="1">
+      <w:hyperlink r:id="rId43" w:history="1">
         <w:r>
           <w:rPr>
             <w:rStyle w:val="Hyperlink"/>
@@ -8444,7 +9998,7 @@
       <w:r>
         <w:t xml:space="preserve">ARIMA Models. </w:t>
       </w:r>
-      <w:hyperlink r:id="rId37" w:history="1">
+      <w:hyperlink r:id="rId44" w:history="1">
         <w:r>
           <w:rPr>
             <w:rStyle w:val="Hyperlink"/>
@@ -8461,7 +10015,7 @@
           <w:numId w:val="4"/>
         </w:numPr>
       </w:pPr>
-      <w:hyperlink r:id="rId38" w:history="1">
+      <w:hyperlink r:id="rId45" w:history="1">
         <w:r>
           <w:rPr>
             <w:rStyle w:val="Hyperlink"/>
@@ -8486,7 +10040,7 @@
           <w:u w:val="none"/>
         </w:rPr>
       </w:pPr>
-      <w:hyperlink r:id="rId39" w:history="1">
+      <w:hyperlink r:id="rId46" w:history="1">
         <w:r>
           <w:rPr>
             <w:rStyle w:val="Hyperlink"/>
@@ -9285,7 +10839,7 @@
     </w:sdt>
     <w:p/>
     <w:sectPr>
-      <w:footerReference w:type="default" r:id="rId40"/>
+      <w:footerReference w:type="default" r:id="rId47"/>
       <w:pgSz w:w="12240" w:h="15840"/>
       <w:pgMar w:top="1440" w:right="1440" w:bottom="1440" w:left="1440" w:header="708" w:footer="708" w:gutter="0"/>
       <w:cols w:space="708"/>
@@ -11302,6 +12856,95 @@
     </w:lvl>
   </w:abstractNum>
   <w:abstractNum w:abstractNumId="16" w15:restartNumberingAfterBreak="0">
+    <w:nsid w:val="3153755D"/>
+    <w:multiLevelType w:val="hybridMultilevel"/>
+    <w:tmpl w:val="E3DA9CB0"/>
+    <w:lvl w:ilvl="0" w:tplc="0409000F">
+      <w:start w:val="1"/>
+      <w:numFmt w:val="decimal"/>
+      <w:lvlText w:val="%1."/>
+      <w:lvlJc w:val="left"/>
+      <w:pPr>
+        <w:ind w:left="360" w:hanging="360"/>
+      </w:pPr>
+      <w:rPr>
+        <w:rFonts w:hint="default"/>
+      </w:rPr>
+    </w:lvl>
+    <w:lvl w:ilvl="1" w:tplc="04090019" w:tentative="1">
+      <w:start w:val="1"/>
+      <w:numFmt w:val="lowerLetter"/>
+      <w:lvlText w:val="%2."/>
+      <w:lvlJc w:val="left"/>
+      <w:pPr>
+        <w:ind w:left="1080" w:hanging="360"/>
+      </w:pPr>
+    </w:lvl>
+    <w:lvl w:ilvl="2" w:tplc="0409001B" w:tentative="1">
+      <w:start w:val="1"/>
+      <w:numFmt w:val="lowerRoman"/>
+      <w:lvlText w:val="%3."/>
+      <w:lvlJc w:val="right"/>
+      <w:pPr>
+        <w:ind w:left="1800" w:hanging="180"/>
+      </w:pPr>
+    </w:lvl>
+    <w:lvl w:ilvl="3" w:tplc="0409000F" w:tentative="1">
+      <w:start w:val="1"/>
+      <w:numFmt w:val="decimal"/>
+      <w:lvlText w:val="%4."/>
+      <w:lvlJc w:val="left"/>
+      <w:pPr>
+        <w:ind w:left="2520" w:hanging="360"/>
+      </w:pPr>
+    </w:lvl>
+    <w:lvl w:ilvl="4" w:tplc="04090019" w:tentative="1">
+      <w:start w:val="1"/>
+      <w:numFmt w:val="lowerLetter"/>
+      <w:lvlText w:val="%5."/>
+      <w:lvlJc w:val="left"/>
+      <w:pPr>
+        <w:ind w:left="3240" w:hanging="360"/>
+      </w:pPr>
+    </w:lvl>
+    <w:lvl w:ilvl="5" w:tplc="0409001B" w:tentative="1">
+      <w:start w:val="1"/>
+      <w:numFmt w:val="lowerRoman"/>
+      <w:lvlText w:val="%6."/>
+      <w:lvlJc w:val="right"/>
+      <w:pPr>
+        <w:ind w:left="3960" w:hanging="180"/>
+      </w:pPr>
+    </w:lvl>
+    <w:lvl w:ilvl="6" w:tplc="0409000F" w:tentative="1">
+      <w:start w:val="1"/>
+      <w:numFmt w:val="decimal"/>
+      <w:lvlText w:val="%7."/>
+      <w:lvlJc w:val="left"/>
+      <w:pPr>
+        <w:ind w:left="4680" w:hanging="360"/>
+      </w:pPr>
+    </w:lvl>
+    <w:lvl w:ilvl="7" w:tplc="04090019" w:tentative="1">
+      <w:start w:val="1"/>
+      <w:numFmt w:val="lowerLetter"/>
+      <w:lvlText w:val="%8."/>
+      <w:lvlJc w:val="left"/>
+      <w:pPr>
+        <w:ind w:left="5400" w:hanging="360"/>
+      </w:pPr>
+    </w:lvl>
+    <w:lvl w:ilvl="8" w:tplc="0409001B" w:tentative="1">
+      <w:start w:val="1"/>
+      <w:numFmt w:val="lowerRoman"/>
+      <w:lvlText w:val="%9."/>
+      <w:lvlJc w:val="right"/>
+      <w:pPr>
+        <w:ind w:left="6120" w:hanging="180"/>
+      </w:pPr>
+    </w:lvl>
+  </w:abstractNum>
+  <w:abstractNum w:abstractNumId="17" w15:restartNumberingAfterBreak="0">
     <w:nsid w:val="3E9D5F57"/>
     <w:multiLevelType w:val="multilevel"/>
     <w:tmpl w:val="8CE0FBA2"/>
@@ -11414,7 +13057,7 @@
       </w:pPr>
     </w:lvl>
   </w:abstractNum>
-  <w:abstractNum w:abstractNumId="17" w15:restartNumberingAfterBreak="0">
+  <w:abstractNum w:abstractNumId="18" w15:restartNumberingAfterBreak="0">
     <w:nsid w:val="476A0399"/>
     <w:multiLevelType w:val="multilevel"/>
     <w:tmpl w:val="7556D9E0"/>
@@ -11527,7 +13170,7 @@
       </w:pPr>
     </w:lvl>
   </w:abstractNum>
-  <w:abstractNum w:abstractNumId="18" w15:restartNumberingAfterBreak="0">
+  <w:abstractNum w:abstractNumId="19" w15:restartNumberingAfterBreak="0">
     <w:nsid w:val="4B2A4353"/>
     <w:multiLevelType w:val="hybridMultilevel"/>
     <w:tmpl w:val="527A8972"/>
@@ -11616,7 +13259,7 @@
       </w:pPr>
     </w:lvl>
   </w:abstractNum>
-  <w:abstractNum w:abstractNumId="19" w15:restartNumberingAfterBreak="0">
+  <w:abstractNum w:abstractNumId="20" w15:restartNumberingAfterBreak="0">
     <w:nsid w:val="53466072"/>
     <w:multiLevelType w:val="multilevel"/>
     <w:tmpl w:val="9370B18A"/>
@@ -11729,7 +13372,7 @@
       </w:pPr>
     </w:lvl>
   </w:abstractNum>
-  <w:abstractNum w:abstractNumId="20" w15:restartNumberingAfterBreak="0">
+  <w:abstractNum w:abstractNumId="21" w15:restartNumberingAfterBreak="0">
     <w:nsid w:val="54FE5832"/>
     <w:multiLevelType w:val="multilevel"/>
     <w:tmpl w:val="790C2398"/>
@@ -11842,7 +13485,7 @@
       </w:pPr>
     </w:lvl>
   </w:abstractNum>
-  <w:abstractNum w:abstractNumId="21" w15:restartNumberingAfterBreak="0">
+  <w:abstractNum w:abstractNumId="22" w15:restartNumberingAfterBreak="0">
     <w:nsid w:val="568B5B19"/>
     <w:multiLevelType w:val="hybridMultilevel"/>
     <w:tmpl w:val="73A0537E"/>
@@ -11954,7 +13597,7 @@
       </w:rPr>
     </w:lvl>
   </w:abstractNum>
-  <w:abstractNum w:abstractNumId="22" w15:restartNumberingAfterBreak="0">
+  <w:abstractNum w:abstractNumId="23" w15:restartNumberingAfterBreak="0">
     <w:nsid w:val="58CF36E8"/>
     <w:multiLevelType w:val="hybridMultilevel"/>
     <w:tmpl w:val="5F8A95D2"/>
@@ -12067,7 +13710,7 @@
       </w:rPr>
     </w:lvl>
   </w:abstractNum>
-  <w:abstractNum w:abstractNumId="23" w15:restartNumberingAfterBreak="0">
+  <w:abstractNum w:abstractNumId="24" w15:restartNumberingAfterBreak="0">
     <w:nsid w:val="59EF7530"/>
     <w:multiLevelType w:val="multilevel"/>
     <w:tmpl w:val="FCE0B3D8"/>
@@ -12180,7 +13823,7 @@
       </w:pPr>
     </w:lvl>
   </w:abstractNum>
-  <w:abstractNum w:abstractNumId="24" w15:restartNumberingAfterBreak="0">
+  <w:abstractNum w:abstractNumId="25" w15:restartNumberingAfterBreak="0">
     <w:nsid w:val="7D8E08F0"/>
     <w:multiLevelType w:val="hybridMultilevel"/>
     <w:tmpl w:val="421EC7B4"/>
@@ -12293,10 +13936,10 @@
     </w:lvl>
   </w:abstractNum>
   <w:num w:numId="1">
-    <w:abstractNumId w:val="19"/>
+    <w:abstractNumId w:val="20"/>
   </w:num>
   <w:num w:numId="2">
-    <w:abstractNumId w:val="16"/>
+    <w:abstractNumId w:val="17"/>
   </w:num>
   <w:num w:numId="3">
     <w:abstractNumId w:val="15"/>
@@ -12308,7 +13951,7 @@
     <w:abstractNumId w:val="5"/>
   </w:num>
   <w:num w:numId="6">
-    <w:abstractNumId w:val="18"/>
+    <w:abstractNumId w:val="19"/>
   </w:num>
   <w:num w:numId="7">
     <w:abstractNumId w:val="3"/>
@@ -12320,16 +13963,16 @@
     <w:abstractNumId w:val="8"/>
   </w:num>
   <w:num w:numId="10">
-    <w:abstractNumId w:val="20"/>
+    <w:abstractNumId w:val="21"/>
   </w:num>
   <w:num w:numId="11">
     <w:abstractNumId w:val="2"/>
   </w:num>
   <w:num w:numId="12">
-    <w:abstractNumId w:val="21"/>
+    <w:abstractNumId w:val="22"/>
   </w:num>
   <w:num w:numId="13">
-    <w:abstractNumId w:val="24"/>
+    <w:abstractNumId w:val="25"/>
   </w:num>
   <w:num w:numId="14">
     <w:abstractNumId w:val="4"/>
@@ -12338,7 +13981,7 @@
     <w:abstractNumId w:val="12"/>
   </w:num>
   <w:num w:numId="16">
-    <w:abstractNumId w:val="17"/>
+    <w:abstractNumId w:val="18"/>
   </w:num>
   <w:num w:numId="17">
     <w:abstractNumId w:val="9"/>
@@ -12350,10 +13993,10 @@
     <w:abstractNumId w:val="1"/>
   </w:num>
   <w:num w:numId="20">
-    <w:abstractNumId w:val="23"/>
+    <w:abstractNumId w:val="24"/>
   </w:num>
   <w:num w:numId="21">
-    <w:abstractNumId w:val="22"/>
+    <w:abstractNumId w:val="23"/>
   </w:num>
   <w:num w:numId="22">
     <w:abstractNumId w:val="0"/>
@@ -12366,6 +14009,9 @@
   </w:num>
   <w:num w:numId="25">
     <w:abstractNumId w:val="11"/>
+  </w:num>
+  <w:num w:numId="26">
+    <w:abstractNumId w:val="16"/>
   </w:num>
 </w:numbering>
 </file>
@@ -12834,6 +14480,7 @@
   <w:style w:type="character" w:default="1" w:styleId="DefaultParagraphFont">
     <w:name w:val="Default Paragraph Font"/>
     <w:uiPriority w:val="1"/>
+    <w:semiHidden/>
     <w:unhideWhenUsed/>
   </w:style>
   <w:style w:type="table" w:default="1" w:styleId="TableNormal">
@@ -13308,6 +14955,162 @@
       <w:rFonts w:asciiTheme="majorHAnsi" w:eastAsiaTheme="majorEastAsia" w:hAnsiTheme="majorHAnsi" w:cstheme="majorBidi"/>
       <w:color w:val="1F3763" w:themeColor="accent1" w:themeShade="7F"/>
     </w:rPr>
+  </w:style>
+  <w:style w:type="table" w:styleId="PlainTable2">
+    <w:name w:val="Plain Table 2"/>
+    <w:basedOn w:val="TableNormal"/>
+    <w:uiPriority w:val="42"/>
+    <w:rsid w:val="001057F9"/>
+    <w:pPr>
+      <w:spacing w:after="0" w:line="240" w:lineRule="auto"/>
+    </w:pPr>
+    <w:tblPr>
+      <w:tblStyleRowBandSize w:val="1"/>
+      <w:tblStyleColBandSize w:val="1"/>
+      <w:tblBorders>
+        <w:top w:val="single" w:sz="4" w:space="0" w:color="7F7F7F" w:themeColor="text1" w:themeTint="80"/>
+        <w:bottom w:val="single" w:sz="4" w:space="0" w:color="7F7F7F" w:themeColor="text1" w:themeTint="80"/>
+      </w:tblBorders>
+    </w:tblPr>
+    <w:tblStylePr w:type="firstRow">
+      <w:rPr>
+        <w:b/>
+        <w:bCs/>
+      </w:rPr>
+      <w:tblPr/>
+      <w:tcPr>
+        <w:tcBorders>
+          <w:bottom w:val="single" w:sz="4" w:space="0" w:color="7F7F7F" w:themeColor="text1" w:themeTint="80"/>
+        </w:tcBorders>
+      </w:tcPr>
+    </w:tblStylePr>
+    <w:tblStylePr w:type="lastRow">
+      <w:rPr>
+        <w:b/>
+        <w:bCs/>
+      </w:rPr>
+      <w:tblPr/>
+      <w:tcPr>
+        <w:tcBorders>
+          <w:top w:val="single" w:sz="4" w:space="0" w:color="7F7F7F" w:themeColor="text1" w:themeTint="80"/>
+        </w:tcBorders>
+      </w:tcPr>
+    </w:tblStylePr>
+    <w:tblStylePr w:type="firstCol">
+      <w:rPr>
+        <w:b/>
+        <w:bCs/>
+      </w:rPr>
+    </w:tblStylePr>
+    <w:tblStylePr w:type="lastCol">
+      <w:rPr>
+        <w:b/>
+        <w:bCs/>
+      </w:rPr>
+    </w:tblStylePr>
+    <w:tblStylePr w:type="band1Vert">
+      <w:tblPr/>
+      <w:tcPr>
+        <w:tcBorders>
+          <w:left w:val="single" w:sz="4" w:space="0" w:color="7F7F7F" w:themeColor="text1" w:themeTint="80"/>
+          <w:right w:val="single" w:sz="4" w:space="0" w:color="7F7F7F" w:themeColor="text1" w:themeTint="80"/>
+        </w:tcBorders>
+      </w:tcPr>
+    </w:tblStylePr>
+    <w:tblStylePr w:type="band2Vert">
+      <w:tblPr/>
+      <w:tcPr>
+        <w:tcBorders>
+          <w:left w:val="single" w:sz="4" w:space="0" w:color="7F7F7F" w:themeColor="text1" w:themeTint="80"/>
+          <w:right w:val="single" w:sz="4" w:space="0" w:color="7F7F7F" w:themeColor="text1" w:themeTint="80"/>
+        </w:tcBorders>
+      </w:tcPr>
+    </w:tblStylePr>
+    <w:tblStylePr w:type="band1Horz">
+      <w:tblPr/>
+      <w:tcPr>
+        <w:tcBorders>
+          <w:top w:val="single" w:sz="4" w:space="0" w:color="7F7F7F" w:themeColor="text1" w:themeTint="80"/>
+          <w:bottom w:val="single" w:sz="4" w:space="0" w:color="7F7F7F" w:themeColor="text1" w:themeTint="80"/>
+        </w:tcBorders>
+      </w:tcPr>
+    </w:tblStylePr>
+  </w:style>
+  <w:style w:type="table" w:styleId="GridTable4-Accent5">
+    <w:name w:val="Grid Table 4 Accent 5"/>
+    <w:basedOn w:val="TableNormal"/>
+    <w:uiPriority w:val="49"/>
+    <w:rsid w:val="001057F9"/>
+    <w:pPr>
+      <w:spacing w:after="0" w:line="240" w:lineRule="auto"/>
+    </w:pPr>
+    <w:tblPr>
+      <w:tblStyleRowBandSize w:val="1"/>
+      <w:tblStyleColBandSize w:val="1"/>
+      <w:tblBorders>
+        <w:top w:val="single" w:sz="4" w:space="0" w:color="9CC2E5" w:themeColor="accent5" w:themeTint="99"/>
+        <w:left w:val="single" w:sz="4" w:space="0" w:color="9CC2E5" w:themeColor="accent5" w:themeTint="99"/>
+        <w:bottom w:val="single" w:sz="4" w:space="0" w:color="9CC2E5" w:themeColor="accent5" w:themeTint="99"/>
+        <w:right w:val="single" w:sz="4" w:space="0" w:color="9CC2E5" w:themeColor="accent5" w:themeTint="99"/>
+        <w:insideH w:val="single" w:sz="4" w:space="0" w:color="9CC2E5" w:themeColor="accent5" w:themeTint="99"/>
+        <w:insideV w:val="single" w:sz="4" w:space="0" w:color="9CC2E5" w:themeColor="accent5" w:themeTint="99"/>
+      </w:tblBorders>
+    </w:tblPr>
+    <w:tblStylePr w:type="firstRow">
+      <w:rPr>
+        <w:b/>
+        <w:bCs/>
+        <w:color w:val="FFFFFF" w:themeColor="background1"/>
+      </w:rPr>
+      <w:tblPr/>
+      <w:tcPr>
+        <w:tcBorders>
+          <w:top w:val="single" w:sz="4" w:space="0" w:color="5B9BD5" w:themeColor="accent5"/>
+          <w:left w:val="single" w:sz="4" w:space="0" w:color="5B9BD5" w:themeColor="accent5"/>
+          <w:bottom w:val="single" w:sz="4" w:space="0" w:color="5B9BD5" w:themeColor="accent5"/>
+          <w:right w:val="single" w:sz="4" w:space="0" w:color="5B9BD5" w:themeColor="accent5"/>
+          <w:insideH w:val="nil"/>
+          <w:insideV w:val="nil"/>
+        </w:tcBorders>
+        <w:shd w:val="clear" w:color="auto" w:fill="5B9BD5" w:themeFill="accent5"/>
+      </w:tcPr>
+    </w:tblStylePr>
+    <w:tblStylePr w:type="lastRow">
+      <w:rPr>
+        <w:b/>
+        <w:bCs/>
+      </w:rPr>
+      <w:tblPr/>
+      <w:tcPr>
+        <w:tcBorders>
+          <w:top w:val="double" w:sz="4" w:space="0" w:color="5B9BD5" w:themeColor="accent5"/>
+        </w:tcBorders>
+      </w:tcPr>
+    </w:tblStylePr>
+    <w:tblStylePr w:type="firstCol">
+      <w:rPr>
+        <w:b/>
+        <w:bCs/>
+      </w:rPr>
+    </w:tblStylePr>
+    <w:tblStylePr w:type="lastCol">
+      <w:rPr>
+        <w:b/>
+        <w:bCs/>
+      </w:rPr>
+    </w:tblStylePr>
+    <w:tblStylePr w:type="band1Vert">
+      <w:tblPr/>
+      <w:tcPr>
+        <w:shd w:val="clear" w:color="auto" w:fill="DEEAF6" w:themeFill="accent5" w:themeFillTint="33"/>
+      </w:tcPr>
+    </w:tblStylePr>
+    <w:tblStylePr w:type="band1Horz">
+      <w:tblPr/>
+      <w:tcPr>
+        <w:shd w:val="clear" w:color="auto" w:fill="DEEAF6" w:themeFill="accent5" w:themeFillTint="33"/>
+      </w:tcPr>
+    </w:tblStylePr>
   </w:style>
 </w:styles>
 </file>
@@ -14216,7 +16019,7 @@
 </file>
 
 <file path=customXml/itemProps1.xml><?xml version="1.0" encoding="utf-8"?>
-<ds:datastoreItem xmlns:ds="http://schemas.openxmlformats.org/officeDocument/2006/customXml" ds:itemID="{877ED562-07F2-4993-B04F-67371CEC7392}">
+<ds:datastoreItem xmlns:ds="http://schemas.openxmlformats.org/officeDocument/2006/customXml" ds:itemID="{3DD71F75-96DE-4203-A709-4FB92FE849BB}">
   <ds:schemaRefs>
     <ds:schemaRef ds:uri="http://schemas.openxmlformats.org/officeDocument/2006/bibliography"/>
   </ds:schemaRefs>

</xml_diff>

<commit_message>
Added a few lines to the conclusion
</commit_message>
<xml_diff>
--- a/doc/Draft Report.docx
+++ b/doc/Draft Report.docx
@@ -88,17 +88,8 @@
           <w:sz w:val="18"/>
           <w:szCs w:val="18"/>
         </w:rPr>
-        <w:t xml:space="preserve">Mohamed </w:t>
-      </w:r>
-      <w:proofErr w:type="spellStart"/>
-      <w:r>
-        <w:rPr>
-          <w:sz w:val="18"/>
-          <w:szCs w:val="18"/>
-        </w:rPr>
-        <w:t>Baddar</w:t>
-      </w:r>
-      <w:proofErr w:type="spellEnd"/>
+        <w:t>Mohamed Baddar</w:t>
+      </w:r>
       <w:r>
         <w:rPr>
           <w:sz w:val="18"/>
@@ -140,33 +131,8 @@
           <w:sz w:val="18"/>
           <w:szCs w:val="18"/>
         </w:rPr>
-        <w:t xml:space="preserve">Daniyal </w:t>
-      </w:r>
-      <w:proofErr w:type="spellStart"/>
-      <w:r>
-        <w:rPr>
-          <w:sz w:val="18"/>
-          <w:szCs w:val="18"/>
-        </w:rPr>
-        <w:t>Asad</w:t>
-      </w:r>
-      <w:proofErr w:type="spellEnd"/>
-      <w:r>
-        <w:rPr>
-          <w:sz w:val="18"/>
-          <w:szCs w:val="18"/>
-        </w:rPr>
-        <w:t xml:space="preserve"> </w:t>
-      </w:r>
-      <w:proofErr w:type="spellStart"/>
-      <w:r>
-        <w:rPr>
-          <w:sz w:val="18"/>
-          <w:szCs w:val="18"/>
-        </w:rPr>
-        <w:t>Chughtai</w:t>
-      </w:r>
-      <w:proofErr w:type="spellEnd"/>
+        <w:t>Daniyal Asad Chughtai</w:t>
+      </w:r>
     </w:p>
     <w:p>
       <w:pPr>
@@ -261,6 +227,7 @@
           <w:id w:val="-1109816106"/>
           <w:citation/>
         </w:sdtPr>
+        <w:sdtEndPr/>
         <w:sdtContent>
           <w:r>
             <w:fldChar w:fldCharType="begin"/>
@@ -293,6 +260,7 @@
           <w:id w:val="1063295029"/>
           <w:citation/>
         </w:sdtPr>
+        <w:sdtEndPr/>
         <w:sdtContent>
           <w:r>
             <w:fldChar w:fldCharType="begin"/>
@@ -325,6 +293,7 @@
           <w:id w:val="-1231846412"/>
           <w:citation/>
         </w:sdtPr>
+        <w:sdtEndPr/>
         <w:sdtContent>
           <w:r>
             <w:fldChar w:fldCharType="begin"/>
@@ -366,6 +335,7 @@
           <w:id w:val="-1878927888"/>
           <w:citation/>
         </w:sdtPr>
+        <w:sdtEndPr/>
         <w:sdtContent>
           <w:r>
             <w:fldChar w:fldCharType="begin"/>
@@ -504,13 +474,8 @@
         <w:t xml:space="preserve">. </w:t>
       </w:r>
       <w:r>
-        <w:t xml:space="preserve">David </w:t>
-      </w:r>
-      <w:proofErr w:type="spellStart"/>
-      <w:r>
-        <w:t>Chaum</w:t>
-      </w:r>
-      <w:proofErr w:type="spellEnd"/>
+        <w:t>David Chaum</w:t>
+      </w:r>
       <w:r>
         <w:t xml:space="preserve"> </w:t>
       </w:r>
@@ -519,6 +484,7 @@
           <w:id w:val="-1624454787"/>
           <w:citation/>
         </w:sdtPr>
+        <w:sdtEndPr/>
         <w:sdtContent>
           <w:r>
             <w:fldChar w:fldCharType="begin"/>
@@ -541,21 +507,14 @@
         </w:sdtContent>
       </w:sdt>
       <w:r>
-        <w:t xml:space="preserve">, an American cryptographer have founded </w:t>
-      </w:r>
-      <w:proofErr w:type="spellStart"/>
-      <w:r>
-        <w:t>DigiCash</w:t>
-      </w:r>
-      <w:proofErr w:type="spellEnd"/>
-      <w:r>
-        <w:t xml:space="preserve"> </w:t>
+        <w:t xml:space="preserve">, an American cryptographer have founded DigiCash </w:t>
       </w:r>
       <w:sdt>
         <w:sdtPr>
           <w:id w:val="-350023964"/>
           <w:citation/>
         </w:sdtPr>
+        <w:sdtEndPr/>
         <w:sdtContent>
           <w:r>
             <w:fldChar w:fldCharType="begin"/>
@@ -592,19 +551,15 @@
       <w:r>
         <w:t xml:space="preserve">Even </w:t>
       </w:r>
-      <w:proofErr w:type="spellStart"/>
-      <w:r>
-        <w:t>Paypal</w:t>
-      </w:r>
-      <w:proofErr w:type="spellEnd"/>
-      <w:r>
-        <w:t xml:space="preserve"> </w:t>
+      <w:r>
+        <w:t xml:space="preserve">Paypal </w:t>
       </w:r>
       <w:sdt>
         <w:sdtPr>
           <w:id w:val="-1226604887"/>
           <w:citation/>
         </w:sdtPr>
+        <w:sdtEndPr/>
         <w:sdtContent>
           <w:r>
             <w:fldChar w:fldCharType="begin"/>
@@ -751,6 +706,7 @@
           <w:id w:val="-364903439"/>
           <w:citation/>
         </w:sdtPr>
+        <w:sdtEndPr/>
         <w:sdtContent>
           <w:r>
             <w:fldChar w:fldCharType="begin"/>
@@ -820,6 +776,7 @@
           <w:id w:val="2134981897"/>
           <w:citation/>
         </w:sdtPr>
+        <w:sdtEndPr/>
         <w:sdtContent>
           <w:r>
             <w:fldChar w:fldCharType="begin"/>
@@ -886,6 +843,7 @@
           <w:id w:val="-974143850"/>
           <w:citation/>
         </w:sdtPr>
+        <w:sdtEndPr/>
         <w:sdtContent>
           <w:r>
             <w:fldChar w:fldCharType="begin"/>
@@ -923,6 +881,7 @@
           <w:id w:val="-1695607000"/>
           <w:citation/>
         </w:sdtPr>
+        <w:sdtEndPr/>
         <w:sdtContent>
           <w:r>
             <w:fldChar w:fldCharType="begin"/>
@@ -1015,6 +974,7 @@
           <w:id w:val="-1340160534"/>
           <w:citation/>
         </w:sdtPr>
+        <w:sdtEndPr/>
         <w:sdtContent>
           <w:r>
             <w:fldChar w:fldCharType="begin"/>
@@ -1088,6 +1048,7 @@
           <w:id w:val="1759634592"/>
           <w:citation/>
         </w:sdtPr>
+        <w:sdtEndPr/>
         <w:sdtContent>
           <w:r>
             <w:fldChar w:fldCharType="begin"/>
@@ -1117,6 +1078,7 @@
           <w:id w:val="575020544"/>
           <w:citation/>
         </w:sdtPr>
+        <w:sdtEndPr/>
         <w:sdtContent>
           <w:r>
             <w:fldChar w:fldCharType="begin"/>
@@ -1209,6 +1171,7 @@
           <w:id w:val="1792633392"/>
           <w:citation/>
         </w:sdtPr>
+        <w:sdtEndPr/>
         <w:sdtContent>
           <w:r>
             <w:fldChar w:fldCharType="begin"/>
@@ -1254,6 +1217,7 @@
           <w:id w:val="-411317672"/>
           <w:citation/>
         </w:sdtPr>
+        <w:sdtEndPr/>
         <w:sdtContent>
           <w:r>
             <w:fldChar w:fldCharType="begin"/>
@@ -1303,6 +1267,7 @@
           <w:id w:val="326572593"/>
           <w:citation/>
         </w:sdtPr>
+        <w:sdtEndPr/>
         <w:sdtContent>
           <w:r>
             <w:fldChar w:fldCharType="begin"/>
@@ -1329,13 +1294,8 @@
       <w:pPr>
         <w:pStyle w:val="Heading2"/>
       </w:pPr>
-      <w:proofErr w:type="spellStart"/>
-      <w:r>
-        <w:t>Leveldb</w:t>
-      </w:r>
-      <w:proofErr w:type="spellEnd"/>
-      <w:r>
-        <w:t>:</w:t>
+      <w:r>
+        <w:t>Leveldb:</w:t>
       </w:r>
     </w:p>
     <w:p>
@@ -1347,6 +1307,7 @@
           <w:id w:val="710698424"/>
           <w:citation/>
         </w:sdtPr>
+        <w:sdtEndPr/>
         <w:sdtContent>
           <w:r>
             <w:fldChar w:fldCharType="begin"/>
@@ -1376,11 +1337,9 @@
       <w:pPr>
         <w:pStyle w:val="Heading2"/>
       </w:pPr>
-      <w:proofErr w:type="spellStart"/>
       <w:r>
         <w:t>Geth</w:t>
       </w:r>
-      <w:proofErr w:type="spellEnd"/>
       <w:r>
         <w:t>:</w:t>
       </w:r>
@@ -1421,6 +1380,7 @@
           <w:id w:val="-71350751"/>
           <w:citation/>
         </w:sdtPr>
+        <w:sdtEndPr/>
         <w:sdtContent>
           <w:r>
             <w:fldChar w:fldCharType="begin"/>
@@ -1510,13 +1470,8 @@
         </w:numPr>
       </w:pPr>
       <w:r>
-        <w:t xml:space="preserve">An optional data </w:t>
-      </w:r>
-      <w:proofErr w:type="gramStart"/>
-      <w:r>
-        <w:t>field</w:t>
-      </w:r>
-      <w:proofErr w:type="gramEnd"/>
+        <w:t>An optional data field</w:t>
+      </w:r>
     </w:p>
     <w:p>
       <w:pPr>
@@ -1527,15 +1482,7 @@
         </w:numPr>
       </w:pPr>
       <w:r>
-        <w:t xml:space="preserve">A STARTGAS value, representing the maximum number of computational steps the transaction execution </w:t>
-      </w:r>
-      <w:proofErr w:type="gramStart"/>
-      <w:r>
-        <w:t>is allowed to</w:t>
-      </w:r>
-      <w:proofErr w:type="gramEnd"/>
-      <w:r>
-        <w:t xml:space="preserve"> take</w:t>
+        <w:t>A STARTGAS value, representing the maximum number of computational steps the transaction execution is allowed to take</w:t>
       </w:r>
     </w:p>
     <w:p>
@@ -1554,6 +1501,7 @@
           <w:id w:val="-719206770"/>
           <w:citation/>
         </w:sdtPr>
+        <w:sdtEndPr/>
         <w:sdtContent>
           <w:r>
             <w:fldChar w:fldCharType="begin"/>
@@ -1618,27 +1566,20 @@
         <w:t xml:space="preserve">Ethereum Virtual Machine. </w:t>
       </w:r>
       <w:r>
-        <w:t xml:space="preserve">the EVM can be thought of as a large decentralized computer containing millions of objects, called "accounts", which </w:t>
-      </w:r>
-      <w:proofErr w:type="gramStart"/>
-      <w:r>
-        <w:t>ha</w:t>
+        <w:t>the EVM can be thought of as a large decentralized computer containing millions of objects, called "accounts", which ha</w:t>
       </w:r>
       <w:r>
         <w:t xml:space="preserve">s </w:t>
       </w:r>
       <w:r>
-        <w:t>the ability to</w:t>
-      </w:r>
-      <w:proofErr w:type="gramEnd"/>
-      <w:r>
-        <w:t xml:space="preserve"> maintain an internal database, execute code and talk to each other.</w:t>
+        <w:t>the ability to maintain an internal database, execute code and talk to each other.</w:t>
       </w:r>
       <w:sdt>
         <w:sdtPr>
           <w:id w:val="1532921112"/>
           <w:citation/>
         </w:sdtPr>
+        <w:sdtEndPr/>
         <w:sdtContent>
           <w:r>
             <w:fldChar w:fldCharType="begin"/>
@@ -1678,6 +1619,7 @@
           <w:id w:val="2038238158"/>
           <w:citation/>
         </w:sdtPr>
+        <w:sdtEndPr/>
         <w:sdtContent>
           <w:r>
             <w:fldChar w:fldCharType="begin"/>
@@ -1877,6 +1819,7 @@
           <w:id w:val="4411293"/>
           <w:citation/>
         </w:sdtPr>
+        <w:sdtEndPr/>
         <w:sdtContent>
           <w:r>
             <w:rPr>
@@ -1940,19 +1883,15 @@
       </w:r>
     </w:p>
     <w:p>
-      <w:proofErr w:type="gramStart"/>
-      <w:r>
-        <w:t>Similar to</w:t>
-      </w:r>
-      <w:proofErr w:type="gramEnd"/>
-      <w:r>
-        <w:t xml:space="preserve"> how the HTTP protocol defined the internet, ERC20 is a protocol that defines a set of commands that a token should implement. ERC20 is not a technology, software, or piece of code. It is a technical specification. If a token implements the spec, it is an ERC20 token</w:t>
+      <w:r>
+        <w:t>Similar to how the HTTP protocol defined the internet, ERC20 is a protocol that defines a set of commands that a token should implement. ERC20 is not a technology, software, or piece of code. It is a technical specification. If a token implements the spec, it is an ERC20 token</w:t>
       </w:r>
       <w:sdt>
         <w:sdtPr>
           <w:id w:val="-1713577699"/>
           <w:citation/>
         </w:sdtPr>
+        <w:sdtEndPr/>
         <w:sdtContent>
           <w:r>
             <w:fldChar w:fldCharType="begin"/>
@@ -1993,21 +1932,14 @@
         <w:t>JSON-RPC is a stateless, light-weight remote procedure call (RPC) protocol.</w:t>
       </w:r>
       <w:r>
-        <w:t xml:space="preserve"> </w:t>
-      </w:r>
-      <w:proofErr w:type="spellStart"/>
-      <w:r>
-        <w:t>Geth</w:t>
-      </w:r>
-      <w:proofErr w:type="spellEnd"/>
-      <w:r>
-        <w:t xml:space="preserve"> also operates as a JSON-RPC server.</w:t>
+        <w:t xml:space="preserve"> Geth also operates as a JSON-RPC server.</w:t>
       </w:r>
       <w:sdt>
         <w:sdtPr>
           <w:id w:val="1943027400"/>
           <w:citation/>
         </w:sdtPr>
+        <w:sdtEndPr/>
         <w:sdtContent>
           <w:r>
             <w:fldChar w:fldCharType="begin"/>
@@ -2054,6 +1986,7 @@
           <w:id w:val="-1028722424"/>
           <w:citation/>
         </w:sdtPr>
+        <w:sdtEndPr/>
         <w:sdtContent>
           <w:r>
             <w:fldChar w:fldCharType="begin"/>
@@ -2091,34 +2024,19 @@
     </w:p>
     <w:p>
       <w:r>
-        <w:t xml:space="preserve">We then reasoned that well, someone must have thought about it, so we should easily be able to find some code on </w:t>
-      </w:r>
-      <w:proofErr w:type="spellStart"/>
-      <w:r>
-        <w:t>github</w:t>
-      </w:r>
-      <w:proofErr w:type="spellEnd"/>
-      <w:r>
-        <w:t>. Then all we need to do is just run it and get our dataset.</w:t>
-      </w:r>
-    </w:p>
-    <w:p>
-      <w:r>
-        <w:t xml:space="preserve">We found a </w:t>
-      </w:r>
-      <w:proofErr w:type="spellStart"/>
-      <w:r>
-        <w:t>github</w:t>
-      </w:r>
-      <w:proofErr w:type="spellEnd"/>
-      <w:r>
-        <w:t xml:space="preserve"> repository</w:t>
+        <w:t>We then reasoned that well, someone must have thought about it, so we should easily be able to find some code on github. Then all we need to do is just run it and get our dataset.</w:t>
+      </w:r>
+    </w:p>
+    <w:p>
+      <w:r>
+        <w:t>We found a github repository</w:t>
       </w:r>
       <w:sdt>
         <w:sdtPr>
           <w:id w:val="-90245680"/>
           <w:citation/>
         </w:sdtPr>
+        <w:sdtEndPr/>
         <w:sdtContent>
           <w:r>
             <w:fldChar w:fldCharType="begin"/>
@@ -2163,11 +2081,9 @@
       <w:r>
         <w:t xml:space="preserve">we managed to replace the outdated modules. One of the core dependencies was </w:t>
       </w:r>
-      <w:proofErr w:type="spellStart"/>
       <w:r>
         <w:t>pyethereum</w:t>
       </w:r>
-      <w:proofErr w:type="spellEnd"/>
       <w:r>
         <w:rPr>
           <w:rStyle w:val="FootnoteReference"/>
@@ -2175,15 +2091,7 @@
         <w:footnoteReference w:id="3"/>
       </w:r>
       <w:r>
-        <w:t xml:space="preserve"> and, well, it does not run on Windows! It </w:t>
-      </w:r>
-      <w:proofErr w:type="gramStart"/>
-      <w:r>
-        <w:t>has to</w:t>
-      </w:r>
-      <w:proofErr w:type="gramEnd"/>
-      <w:r>
-        <w:t xml:space="preserve"> be built from source and it has Linux dependencies. So, we ended up with a blockchain on Windows and a code that must run on Linux. </w:t>
+        <w:t xml:space="preserve"> and, well, it does not run on Windows! It has to be built from source and it has Linux dependencies. So, we ended up with a blockchain on Windows and a code that must run on Linux. </w:t>
       </w:r>
     </w:p>
     <w:p>
@@ -2198,15 +2106,7 @@
     </w:p>
     <w:p>
       <w:r>
-        <w:t xml:space="preserve">Due to time constraint we ruled out using AWS or similar cloud VM. We used a local </w:t>
-      </w:r>
-      <w:proofErr w:type="spellStart"/>
-      <w:r>
-        <w:t>virtualbox</w:t>
-      </w:r>
-      <w:proofErr w:type="spellEnd"/>
-      <w:r>
-        <w:t xml:space="preserve"> Ubuntu 16.04 machine. </w:t>
+        <w:t xml:space="preserve">Due to time constraint we ruled out using AWS or similar cloud VM. We used a local virtualbox Ubuntu 16.04 machine. </w:t>
       </w:r>
     </w:p>
     <w:p>
@@ -2241,20 +2141,10 @@
         <w:footnoteReference w:id="4"/>
       </w:r>
       <w:r>
-        <w:t xml:space="preserve"> on that repository (the repo owner does not maintain it any more) that claimed a higher throughput. It had a slightly different approach to crawl the chain however it had many defects we needed to fix (that pull request was never merged to the repo master </w:t>
-      </w:r>
-      <w:proofErr w:type="spellStart"/>
-      <w:proofErr w:type="gramStart"/>
-      <w:r>
-        <w:t>branch.</w:t>
-      </w:r>
-      <w:r>
-        <w:t>So</w:t>
-      </w:r>
-      <w:proofErr w:type="spellEnd"/>
-      <w:proofErr w:type="gramEnd"/>
-      <w:r>
-        <w:t>,</w:t>
+        <w:t xml:space="preserve"> on that repository (the repo owner does not maintain it any more) that claimed a higher throughput. It had a slightly different approach to crawl the chain however it had many defects we needed to fix (that pull request was never merged to the repo master branch.</w:t>
+      </w:r>
+      <w:r>
+        <w:t>So,</w:t>
       </w:r>
       <w:r>
         <w:t xml:space="preserve"> no one tested it apart from its creator). </w:t>
@@ -2297,36 +2187,12 @@
     <w:p/>
     <w:p>
       <w:r>
-        <w:t xml:space="preserve">The data wrangled in the previous part was stored as a MongoDB document database. To explore it, we had to use a MongoDB server, </w:t>
-      </w:r>
-      <w:proofErr w:type="spellStart"/>
-      <w:r>
-        <w:t>pymongo</w:t>
-      </w:r>
-      <w:proofErr w:type="spellEnd"/>
-      <w:r>
-        <w:t xml:space="preserve"> (python) package and Studio 3T for MongoDB. MongoDB server was installed and initialized on local machine for ease of use. Initially Studio 3T was used to get a visual representation of the documents in the database, their format and size. Due to the data being too large, a subset of the data was used to formulate the queries that would extract data. </w:t>
-      </w:r>
-    </w:p>
-    <w:p>
-      <w:r>
-        <w:t xml:space="preserve">Our first approach was to use </w:t>
-      </w:r>
-      <w:proofErr w:type="spellStart"/>
-      <w:r>
-        <w:t>pymongo</w:t>
-      </w:r>
-      <w:proofErr w:type="spellEnd"/>
-      <w:r>
-        <w:t xml:space="preserve"> and write code in python to query the required data from the database. This approach worked well on the subset of the data and we were able to extract and save query results in </w:t>
-      </w:r>
-      <w:proofErr w:type="spellStart"/>
-      <w:r>
-        <w:t>json</w:t>
-      </w:r>
-      <w:proofErr w:type="spellEnd"/>
-      <w:r>
-        <w:t xml:space="preserve"> files. These files were then used for plotting and visualizing the different metrics. However, on the complete dataset, this approach failed because the queries would take too long and either the operation would time out, or the system would run out of memory. Just as an example, a query to extract contract creation transactions from all the blocks in the dataset took about 9 hours to complete. Other queries either took longer or failed after 7-8 hours of operation. </w:t>
+        <w:t xml:space="preserve">The data wrangled in the previous part was stored as a MongoDB document database. To explore it, we had to use a MongoDB server, pymongo (python) package and Studio 3T for MongoDB. MongoDB server was installed and initialized on local machine for ease of use. Initially Studio 3T was used to get a visual representation of the documents in the database, their format and size. Due to the data being too large, a subset of the data was used to formulate the queries that would extract data. </w:t>
+      </w:r>
+    </w:p>
+    <w:p>
+      <w:r>
+        <w:t xml:space="preserve">Our first approach was to use pymongo and write code in python to query the required data from the database. This approach worked well on the subset of the data and we were able to extract and save query results in json files. These files were then used for plotting and visualizing the different metrics. However, on the complete dataset, this approach failed because the queries would take too long and either the operation would time out, or the system would run out of memory. Just as an example, a query to extract contract creation transactions from all the blocks in the dataset took about 9 hours to complete. Other queries either took longer or failed after 7-8 hours of operation. </w:t>
       </w:r>
     </w:p>
     <w:p>
@@ -2457,15 +2323,7 @@
     <w:p/>
     <w:p>
       <w:r>
-        <w:t xml:space="preserve">The scope of this report is restricted to analyzing smart contracts on the </w:t>
-      </w:r>
-      <w:proofErr w:type="gramStart"/>
-      <w:r>
-        <w:t>blockchain</w:t>
-      </w:r>
-      <w:proofErr w:type="gramEnd"/>
-      <w:r>
-        <w:t xml:space="preserve"> so our data extraction mainly revolves around them.</w:t>
+        <w:t>The scope of this report is restricted to analyzing smart contracts on the blockchain so our data extraction mainly revolves around them.</w:t>
       </w:r>
     </w:p>
     <w:p>
@@ -2562,14 +2420,27 @@
       <w:r>
         <w:t xml:space="preserve">Figure </w:t>
       </w:r>
-      <w:fldSimple w:instr=" SEQ Figure \* ARABIC ">
-        <w:r>
-          <w:rPr>
-            <w:noProof/>
-          </w:rPr>
-          <w:t>4</w:t>
-        </w:r>
-      </w:fldSimple>
+      <w:r>
+        <w:fldChar w:fldCharType="begin"/>
+      </w:r>
+      <w:r>
+        <w:instrText xml:space="preserve"> SEQ Figure \* ARABIC </w:instrText>
+      </w:r>
+      <w:r>
+        <w:fldChar w:fldCharType="separate"/>
+      </w:r>
+      <w:r>
+        <w:rPr>
+          <w:noProof/>
+        </w:rPr>
+        <w:t>4</w:t>
+      </w:r>
+      <w:r>
+        <w:rPr>
+          <w:noProof/>
+        </w:rPr>
+        <w:fldChar w:fldCharType="end"/>
+      </w:r>
       <w:r>
         <w:t>: Market Capitalization as of July-2017</w:t>
       </w:r>
@@ -2656,14 +2527,27 @@
       <w:r>
         <w:t xml:space="preserve">Figure </w:t>
       </w:r>
-      <w:fldSimple w:instr=" SEQ Figure \* ARABIC ">
-        <w:r>
-          <w:rPr>
-            <w:noProof/>
-          </w:rPr>
-          <w:t>5</w:t>
-        </w:r>
-      </w:fldSimple>
+      <w:r>
+        <w:fldChar w:fldCharType="begin"/>
+      </w:r>
+      <w:r>
+        <w:instrText xml:space="preserve"> SEQ Figure \* ARABIC </w:instrText>
+      </w:r>
+      <w:r>
+        <w:fldChar w:fldCharType="separate"/>
+      </w:r>
+      <w:r>
+        <w:rPr>
+          <w:noProof/>
+        </w:rPr>
+        <w:t>5</w:t>
+      </w:r>
+      <w:r>
+        <w:rPr>
+          <w:noProof/>
+        </w:rPr>
+        <w:fldChar w:fldCharType="end"/>
+      </w:r>
       <w:r>
         <w:t>: Contracts created each month</w:t>
       </w:r>
@@ -2750,29 +2634,34 @@
       <w:r>
         <w:t xml:space="preserve">Figure </w:t>
       </w:r>
-      <w:fldSimple w:instr=" SEQ Figure \* ARABIC ">
-        <w:r>
-          <w:rPr>
-            <w:noProof/>
-          </w:rPr>
-          <w:t>6</w:t>
-        </w:r>
-      </w:fldSimple>
+      <w:r>
+        <w:fldChar w:fldCharType="begin"/>
+      </w:r>
+      <w:r>
+        <w:instrText xml:space="preserve"> SEQ Figure \* ARABIC </w:instrText>
+      </w:r>
+      <w:r>
+        <w:fldChar w:fldCharType="separate"/>
+      </w:r>
+      <w:r>
+        <w:rPr>
+          <w:noProof/>
+        </w:rPr>
+        <w:t>6</w:t>
+      </w:r>
+      <w:r>
+        <w:rPr>
+          <w:noProof/>
+        </w:rPr>
+        <w:fldChar w:fldCharType="end"/>
+      </w:r>
       <w:r>
         <w:t>: Comparison between smart contract and normal transaction volumes with time</w:t>
       </w:r>
     </w:p>
     <w:p>
       <w:r>
-        <w:t xml:space="preserve">From the y-axis scale </w:t>
-      </w:r>
-      <w:proofErr w:type="gramStart"/>
-      <w:r>
-        <w:t>it is clear that smart</w:t>
-      </w:r>
-      <w:proofErr w:type="gramEnd"/>
-      <w:r>
-        <w:t xml:space="preserve"> contracts have gone up considerably in comparison to normal transactions. Up until February 2017 normal transactions were higher in volume then smart contracts. In March 2017 smart contracts superseded normal transactions in terms of volume and since they have been on the rise. Another behavior shown in the graphs is that during the period March-July 2017, the smart contracts show a peak in the May 2017 while normal transactions dipped and remain low throughout this time. This shows that there was more activity in smart contracts then normal transactions although this was a period where cryptocurrency was very popular. </w:t>
+        <w:t xml:space="preserve">From the y-axis scale it is clear that smart contracts have gone up considerably in comparison to normal transactions. Up until February 2017 normal transactions were higher in volume then smart contracts. In March 2017 smart contracts superseded normal transactions in terms of volume and since they have been on the rise. Another behavior shown in the graphs is that during the period March-July 2017, the smart contracts show a peak in the May 2017 while normal transactions dipped and remain low throughout this time. This shows that there was more activity in smart contracts then normal transactions although this was a period where cryptocurrency was very popular. </w:t>
       </w:r>
     </w:p>
     <w:p/>
@@ -3573,15 +3462,7 @@
     </w:p>
     <w:p>
       <w:r>
-        <w:t xml:space="preserve">We also know that part of the correlation between Ether and Bitcoin (BTC) is that many tokens cannot be directly liquidated (sold for a fiat currency such as GBP). </w:t>
-      </w:r>
-      <w:proofErr w:type="gramStart"/>
-      <w:r>
-        <w:t>So</w:t>
-      </w:r>
-      <w:proofErr w:type="gramEnd"/>
-      <w:r>
-        <w:t xml:space="preserve"> if a token holder wants to cash out. They first need to sell it for Ether, the from Ether to either fiat or BTC depending on their location. In that context BTC is the most liquid crypto.  </w:t>
+        <w:t xml:space="preserve">We also know that part of the correlation between Ether and Bitcoin (BTC) is that many tokens cannot be directly liquidated (sold for a fiat currency such as GBP). So if a token holder wants to cash out. They first need to sell it for Ether, the from Ether to either fiat or BTC depending on their location. In that context BTC is the most liquid crypto.  </w:t>
       </w:r>
       <w:r>
         <w:t xml:space="preserve"> </w:t>
@@ -3602,6 +3483,7 @@
           <w:id w:val="-1590149295"/>
           <w:citation/>
         </w:sdtPr>
+        <w:sdtEndPr/>
         <w:sdtContent>
           <w:r>
             <w:fldChar w:fldCharType="begin"/>
@@ -3627,15 +3509,7 @@
         <w:t xml:space="preserve"> </w:t>
       </w:r>
       <w:r>
-        <w:t xml:space="preserve">and though that 90 days is too much time in the crypto world. We should do a finer analysis </w:t>
-      </w:r>
-      <w:proofErr w:type="gramStart"/>
-      <w:r>
-        <w:t>in order to</w:t>
-      </w:r>
-      <w:proofErr w:type="gramEnd"/>
-      <w:r>
-        <w:t xml:space="preserve"> get any insight out of correlation. </w:t>
+        <w:t xml:space="preserve">and though that 90 days is too much time in the crypto world. We should do a finer analysis in order to get any insight out of correlation. </w:t>
       </w:r>
     </w:p>
     <w:p>
@@ -3704,22 +3578,30 @@
       <w:r>
         <w:t xml:space="preserve">Figure </w:t>
       </w:r>
-      <w:fldSimple w:instr=" SEQ Figure \* ARABIC ">
-        <w:r>
-          <w:rPr>
-            <w:noProof/>
-          </w:rPr>
-          <w:t>4</w:t>
-        </w:r>
-      </w:fldSimple>
-      <w:r>
-        <w:t xml:space="preserve"> </w:t>
-      </w:r>
-      <w:proofErr w:type="spellStart"/>
-      <w:r>
-        <w:t>Sifr</w:t>
-      </w:r>
-      <w:proofErr w:type="spellEnd"/>
+      <w:r>
+        <w:fldChar w:fldCharType="begin"/>
+      </w:r>
+      <w:r>
+        <w:instrText xml:space="preserve"> SEQ Figure \* ARABIC </w:instrText>
+      </w:r>
+      <w:r>
+        <w:fldChar w:fldCharType="separate"/>
+      </w:r>
+      <w:r>
+        <w:rPr>
+          <w:noProof/>
+        </w:rPr>
+        <w:t>4</w:t>
+      </w:r>
+      <w:r>
+        <w:rPr>
+          <w:noProof/>
+        </w:rPr>
+        <w:fldChar w:fldCharType="end"/>
+      </w:r>
+      <w:r>
+        <w:t xml:space="preserve"> Sifr</w:t>
+      </w:r>
       <w:r>
         <w:rPr>
           <w:noProof/>
@@ -3735,13 +3617,8 @@
         <w:lastRenderedPageBreak/>
         <w:t xml:space="preserve">We found a great </w:t>
       </w:r>
-      <w:proofErr w:type="spellStart"/>
-      <w:r>
-        <w:t>Jupyter</w:t>
-      </w:r>
-      <w:proofErr w:type="spellEnd"/>
-      <w:r>
-        <w:t xml:space="preserve"> notebook by</w:t>
+      <w:r>
+        <w:t>Jupyter notebook by</w:t>
       </w:r>
       <w:r>
         <w:t xml:space="preserve"> </w:t>
@@ -3751,6 +3628,7 @@
           <w:id w:val="-1396049599"/>
           <w:citation/>
         </w:sdtPr>
+        <w:sdtEndPr/>
         <w:sdtContent>
           <w:r>
             <w:fldChar w:fldCharType="begin"/>
@@ -3791,6 +3669,7 @@
           <w:id w:val="1040717805"/>
           <w:citation/>
         </w:sdtPr>
+        <w:sdtEndPr/>
         <w:sdtContent>
           <w:r>
             <w:fldChar w:fldCharType="begin"/>
@@ -3862,29 +3741,13 @@
         <w:t>C</w:t>
       </w:r>
       <w:r>
-        <w:t xml:space="preserve">: Analytics </w:t>
-      </w:r>
-      <w:proofErr w:type="spellStart"/>
-      <w:r>
-        <w:t>Jupyter</w:t>
-      </w:r>
-      <w:proofErr w:type="spellEnd"/>
-      <w:r>
-        <w:t xml:space="preserve"> Notebook Code Overview</w:t>
+        <w:t>: Analytics Jupyter Notebook Code Overview</w:t>
       </w:r>
       <w:r>
         <w:fldChar w:fldCharType="end"/>
       </w:r>
       <w:r>
-        <w:t xml:space="preserve"> for a sample of the </w:t>
-      </w:r>
-      <w:proofErr w:type="spellStart"/>
-      <w:r>
-        <w:t>dataframe</w:t>
-      </w:r>
-      <w:proofErr w:type="spellEnd"/>
-      <w:r>
-        <w:t>.</w:t>
+        <w:t xml:space="preserve"> for a sample of the dataframe.</w:t>
       </w:r>
     </w:p>
     <w:p>
@@ -3919,15 +3782,7 @@
     </w:p>
     <w:p>
       <w:r>
-        <w:t xml:space="preserve">It is worth noting that </w:t>
-      </w:r>
-      <w:proofErr w:type="gramStart"/>
-      <w:r>
-        <w:t>the majority of</w:t>
-      </w:r>
-      <w:proofErr w:type="gramEnd"/>
-      <w:r>
-        <w:t xml:space="preserve"> highly traded Ether token had a delayed trend of around one month since the downtrend of BTC started. Most have peaked in January and started falling.</w:t>
+        <w:t>It is worth noting that the majority of highly traded Ether token had a delayed trend of around one month since the downtrend of BTC started. Most have peaked in January and started falling.</w:t>
       </w:r>
     </w:p>
     <w:p>
@@ -3980,14 +3835,27 @@
       <w:r>
         <w:t xml:space="preserve">Figure </w:t>
       </w:r>
-      <w:fldSimple w:instr=" SEQ Figure \* ARABIC ">
-        <w:r>
-          <w:rPr>
-            <w:noProof/>
-          </w:rPr>
-          <w:t>6</w:t>
-        </w:r>
-      </w:fldSimple>
+      <w:r>
+        <w:fldChar w:fldCharType="begin"/>
+      </w:r>
+      <w:r>
+        <w:instrText xml:space="preserve"> SEQ Figure \* ARABIC </w:instrText>
+      </w:r>
+      <w:r>
+        <w:fldChar w:fldCharType="separate"/>
+      </w:r>
+      <w:r>
+        <w:rPr>
+          <w:noProof/>
+        </w:rPr>
+        <w:t>6</w:t>
+      </w:r>
+      <w:r>
+        <w:rPr>
+          <w:noProof/>
+        </w:rPr>
+        <w:fldChar w:fldCharType="end"/>
+      </w:r>
       <w:r>
         <w:t xml:space="preserve"> Crypto Market</w:t>
       </w:r>
@@ -4079,14 +3947,27 @@
       <w:r>
         <w:t xml:space="preserve">Figure </w:t>
       </w:r>
-      <w:fldSimple w:instr=" SEQ Figure \* ARABIC ">
-        <w:r>
-          <w:rPr>
-            <w:noProof/>
-          </w:rPr>
-          <w:t>7</w:t>
-        </w:r>
-      </w:fldSimple>
+      <w:r>
+        <w:fldChar w:fldCharType="begin"/>
+      </w:r>
+      <w:r>
+        <w:instrText xml:space="preserve"> SEQ Figure \* ARABIC </w:instrText>
+      </w:r>
+      <w:r>
+        <w:fldChar w:fldCharType="separate"/>
+      </w:r>
+      <w:r>
+        <w:rPr>
+          <w:noProof/>
+        </w:rPr>
+        <w:t>7</w:t>
+      </w:r>
+      <w:r>
+        <w:rPr>
+          <w:noProof/>
+        </w:rPr>
+        <w:fldChar w:fldCharType="end"/>
+      </w:r>
       <w:r>
         <w:t xml:space="preserve"> Crypto Transaction Volume</w:t>
       </w:r>
@@ -4208,14 +4089,27 @@
       <w:r>
         <w:t xml:space="preserve">Figure </w:t>
       </w:r>
-      <w:fldSimple w:instr=" SEQ Figure \* ARABIC ">
-        <w:r>
-          <w:rPr>
-            <w:noProof/>
-          </w:rPr>
-          <w:t>8</w:t>
-        </w:r>
-      </w:fldSimple>
+      <w:r>
+        <w:fldChar w:fldCharType="begin"/>
+      </w:r>
+      <w:r>
+        <w:instrText xml:space="preserve"> SEQ Figure \* ARABIC </w:instrText>
+      </w:r>
+      <w:r>
+        <w:fldChar w:fldCharType="separate"/>
+      </w:r>
+      <w:r>
+        <w:rPr>
+          <w:noProof/>
+        </w:rPr>
+        <w:t>8</w:t>
+      </w:r>
+      <w:r>
+        <w:rPr>
+          <w:noProof/>
+        </w:rPr>
+        <w:fldChar w:fldCharType="end"/>
+      </w:r>
       <w:r>
         <w:t xml:space="preserve"> Crypto Price Spread: Since January 2017</w:t>
       </w:r>
@@ -4339,14 +4233,27 @@
       <w:r>
         <w:t xml:space="preserve">Figure </w:t>
       </w:r>
-      <w:fldSimple w:instr=" SEQ Figure \* ARABIC ">
-        <w:r>
-          <w:rPr>
-            <w:noProof/>
-          </w:rPr>
-          <w:t>9</w:t>
-        </w:r>
-      </w:fldSimple>
+      <w:r>
+        <w:fldChar w:fldCharType="begin"/>
+      </w:r>
+      <w:r>
+        <w:instrText xml:space="preserve"> SEQ Figure \* ARABIC </w:instrText>
+      </w:r>
+      <w:r>
+        <w:fldChar w:fldCharType="separate"/>
+      </w:r>
+      <w:r>
+        <w:rPr>
+          <w:noProof/>
+        </w:rPr>
+        <w:t>9</w:t>
+      </w:r>
+      <w:r>
+        <w:rPr>
+          <w:noProof/>
+        </w:rPr>
+        <w:fldChar w:fldCharType="end"/>
+      </w:r>
       <w:r>
         <w:t xml:space="preserve"> Historical daily average prices since 2017</w:t>
       </w:r>
@@ -4444,14 +4351,27 @@
       <w:r>
         <w:t xml:space="preserve">Figure </w:t>
       </w:r>
-      <w:fldSimple w:instr=" SEQ Figure \* ARABIC ">
-        <w:r>
-          <w:rPr>
-            <w:noProof/>
-          </w:rPr>
-          <w:t>10</w:t>
-        </w:r>
-      </w:fldSimple>
+      <w:r>
+        <w:fldChar w:fldCharType="begin"/>
+      </w:r>
+      <w:r>
+        <w:instrText xml:space="preserve"> SEQ Figure \* ARABIC </w:instrText>
+      </w:r>
+      <w:r>
+        <w:fldChar w:fldCharType="separate"/>
+      </w:r>
+      <w:r>
+        <w:rPr>
+          <w:noProof/>
+        </w:rPr>
+        <w:t>10</w:t>
+      </w:r>
+      <w:r>
+        <w:rPr>
+          <w:noProof/>
+        </w:rPr>
+        <w:fldChar w:fldCharType="end"/>
+      </w:r>
       <w:r>
         <w:t xml:space="preserve"> BTC and Ether 5 days moving average</w:t>
       </w:r>
@@ -4545,14 +4465,27 @@
         <w:tab/>
         <w:t xml:space="preserve">Figure </w:t>
       </w:r>
-      <w:fldSimple w:instr=" SEQ Figure \* ARABIC ">
-        <w:r>
-          <w:rPr>
-            <w:noProof/>
-          </w:rPr>
-          <w:t>11</w:t>
-        </w:r>
-      </w:fldSimple>
+      <w:r>
+        <w:fldChar w:fldCharType="begin"/>
+      </w:r>
+      <w:r>
+        <w:instrText xml:space="preserve"> SEQ Figure \* ARABIC </w:instrText>
+      </w:r>
+      <w:r>
+        <w:fldChar w:fldCharType="separate"/>
+      </w:r>
+      <w:r>
+        <w:rPr>
+          <w:noProof/>
+        </w:rPr>
+        <w:t>11</w:t>
+      </w:r>
+      <w:r>
+        <w:rPr>
+          <w:noProof/>
+        </w:rPr>
+        <w:fldChar w:fldCharType="end"/>
+      </w:r>
       <w:r>
         <w:t>Figure 11 Ether 5 days moving average</w:t>
       </w:r>
@@ -4649,27 +4582,35 @@
         <w:tab/>
         <w:t xml:space="preserve">Figure </w:t>
       </w:r>
-      <w:fldSimple w:instr=" SEQ Figure \* ARABIC ">
-        <w:r>
-          <w:rPr>
-            <w:noProof/>
-          </w:rPr>
-          <w:t>12</w:t>
-        </w:r>
-      </w:fldSimple>
+      <w:r>
+        <w:fldChar w:fldCharType="begin"/>
+      </w:r>
+      <w:r>
+        <w:instrText xml:space="preserve"> SEQ Figure \* ARABIC </w:instrText>
+      </w:r>
+      <w:r>
+        <w:fldChar w:fldCharType="separate"/>
+      </w:r>
+      <w:r>
+        <w:rPr>
+          <w:noProof/>
+        </w:rPr>
+        <w:t>12</w:t>
+      </w:r>
+      <w:r>
+        <w:rPr>
+          <w:noProof/>
+        </w:rPr>
+        <w:fldChar w:fldCharType="end"/>
+      </w:r>
       <w:r>
         <w:t xml:space="preserve"> Pearson correlation heatmap of the analyzed 7 cryptocurrencies. May 2017 to February 2018</w:t>
       </w:r>
     </w:p>
     <w:p>
       <w:r>
-        <w:t xml:space="preserve">We did not believe the above was a true measure. That period was too high to represent market dynamics. We then computed the heatmap on a shorter </w:t>
-      </w:r>
-      <w:proofErr w:type="spellStart"/>
-      <w:r>
-        <w:t>timespan</w:t>
-      </w:r>
-      <w:proofErr w:type="spellEnd"/>
+        <w:t>We did not believe the above was a true measure. That period was too high to represent market dynamics. We then computed the heatmap on a shorter timespan</w:t>
+      </w:r>
       <w:r>
         <w:t>.</w:t>
       </w:r>
@@ -4754,14 +4695,27 @@
       <w:r>
         <w:t xml:space="preserve">Figure </w:t>
       </w:r>
-      <w:fldSimple w:instr=" SEQ Figure \* ARABIC ">
-        <w:r>
-          <w:rPr>
-            <w:noProof/>
-          </w:rPr>
-          <w:t>13</w:t>
-        </w:r>
-      </w:fldSimple>
+      <w:r>
+        <w:fldChar w:fldCharType="begin"/>
+      </w:r>
+      <w:r>
+        <w:instrText xml:space="preserve"> SEQ Figure \* ARABIC </w:instrText>
+      </w:r>
+      <w:r>
+        <w:fldChar w:fldCharType="separate"/>
+      </w:r>
+      <w:r>
+        <w:rPr>
+          <w:noProof/>
+        </w:rPr>
+        <w:t>13</w:t>
+      </w:r>
+      <w:r>
+        <w:rPr>
+          <w:noProof/>
+        </w:rPr>
+        <w:fldChar w:fldCharType="end"/>
+      </w:r>
       <w:r>
         <w:t xml:space="preserve"> </w:t>
       </w:r>
@@ -4806,6 +4760,7 @@
           <w:id w:val="-1786650042"/>
           <w:citation/>
         </w:sdtPr>
+        <w:sdtEndPr/>
         <w:sdtContent>
           <w:r>
             <w:fldChar w:fldCharType="begin"/>
@@ -4910,14 +4865,27 @@
       <w:r>
         <w:t xml:space="preserve">Figure </w:t>
       </w:r>
-      <w:fldSimple w:instr=" SEQ Figure \* ARABIC ">
-        <w:r>
-          <w:rPr>
-            <w:noProof/>
-          </w:rPr>
-          <w:t>14</w:t>
-        </w:r>
-      </w:fldSimple>
+      <w:r>
+        <w:fldChar w:fldCharType="begin"/>
+      </w:r>
+      <w:r>
+        <w:instrText xml:space="preserve"> SEQ Figure \* ARABIC </w:instrText>
+      </w:r>
+      <w:r>
+        <w:fldChar w:fldCharType="separate"/>
+      </w:r>
+      <w:r>
+        <w:rPr>
+          <w:noProof/>
+        </w:rPr>
+        <w:t>14</w:t>
+      </w:r>
+      <w:r>
+        <w:rPr>
+          <w:noProof/>
+        </w:rPr>
+        <w:fldChar w:fldCharType="end"/>
+      </w:r>
       <w:r>
         <w:t xml:space="preserve"> BTC/ETH weekly and monthly correlation. Since May 2017</w:t>
       </w:r>
@@ -5084,14 +5052,27 @@
       <w:r>
         <w:t xml:space="preserve">             Figure </w:t>
       </w:r>
-      <w:fldSimple w:instr=" SEQ Figure \* ARABIC ">
-        <w:r>
-          <w:rPr>
-            <w:noProof/>
-          </w:rPr>
-          <w:t>15</w:t>
-        </w:r>
-      </w:fldSimple>
+      <w:r>
+        <w:fldChar w:fldCharType="begin"/>
+      </w:r>
+      <w:r>
+        <w:instrText xml:space="preserve"> SEQ Figure \* ARABIC </w:instrText>
+      </w:r>
+      <w:r>
+        <w:fldChar w:fldCharType="separate"/>
+      </w:r>
+      <w:r>
+        <w:rPr>
+          <w:noProof/>
+        </w:rPr>
+        <w:t>15</w:t>
+      </w:r>
+      <w:r>
+        <w:rPr>
+          <w:noProof/>
+        </w:rPr>
+        <w:fldChar w:fldCharType="end"/>
+      </w:r>
       <w:r>
         <w:t>Daily autocorrelation. BTC/ETH</w:t>
       </w:r>
@@ -5105,14 +5086,27 @@
         <w:tab/>
         <w:t xml:space="preserve">Figure </w:t>
       </w:r>
-      <w:fldSimple w:instr=" SEQ Figure \* ARABIC ">
-        <w:r>
-          <w:rPr>
-            <w:noProof/>
-          </w:rPr>
-          <w:t>16</w:t>
-        </w:r>
-      </w:fldSimple>
+      <w:r>
+        <w:fldChar w:fldCharType="begin"/>
+      </w:r>
+      <w:r>
+        <w:instrText xml:space="preserve"> SEQ Figure \* ARABIC </w:instrText>
+      </w:r>
+      <w:r>
+        <w:fldChar w:fldCharType="separate"/>
+      </w:r>
+      <w:r>
+        <w:rPr>
+          <w:noProof/>
+        </w:rPr>
+        <w:t>16</w:t>
+      </w:r>
+      <w:r>
+        <w:rPr>
+          <w:noProof/>
+        </w:rPr>
+        <w:fldChar w:fldCharType="end"/>
+      </w:r>
       <w:r>
         <w:t xml:space="preserve"> Week</w:t>
       </w:r>
@@ -5146,15 +5140,7 @@
     </w:p>
     <w:p>
       <w:r>
-        <w:t xml:space="preserve">Our code is hosted on the following </w:t>
-      </w:r>
-      <w:proofErr w:type="spellStart"/>
-      <w:r>
-        <w:t>github</w:t>
-      </w:r>
-      <w:proofErr w:type="spellEnd"/>
-      <w:r>
-        <w:t xml:space="preserve"> repository:</w:t>
+        <w:t>Our code is hosted on the following github repository:</w:t>
       </w:r>
     </w:p>
     <w:p>
@@ -5204,6 +5190,7 @@
           <w:id w:val="702987971"/>
           <w:citation/>
         </w:sdtPr>
+        <w:sdtEndPr/>
         <w:sdtContent>
           <w:r>
             <w:fldChar w:fldCharType="begin"/>
@@ -5253,15 +5240,7 @@
         <w:t xml:space="preserve">This is the crawler class called by the parser above. </w:t>
       </w:r>
       <w:r>
-        <w:t xml:space="preserve">It sends JSON-RPC requests to a </w:t>
-      </w:r>
-      <w:proofErr w:type="spellStart"/>
-      <w:r>
-        <w:t>geth</w:t>
-      </w:r>
-      <w:proofErr w:type="spellEnd"/>
-      <w:r>
-        <w:t xml:space="preserve"> node and </w:t>
+        <w:t xml:space="preserve">It sends JSON-RPC requests to a geth node and </w:t>
       </w:r>
       <w:r>
         <w:t>inserts the response into a mongo database. It first check</w:t>
@@ -5277,7 +5256,6 @@
       <w:r>
         <w:t xml:space="preserve">We set </w:t>
       </w:r>
-      <w:proofErr w:type="spellStart"/>
       <w:r>
         <w:rPr>
           <w:rStyle w:val="pl-smi"/>
@@ -5289,7 +5267,6 @@
         </w:rPr>
         <w:t>min_block_geth</w:t>
       </w:r>
-      <w:proofErr w:type="spellEnd"/>
       <w:r>
         <w:rPr>
           <w:rFonts w:ascii="Consolas" w:hAnsi="Consolas" w:cs="Consolas"/>
@@ -5539,7 +5516,6 @@
         </w:rPr>
         <w:t>    </w:t>
       </w:r>
-      <w:proofErr w:type="gramStart"/>
       <w:r>
         <w:rPr>
           <w:rFonts w:ascii="Consolas" w:eastAsia="Times New Roman" w:hAnsi="Consolas" w:cs="Consolas"/>
@@ -5562,7 +5538,6 @@
         </w:rPr>
         <w:t>(</w:t>
       </w:r>
-      <w:proofErr w:type="gramEnd"/>
       <w:r>
         <w:rPr>
           <w:rFonts w:ascii="Consolas" w:eastAsia="Times New Roman" w:hAnsi="Consolas" w:cs="Consolas"/>
@@ -5610,29 +5585,7 @@
           <w:szCs w:val="18"/>
           <w:bdr w:val="none" w:sz="0" w:space="0" w:color="auto" w:frame="1"/>
         </w:rPr>
-        <w:t>    </w:t>
-      </w:r>
-      <w:proofErr w:type="spellStart"/>
-      <w:r>
-        <w:rPr>
-          <w:rFonts w:ascii="Consolas" w:eastAsia="Times New Roman" w:hAnsi="Consolas" w:cs="Consolas"/>
-          <w:color w:val="000000"/>
-          <w:sz w:val="18"/>
-          <w:szCs w:val="18"/>
-          <w:bdr w:val="none" w:sz="0" w:space="0" w:color="auto" w:frame="1"/>
-        </w:rPr>
-        <w:t>self.min_block_geth</w:t>
-      </w:r>
-      <w:proofErr w:type="spellEnd"/>
-      <w:r>
-        <w:rPr>
-          <w:rFonts w:ascii="Consolas" w:eastAsia="Times New Roman" w:hAnsi="Consolas" w:cs="Consolas"/>
-          <w:color w:val="000000"/>
-          <w:sz w:val="18"/>
-          <w:szCs w:val="18"/>
-          <w:bdr w:val="none" w:sz="0" w:space="0" w:color="auto" w:frame="1"/>
-        </w:rPr>
-        <w:t> = self.max_block_mongo+1  </w:t>
+        <w:t>    self.min_block_geth = self.max_block_mongo+1  </w:t>
       </w:r>
     </w:p>
     <w:p>
@@ -5702,51 +5655,7 @@
           <w:szCs w:val="18"/>
           <w:bdr w:val="none" w:sz="0" w:space="0" w:color="auto" w:frame="1"/>
         </w:rPr>
-        <w:t>    </w:t>
-      </w:r>
-      <w:proofErr w:type="spellStart"/>
-      <w:r>
-        <w:rPr>
-          <w:rFonts w:ascii="Consolas" w:eastAsia="Times New Roman" w:hAnsi="Consolas" w:cs="Consolas"/>
-          <w:color w:val="000000"/>
-          <w:sz w:val="18"/>
-          <w:szCs w:val="18"/>
-          <w:bdr w:val="none" w:sz="0" w:space="0" w:color="auto" w:frame="1"/>
-        </w:rPr>
-        <w:t>self.min_block_geth</w:t>
-      </w:r>
-      <w:proofErr w:type="spellEnd"/>
-      <w:r>
-        <w:rPr>
-          <w:rFonts w:ascii="Consolas" w:eastAsia="Times New Roman" w:hAnsi="Consolas" w:cs="Consolas"/>
-          <w:color w:val="000000"/>
-          <w:sz w:val="18"/>
-          <w:szCs w:val="18"/>
-          <w:bdr w:val="none" w:sz="0" w:space="0" w:color="auto" w:frame="1"/>
-        </w:rPr>
-        <w:t> = </w:t>
-      </w:r>
-      <w:proofErr w:type="spellStart"/>
-      <w:r>
-        <w:rPr>
-          <w:rFonts w:ascii="Consolas" w:eastAsia="Times New Roman" w:hAnsi="Consolas" w:cs="Consolas"/>
-          <w:color w:val="000000"/>
-          <w:sz w:val="18"/>
-          <w:szCs w:val="18"/>
-          <w:bdr w:val="none" w:sz="0" w:space="0" w:color="auto" w:frame="1"/>
-        </w:rPr>
-        <w:t>self.max_block_mongo</w:t>
-      </w:r>
-      <w:proofErr w:type="spellEnd"/>
-      <w:r>
-        <w:rPr>
-          <w:rFonts w:ascii="Consolas" w:eastAsia="Times New Roman" w:hAnsi="Consolas" w:cs="Consolas"/>
-          <w:color w:val="000000"/>
-          <w:sz w:val="18"/>
-          <w:szCs w:val="18"/>
-          <w:bdr w:val="none" w:sz="0" w:space="0" w:color="auto" w:frame="1"/>
-        </w:rPr>
-        <w:t>   </w:t>
+        <w:t>    self.min_block_geth = self.max_block_mongo   </w:t>
       </w:r>
     </w:p>
     <w:p>
@@ -5818,7 +5727,6 @@
         </w:rPr>
         <w:t>    </w:t>
       </w:r>
-      <w:proofErr w:type="gramStart"/>
       <w:r>
         <w:rPr>
           <w:rFonts w:ascii="Consolas" w:eastAsia="Times New Roman" w:hAnsi="Consolas" w:cs="Consolas"/>
@@ -5841,7 +5749,6 @@
         </w:rPr>
         <w:t>(</w:t>
       </w:r>
-      <w:proofErr w:type="gramEnd"/>
       <w:r>
         <w:rPr>
           <w:rFonts w:ascii="Consolas" w:eastAsia="Times New Roman" w:hAnsi="Consolas" w:cs="Consolas"/>
@@ -5901,7 +5808,6 @@
           <w:szCs w:val="18"/>
         </w:rPr>
       </w:pPr>
-      <w:proofErr w:type="gramStart"/>
       <w:r>
         <w:rPr>
           <w:rFonts w:ascii="Consolas" w:eastAsia="Times New Roman" w:hAnsi="Consolas" w:cs="Consolas"/>
@@ -5924,7 +5830,6 @@
         </w:rPr>
         <w:t>(</w:t>
       </w:r>
-      <w:proofErr w:type="gramEnd"/>
       <w:r>
         <w:rPr>
           <w:rFonts w:ascii="Consolas" w:eastAsia="Times New Roman" w:hAnsi="Consolas" w:cs="Consolas"/>
@@ -6006,29 +5911,7 @@
           <w:szCs w:val="18"/>
           <w:bdr w:val="none" w:sz="0" w:space="0" w:color="auto" w:frame="1"/>
         </w:rPr>
-        <w:t> </w:t>
-      </w:r>
-      <w:proofErr w:type="gramStart"/>
-      <w:r>
-        <w:rPr>
-          <w:rFonts w:ascii="Consolas" w:eastAsia="Times New Roman" w:hAnsi="Consolas" w:cs="Consolas"/>
-          <w:color w:val="000000"/>
-          <w:sz w:val="18"/>
-          <w:szCs w:val="18"/>
-          <w:bdr w:val="none" w:sz="0" w:space="0" w:color="auto" w:frame="1"/>
-        </w:rPr>
-        <w:t>tqdm.tqdm</w:t>
-      </w:r>
-      <w:proofErr w:type="gramEnd"/>
-      <w:r>
-        <w:rPr>
-          <w:rFonts w:ascii="Consolas" w:eastAsia="Times New Roman" w:hAnsi="Consolas" w:cs="Consolas"/>
-          <w:color w:val="000000"/>
-          <w:sz w:val="18"/>
-          <w:szCs w:val="18"/>
-          <w:bdr w:val="none" w:sz="0" w:space="0" w:color="auto" w:frame="1"/>
-        </w:rPr>
-        <w:t>(range(self.min_block_geth, self.max_block_geth)):  </w:t>
+        <w:t> tqdm.tqdm(range(self.min_block_geth, self.max_block_geth)):  </w:t>
       </w:r>
     </w:p>
     <w:p>
@@ -6057,29 +5940,7 @@
           <w:szCs w:val="18"/>
           <w:bdr w:val="none" w:sz="0" w:space="0" w:color="auto" w:frame="1"/>
         </w:rPr>
-        <w:t>    </w:t>
-      </w:r>
-      <w:proofErr w:type="spellStart"/>
-      <w:r>
-        <w:rPr>
-          <w:rFonts w:ascii="Consolas" w:eastAsia="Times New Roman" w:hAnsi="Consolas" w:cs="Consolas"/>
-          <w:color w:val="000000"/>
-          <w:sz w:val="18"/>
-          <w:szCs w:val="18"/>
-          <w:bdr w:val="none" w:sz="0" w:space="0" w:color="auto" w:frame="1"/>
-        </w:rPr>
-        <w:t>self.add_block</w:t>
-      </w:r>
-      <w:proofErr w:type="spellEnd"/>
-      <w:r>
-        <w:rPr>
-          <w:rFonts w:ascii="Consolas" w:eastAsia="Times New Roman" w:hAnsi="Consolas" w:cs="Consolas"/>
-          <w:color w:val="000000"/>
-          <w:sz w:val="18"/>
-          <w:szCs w:val="18"/>
-          <w:bdr w:val="none" w:sz="0" w:space="0" w:color="auto" w:frame="1"/>
-        </w:rPr>
-        <w:t>(hex(n))  </w:t>
+        <w:t>    self.add_block(hex(n))  </w:t>
       </w:r>
     </w:p>
     <w:p>
@@ -6130,29 +5991,7 @@
           <w:szCs w:val="18"/>
           <w:bdr w:val="none" w:sz="0" w:space="0" w:color="auto" w:frame="1"/>
         </w:rPr>
-        <w:t>"</w:t>
-      </w:r>
-      <w:proofErr w:type="gramStart"/>
-      <w:r>
-        <w:rPr>
-          <w:rFonts w:ascii="Consolas" w:eastAsia="Times New Roman" w:hAnsi="Consolas" w:cs="Consolas"/>
-          <w:color w:val="0000FF"/>
-          <w:sz w:val="18"/>
-          <w:szCs w:val="18"/>
-          <w:bdr w:val="none" w:sz="0" w:space="0" w:color="auto" w:frame="1"/>
-        </w:rPr>
-        <w:t>Done!\</w:t>
-      </w:r>
-      <w:proofErr w:type="gramEnd"/>
-      <w:r>
-        <w:rPr>
-          <w:rFonts w:ascii="Consolas" w:eastAsia="Times New Roman" w:hAnsi="Consolas" w:cs="Consolas"/>
-          <w:color w:val="0000FF"/>
-          <w:sz w:val="18"/>
-          <w:szCs w:val="18"/>
-          <w:bdr w:val="none" w:sz="0" w:space="0" w:color="auto" w:frame="1"/>
-        </w:rPr>
-        <w:t>n"</w:t>
+        <w:t>"Done!\n"</w:t>
       </w:r>
       <w:r>
         <w:rPr>
@@ -6171,34 +6010,19 @@
         <w:pStyle w:val="Heading2"/>
       </w:pPr>
       <w:r>
-        <w:t>Analysis Notebook/</w:t>
-      </w:r>
-      <w:proofErr w:type="spellStart"/>
-      <w:r>
-        <w:t>Analysis_of_Cryptocurrency_Investments.ipynb</w:t>
-      </w:r>
-      <w:proofErr w:type="spellEnd"/>
-      <w:r>
-        <w:t>:</w:t>
-      </w:r>
-    </w:p>
-    <w:p>
-      <w:r>
-        <w:t xml:space="preserve">This is the </w:t>
-      </w:r>
-      <w:proofErr w:type="spellStart"/>
-      <w:r>
-        <w:t>Jupyter</w:t>
-      </w:r>
-      <w:proofErr w:type="spellEnd"/>
-      <w:r>
-        <w:t xml:space="preserve"> notebook that contains the correlation and time series analytics we have done. It is based on </w:t>
+        <w:t>Analysis Notebook/Analysis_of_Cryptocurrency_Investments.ipynb:</w:t>
+      </w:r>
+    </w:p>
+    <w:p>
+      <w:r>
+        <w:t xml:space="preserve">This is the Jupyter notebook that contains the correlation and time series analytics we have done. It is based on </w:t>
       </w:r>
       <w:sdt>
         <w:sdtPr>
           <w:id w:val="445595355"/>
           <w:citation/>
         </w:sdtPr>
+        <w:sdtEndPr/>
         <w:sdtContent>
           <w:r>
             <w:fldChar w:fldCharType="begin"/>
@@ -6242,15 +6066,7 @@
     </w:p>
     <w:p>
       <w:r>
-        <w:t xml:space="preserve">Our contribution starts from plotting a correlation heatmap of a specific </w:t>
-      </w:r>
-      <w:proofErr w:type="gramStart"/>
-      <w:r>
-        <w:t>time period</w:t>
-      </w:r>
-      <w:proofErr w:type="gramEnd"/>
-      <w:r>
-        <w:t xml:space="preserve">, then creating a correlation time series between bitcoin and Ethereum, then finally attempting to extend the regression models provided and apply ARIMA analysis on Bitcoin data. </w:t>
+        <w:t xml:space="preserve">Our contribution starts from plotting a correlation heatmap of a specific time period, then creating a correlation time series between bitcoin and Ethereum, then finally attempting to extend the regression models provided and apply ARIMA analysis on Bitcoin data. </w:t>
       </w:r>
     </w:p>
     <w:p/>
@@ -6268,18 +6084,7 @@
         <w:t xml:space="preserve"> </w:t>
       </w:r>
       <w:r>
-        <w:t>Code is</w:t>
-      </w:r>
-      <w:r>
-        <w:t xml:space="preserve"> hosted on the following </w:t>
-      </w:r>
-      <w:proofErr w:type="spellStart"/>
-      <w:r>
-        <w:t>github</w:t>
-      </w:r>
-      <w:proofErr w:type="spellEnd"/>
-      <w:r>
-        <w:t xml:space="preserve"> repository:</w:t>
+        <w:t>Code is hosted on the following github repository:</w:t>
       </w:r>
     </w:p>
     <w:p>
@@ -6382,31 +6187,7 @@
         <w:t xml:space="preserve"> above, first stage extracts only the relevant data fields</w:t>
       </w:r>
       <w:r>
-        <w:t xml:space="preserve"> so we don’t have to pass unnecessary data in to later stages that would </w:t>
-      </w:r>
-      <w:proofErr w:type="gramStart"/>
-      <w:r>
-        <w:t>effect</w:t>
-      </w:r>
-      <w:proofErr w:type="gramEnd"/>
-      <w:r>
-        <w:t xml:space="preserve"> memory use. The next stage </w:t>
-      </w:r>
-      <w:proofErr w:type="gramStart"/>
-      <w:r>
-        <w:t>extract</w:t>
-      </w:r>
-      <w:proofErr w:type="gramEnd"/>
-      <w:r>
-        <w:t xml:space="preserve"> the documents that match our given criteria. The third stage extracts only the transaction data to be saved in a collection by the name of “</w:t>
-      </w:r>
-      <w:proofErr w:type="spellStart"/>
-      <w:r>
-        <w:t>NonContractTxns</w:t>
-      </w:r>
-      <w:proofErr w:type="spellEnd"/>
-      <w:r>
-        <w:t>” in the fourth stage.</w:t>
+        <w:t xml:space="preserve"> so we don’t have to pass unnecessary data in to later stages that would effect memory use. The next stage extract the documents that match our given criteria. The third stage extracts only the transaction data to be saved in a collection by the name of “NonContractTxns” in the fourth stage.</w:t>
       </w:r>
     </w:p>
     <w:p>
@@ -6490,15 +6271,7 @@
     </w:p>
     <w:p>
       <w:r>
-        <w:t>‘VisualizationUtility.py’ to plot different graphs and save them in ‘.</w:t>
-      </w:r>
-      <w:proofErr w:type="spellStart"/>
-      <w:r>
-        <w:t>png</w:t>
-      </w:r>
-      <w:proofErr w:type="spellEnd"/>
-      <w:r>
-        <w:t>’ format in the ‘Results’ folder.</w:t>
+        <w:t>‘VisualizationUtility.py’ to plot different graphs and save them in ‘.png’ format in the ‘Results’ folder.</w:t>
       </w:r>
     </w:p>
     <w:p>
@@ -6519,31 +6292,20 @@
         <w:t>C</w:t>
       </w:r>
       <w:r>
-        <w:t xml:space="preserve">: Analytics </w:t>
-      </w:r>
-      <w:proofErr w:type="spellStart"/>
-      <w:r>
-        <w:t>Jupyter</w:t>
-      </w:r>
-      <w:proofErr w:type="spellEnd"/>
-      <w:r>
-        <w:t xml:space="preserve"> Notebook Code Overview</w:t>
+        <w:t>: Analytics Jupyter Notebook Code Overview</w:t>
       </w:r>
       <w:bookmarkEnd w:id="0"/>
     </w:p>
-    <w:p>
-      <w:bookmarkStart w:id="1" w:name="_GoBack"/>
+    <w:p/>
+    <w:p>
+      <w:pPr>
+        <w:pStyle w:val="Heading2"/>
+      </w:pPr>
+      <w:bookmarkStart w:id="1" w:name="_Ref511307129"/>
+      <w:r>
+        <w:t>Loading the dataset</w:t>
+      </w:r>
       <w:bookmarkEnd w:id="1"/>
-    </w:p>
-    <w:p>
-      <w:pPr>
-        <w:pStyle w:val="Heading2"/>
-      </w:pPr>
-      <w:bookmarkStart w:id="2" w:name="_Ref511307129"/>
-      <w:r>
-        <w:t>Loading the dataset</w:t>
-      </w:r>
-      <w:bookmarkEnd w:id="2"/>
     </w:p>
     <w:p>
       <w:pPr>
@@ -6568,9 +6330,17 @@
           <w:szCs w:val="18"/>
           <w:bdr w:val="none" w:sz="0" w:space="0" w:color="auto" w:frame="1"/>
         </w:rPr>
-        <w:t>data = </w:t>
-      </w:r>
-      <w:proofErr w:type="gramStart"/>
+        <w:t>data = pd.read_csv(</w:t>
+      </w:r>
+      <w:r>
+        <w:rPr>
+          <w:rStyle w:val="string2"/>
+          <w:rFonts w:ascii="Consolas" w:eastAsia="Times New Roman" w:hAnsi="Consolas" w:cs="Consolas"/>
+          <w:sz w:val="18"/>
+          <w:szCs w:val="18"/>
+        </w:rPr>
+        <w:t>'crypto-markets.csv'</w:t>
+      </w:r>
       <w:r>
         <w:rPr>
           <w:rFonts w:ascii="Consolas" w:eastAsia="Times New Roman" w:hAnsi="Consolas" w:cs="Consolas"/>
@@ -6579,9 +6349,17 @@
           <w:szCs w:val="18"/>
           <w:bdr w:val="none" w:sz="0" w:space="0" w:color="auto" w:frame="1"/>
         </w:rPr>
-        <w:t>pd.read</w:t>
-      </w:r>
-      <w:proofErr w:type="gramEnd"/>
+        <w:t>, parse_dates = [</w:t>
+      </w:r>
+      <w:r>
+        <w:rPr>
+          <w:rStyle w:val="string2"/>
+          <w:rFonts w:ascii="Consolas" w:eastAsia="Times New Roman" w:hAnsi="Consolas" w:cs="Consolas"/>
+          <w:sz w:val="18"/>
+          <w:szCs w:val="18"/>
+        </w:rPr>
+        <w:t>'date'</w:t>
+      </w:r>
       <w:r>
         <w:rPr>
           <w:rFonts w:ascii="Consolas" w:eastAsia="Times New Roman" w:hAnsi="Consolas" w:cs="Consolas"/>
@@ -6590,7 +6368,7 @@
           <w:szCs w:val="18"/>
           <w:bdr w:val="none" w:sz="0" w:space="0" w:color="auto" w:frame="1"/>
         </w:rPr>
-        <w:t>_csv(</w:t>
+        <w:t>], index_col = </w:t>
       </w:r>
       <w:r>
         <w:rPr>
@@ -6599,7 +6377,7 @@
           <w:sz w:val="18"/>
           <w:szCs w:val="18"/>
         </w:rPr>
-        <w:t>'crypto-markets.csv'</w:t>
+        <w:t>'date'</w:t>
       </w:r>
       <w:r>
         <w:rPr>
@@ -6609,59 +6387,13 @@
           <w:szCs w:val="18"/>
           <w:bdr w:val="none" w:sz="0" w:space="0" w:color="auto" w:frame="1"/>
         </w:rPr>
-        <w:t>, parse_dates = [</w:t>
-      </w:r>
-      <w:r>
-        <w:rPr>
-          <w:rStyle w:val="string2"/>
-          <w:rFonts w:ascii="Consolas" w:eastAsia="Times New Roman" w:hAnsi="Consolas" w:cs="Consolas"/>
-          <w:sz w:val="18"/>
-          <w:szCs w:val="18"/>
-        </w:rPr>
-        <w:t>'date'</w:t>
-      </w:r>
-      <w:r>
-        <w:rPr>
-          <w:rFonts w:ascii="Consolas" w:eastAsia="Times New Roman" w:hAnsi="Consolas" w:cs="Consolas"/>
-          <w:color w:val="000000"/>
-          <w:sz w:val="18"/>
-          <w:szCs w:val="18"/>
-          <w:bdr w:val="none" w:sz="0" w:space="0" w:color="auto" w:frame="1"/>
-        </w:rPr>
-        <w:t>], index_col = </w:t>
-      </w:r>
-      <w:r>
-        <w:rPr>
-          <w:rStyle w:val="string2"/>
-          <w:rFonts w:ascii="Consolas" w:eastAsia="Times New Roman" w:hAnsi="Consolas" w:cs="Consolas"/>
-          <w:sz w:val="18"/>
-          <w:szCs w:val="18"/>
-        </w:rPr>
-        <w:t>'date'</w:t>
-      </w:r>
-      <w:r>
-        <w:rPr>
-          <w:rFonts w:ascii="Consolas" w:eastAsia="Times New Roman" w:hAnsi="Consolas" w:cs="Consolas"/>
-          <w:color w:val="000000"/>
-          <w:sz w:val="18"/>
-          <w:szCs w:val="18"/>
-          <w:bdr w:val="none" w:sz="0" w:space="0" w:color="auto" w:frame="1"/>
-        </w:rPr>
         <w:t>)  </w:t>
       </w:r>
     </w:p>
     <w:p/>
     <w:p>
       <w:r>
-        <w:t xml:space="preserve">The </w:t>
-      </w:r>
-      <w:proofErr w:type="spellStart"/>
-      <w:r>
-        <w:t>dataframe</w:t>
-      </w:r>
-      <w:proofErr w:type="spellEnd"/>
-      <w:r>
-        <w:t xml:space="preserve"> indexes the data by date. Here is a sample:</w:t>
+        <w:t>The dataframe indexes the data by date. Here is a sample:</w:t>
       </w:r>
     </w:p>
     <w:p>
@@ -6730,14 +6462,27 @@
         <w:tab/>
         <w:t xml:space="preserve">Figure </w:t>
       </w:r>
-      <w:fldSimple w:instr=" SEQ Figure \* ARABIC ">
-        <w:r>
-          <w:rPr>
-            <w:noProof/>
-          </w:rPr>
-          <w:t>5</w:t>
-        </w:r>
-      </w:fldSimple>
+      <w:r>
+        <w:fldChar w:fldCharType="begin"/>
+      </w:r>
+      <w:r>
+        <w:instrText xml:space="preserve"> SEQ Figure \* ARABIC </w:instrText>
+      </w:r>
+      <w:r>
+        <w:fldChar w:fldCharType="separate"/>
+      </w:r>
+      <w:r>
+        <w:rPr>
+          <w:noProof/>
+        </w:rPr>
+        <w:t>5</w:t>
+      </w:r>
+      <w:r>
+        <w:rPr>
+          <w:noProof/>
+        </w:rPr>
+        <w:fldChar w:fldCharType="end"/>
+      </w:r>
       <w:r>
         <w:t>A sample of the crypto daily prices dataset</w:t>
       </w:r>
@@ -6748,13 +6493,8 @@
       </w:pPr>
       <w:r>
         <w:lastRenderedPageBreak/>
-        <w:t xml:space="preserve">Correlation heatmap of a specific </w:t>
-      </w:r>
-      <w:proofErr w:type="gramStart"/>
-      <w:r>
-        <w:t>time period</w:t>
-      </w:r>
-      <w:proofErr w:type="gramEnd"/>
+        <w:t>Correlation heatmap of a specific time period</w:t>
+      </w:r>
     </w:p>
     <w:p>
       <w:pPr>
@@ -6797,29 +6537,7 @@
           <w:szCs w:val="18"/>
           <w:bdr w:val="none" w:sz="0" w:space="0" w:color="auto" w:frame="1"/>
         </w:rPr>
-        <w:t> datetime as </w:t>
-      </w:r>
-      <w:proofErr w:type="spellStart"/>
-      <w:r>
-        <w:rPr>
-          <w:rFonts w:ascii="Consolas" w:eastAsia="Times New Roman" w:hAnsi="Consolas" w:cs="Consolas"/>
-          <w:color w:val="000000"/>
-          <w:sz w:val="18"/>
-          <w:szCs w:val="18"/>
-          <w:bdr w:val="none" w:sz="0" w:space="0" w:color="auto" w:frame="1"/>
-        </w:rPr>
-        <w:t>dt</w:t>
-      </w:r>
-      <w:proofErr w:type="spellEnd"/>
-      <w:r>
-        <w:rPr>
-          <w:rFonts w:ascii="Consolas" w:eastAsia="Times New Roman" w:hAnsi="Consolas" w:cs="Consolas"/>
-          <w:color w:val="000000"/>
-          <w:sz w:val="18"/>
-          <w:szCs w:val="18"/>
-          <w:bdr w:val="none" w:sz="0" w:space="0" w:color="auto" w:frame="1"/>
-        </w:rPr>
-        <w:t>  </w:t>
+        <w:t> datetime as dt  </w:t>
       </w:r>
     </w:p>
     <w:p>
@@ -6869,8 +6587,6 @@
           <w:szCs w:val="18"/>
         </w:rPr>
       </w:pPr>
-      <w:proofErr w:type="spellStart"/>
-      <w:proofErr w:type="gramStart"/>
       <w:r>
         <w:rPr>
           <w:rFonts w:ascii="Consolas" w:eastAsia="Times New Roman" w:hAnsi="Consolas" w:cs="Consolas"/>
@@ -6879,41 +6595,7 @@
           <w:szCs w:val="18"/>
           <w:bdr w:val="none" w:sz="0" w:space="0" w:color="auto" w:frame="1"/>
         </w:rPr>
-        <w:t>plt.figure</w:t>
-      </w:r>
-      <w:proofErr w:type="spellEnd"/>
-      <w:proofErr w:type="gramEnd"/>
-      <w:r>
-        <w:rPr>
-          <w:rFonts w:ascii="Consolas" w:eastAsia="Times New Roman" w:hAnsi="Consolas" w:cs="Consolas"/>
-          <w:color w:val="000000"/>
-          <w:sz w:val="18"/>
-          <w:szCs w:val="18"/>
-          <w:bdr w:val="none" w:sz="0" w:space="0" w:color="auto" w:frame="1"/>
-        </w:rPr>
-        <w:t>(</w:t>
-      </w:r>
-      <w:proofErr w:type="spellStart"/>
-      <w:r>
-        <w:rPr>
-          <w:rFonts w:ascii="Consolas" w:eastAsia="Times New Roman" w:hAnsi="Consolas" w:cs="Consolas"/>
-          <w:color w:val="000000"/>
-          <w:sz w:val="18"/>
-          <w:szCs w:val="18"/>
-          <w:bdr w:val="none" w:sz="0" w:space="0" w:color="auto" w:frame="1"/>
-        </w:rPr>
-        <w:t>figsize</w:t>
-      </w:r>
-      <w:proofErr w:type="spellEnd"/>
-      <w:r>
-        <w:rPr>
-          <w:rFonts w:ascii="Consolas" w:eastAsia="Times New Roman" w:hAnsi="Consolas" w:cs="Consolas"/>
-          <w:color w:val="000000"/>
-          <w:sz w:val="18"/>
-          <w:szCs w:val="18"/>
-          <w:bdr w:val="none" w:sz="0" w:space="0" w:color="auto" w:frame="1"/>
-        </w:rPr>
-        <w:t>=(12,6))  </w:t>
+        <w:t>plt.figure(figsize=(12,6))  </w:t>
       </w:r>
     </w:p>
     <w:p>
@@ -6934,7 +6616,6 @@
           <w:szCs w:val="18"/>
         </w:rPr>
       </w:pPr>
-      <w:proofErr w:type="gramStart"/>
       <w:r>
         <w:rPr>
           <w:rFonts w:ascii="Consolas" w:eastAsia="Times New Roman" w:hAnsi="Consolas" w:cs="Consolas"/>
@@ -6943,18 +6624,7 @@
           <w:szCs w:val="18"/>
           <w:bdr w:val="none" w:sz="0" w:space="0" w:color="auto" w:frame="1"/>
         </w:rPr>
-        <w:t>sns.heatmap</w:t>
-      </w:r>
-      <w:proofErr w:type="gramEnd"/>
-      <w:r>
-        <w:rPr>
-          <w:rFonts w:ascii="Consolas" w:eastAsia="Times New Roman" w:hAnsi="Consolas" w:cs="Consolas"/>
-          <w:color w:val="000000"/>
-          <w:sz w:val="18"/>
-          <w:szCs w:val="18"/>
-          <w:bdr w:val="none" w:sz="0" w:space="0" w:color="auto" w:frame="1"/>
-        </w:rPr>
-        <w:t>(close[</w:t>
+        <w:t>sns.heatmap(close[</w:t>
       </w:r>
       <w:r>
         <w:rPr>
@@ -7035,7 +6705,6 @@
           <w:szCs w:val="18"/>
         </w:rPr>
       </w:pPr>
-      <w:proofErr w:type="gramStart"/>
       <w:r>
         <w:rPr>
           <w:rFonts w:ascii="Consolas" w:eastAsia="Times New Roman" w:hAnsi="Consolas" w:cs="Consolas"/>
@@ -7044,18 +6713,7 @@
           <w:szCs w:val="18"/>
           <w:bdr w:val="none" w:sz="0" w:space="0" w:color="auto" w:frame="1"/>
         </w:rPr>
-        <w:t>plt.title</w:t>
-      </w:r>
-      <w:proofErr w:type="gramEnd"/>
-      <w:r>
-        <w:rPr>
-          <w:rFonts w:ascii="Consolas" w:eastAsia="Times New Roman" w:hAnsi="Consolas" w:cs="Consolas"/>
-          <w:color w:val="000000"/>
-          <w:sz w:val="18"/>
-          <w:szCs w:val="18"/>
-          <w:bdr w:val="none" w:sz="0" w:space="0" w:color="auto" w:frame="1"/>
-        </w:rPr>
-        <w:t>(</w:t>
+        <w:t>plt.title(</w:t>
       </w:r>
       <w:r>
         <w:rPr>
@@ -7096,8 +6754,6 @@
           <w:szCs w:val="18"/>
         </w:rPr>
       </w:pPr>
-      <w:proofErr w:type="spellStart"/>
-      <w:proofErr w:type="gramStart"/>
       <w:r>
         <w:rPr>
           <w:rFonts w:ascii="Consolas" w:eastAsia="Times New Roman" w:hAnsi="Consolas" w:cs="Consolas"/>
@@ -7106,19 +6762,7 @@
           <w:szCs w:val="18"/>
           <w:bdr w:val="none" w:sz="0" w:space="0" w:color="auto" w:frame="1"/>
         </w:rPr>
-        <w:t>plt.show</w:t>
-      </w:r>
-      <w:proofErr w:type="spellEnd"/>
-      <w:proofErr w:type="gramEnd"/>
-      <w:r>
-        <w:rPr>
-          <w:rFonts w:ascii="Consolas" w:eastAsia="Times New Roman" w:hAnsi="Consolas" w:cs="Consolas"/>
-          <w:color w:val="000000"/>
-          <w:sz w:val="18"/>
-          <w:szCs w:val="18"/>
-          <w:bdr w:val="none" w:sz="0" w:space="0" w:color="auto" w:frame="1"/>
-        </w:rPr>
-        <w:t>()  </w:t>
+        <w:t>plt.show()  </w:t>
       </w:r>
     </w:p>
     <w:p>
@@ -7168,95 +6812,7 @@
           <w:szCs w:val="18"/>
           <w:bdr w:val="none" w:sz="0" w:space="0" w:color="auto" w:frame="1"/>
         </w:rPr>
-        <w:t> </w:t>
-      </w:r>
-      <w:proofErr w:type="spellStart"/>
-      <w:r>
-        <w:rPr>
-          <w:rFonts w:ascii="Consolas" w:hAnsi="Consolas" w:cs="Consolas"/>
-          <w:color w:val="000000"/>
-          <w:sz w:val="18"/>
-          <w:szCs w:val="18"/>
-          <w:bdr w:val="none" w:sz="0" w:space="0" w:color="auto" w:frame="1"/>
-        </w:rPr>
-        <w:t>calculate_</w:t>
-      </w:r>
-      <w:proofErr w:type="gramStart"/>
-      <w:r>
-        <w:rPr>
-          <w:rFonts w:ascii="Consolas" w:hAnsi="Consolas" w:cs="Consolas"/>
-          <w:color w:val="000000"/>
-          <w:sz w:val="18"/>
-          <w:szCs w:val="18"/>
-          <w:bdr w:val="none" w:sz="0" w:space="0" w:color="auto" w:frame="1"/>
-        </w:rPr>
-        <w:t>corr</w:t>
-      </w:r>
-      <w:proofErr w:type="spellEnd"/>
-      <w:r>
-        <w:rPr>
-          <w:rFonts w:ascii="Consolas" w:hAnsi="Consolas" w:cs="Consolas"/>
-          <w:color w:val="000000"/>
-          <w:sz w:val="18"/>
-          <w:szCs w:val="18"/>
-          <w:bdr w:val="none" w:sz="0" w:space="0" w:color="auto" w:frame="1"/>
-        </w:rPr>
-        <w:t>(</w:t>
-      </w:r>
-      <w:proofErr w:type="gramEnd"/>
-      <w:r>
-        <w:rPr>
-          <w:rFonts w:ascii="Consolas" w:hAnsi="Consolas" w:cs="Consolas"/>
-          <w:color w:val="000000"/>
-          <w:sz w:val="18"/>
-          <w:szCs w:val="18"/>
-          <w:bdr w:val="none" w:sz="0" w:space="0" w:color="auto" w:frame="1"/>
-        </w:rPr>
-        <w:t>data, </w:t>
-      </w:r>
-      <w:proofErr w:type="spellStart"/>
-      <w:r>
-        <w:rPr>
-          <w:rFonts w:ascii="Consolas" w:hAnsi="Consolas" w:cs="Consolas"/>
-          <w:color w:val="000000"/>
-          <w:sz w:val="18"/>
-          <w:szCs w:val="18"/>
-          <w:bdr w:val="none" w:sz="0" w:space="0" w:color="auto" w:frame="1"/>
-        </w:rPr>
-        <w:t>date,timedelta</w:t>
-      </w:r>
-      <w:proofErr w:type="spellEnd"/>
-      <w:r>
-        <w:rPr>
-          <w:rFonts w:ascii="Consolas" w:hAnsi="Consolas" w:cs="Consolas"/>
-          <w:color w:val="000000"/>
-          <w:sz w:val="18"/>
-          <w:szCs w:val="18"/>
-          <w:bdr w:val="none" w:sz="0" w:space="0" w:color="auto" w:frame="1"/>
-        </w:rPr>
-        <w:t>, </w:t>
-      </w:r>
-      <w:proofErr w:type="spellStart"/>
-      <w:r>
-        <w:rPr>
-          <w:rFonts w:ascii="Consolas" w:hAnsi="Consolas" w:cs="Consolas"/>
-          <w:color w:val="000000"/>
-          <w:sz w:val="18"/>
-          <w:szCs w:val="18"/>
-          <w:bdr w:val="none" w:sz="0" w:space="0" w:color="auto" w:frame="1"/>
-        </w:rPr>
-        <w:t>column_name</w:t>
-      </w:r>
-      <w:proofErr w:type="spellEnd"/>
-      <w:r>
-        <w:rPr>
-          <w:rFonts w:ascii="Consolas" w:hAnsi="Consolas" w:cs="Consolas"/>
-          <w:color w:val="000000"/>
-          <w:sz w:val="18"/>
-          <w:szCs w:val="18"/>
-          <w:bdr w:val="none" w:sz="0" w:space="0" w:color="auto" w:frame="1"/>
-        </w:rPr>
-        <w:t> ):  </w:t>
+        <w:t> calculate_corr(data, date,timedelta, column_name ):  </w:t>
       </w:r>
     </w:p>
     <w:p>
@@ -7335,29 +6891,7 @@
           <w:szCs w:val="18"/>
           <w:bdr w:val="none" w:sz="0" w:space="0" w:color="auto" w:frame="1"/>
         </w:rPr>
-        <w:t>    </w:t>
-      </w:r>
-      <w:proofErr w:type="spellStart"/>
-      <w:r>
-        <w:rPr>
-          <w:rFonts w:ascii="Consolas" w:hAnsi="Consolas" w:cs="Consolas"/>
-          <w:color w:val="000000"/>
-          <w:sz w:val="18"/>
-          <w:szCs w:val="18"/>
-          <w:bdr w:val="none" w:sz="0" w:space="0" w:color="auto" w:frame="1"/>
-        </w:rPr>
-        <w:t>corr</w:t>
-      </w:r>
-      <w:proofErr w:type="spellEnd"/>
-      <w:r>
-        <w:rPr>
-          <w:rFonts w:ascii="Consolas" w:hAnsi="Consolas" w:cs="Consolas"/>
-          <w:color w:val="000000"/>
-          <w:sz w:val="18"/>
-          <w:szCs w:val="18"/>
-          <w:bdr w:val="none" w:sz="0" w:space="0" w:color="auto" w:frame="1"/>
-        </w:rPr>
-        <w:t> = []  </w:t>
+        <w:t>    corr = []  </w:t>
       </w:r>
     </w:p>
     <w:p>
@@ -7386,29 +6920,7 @@
           <w:szCs w:val="18"/>
           <w:bdr w:val="none" w:sz="0" w:space="0" w:color="auto" w:frame="1"/>
         </w:rPr>
-        <w:t>    </w:t>
-      </w:r>
-      <w:proofErr w:type="spellStart"/>
-      <w:r>
-        <w:rPr>
-          <w:rFonts w:ascii="Consolas" w:hAnsi="Consolas" w:cs="Consolas"/>
-          <w:color w:val="000000"/>
-          <w:sz w:val="18"/>
-          <w:szCs w:val="18"/>
-          <w:bdr w:val="none" w:sz="0" w:space="0" w:color="auto" w:frame="1"/>
-        </w:rPr>
-        <w:t>date_index</w:t>
-      </w:r>
-      <w:proofErr w:type="spellEnd"/>
-      <w:r>
-        <w:rPr>
-          <w:rFonts w:ascii="Consolas" w:hAnsi="Consolas" w:cs="Consolas"/>
-          <w:color w:val="000000"/>
-          <w:sz w:val="18"/>
-          <w:szCs w:val="18"/>
-          <w:bdr w:val="none" w:sz="0" w:space="0" w:color="auto" w:frame="1"/>
-        </w:rPr>
-        <w:t> = []  </w:t>
+        <w:t>    date_index = []  </w:t>
       </w:r>
     </w:p>
     <w:p>
@@ -7460,51 +6972,7 @@
           <w:szCs w:val="18"/>
           <w:bdr w:val="none" w:sz="0" w:space="0" w:color="auto" w:frame="1"/>
         </w:rPr>
-        <w:t> date </w:t>
-      </w:r>
-      <w:proofErr w:type="gramStart"/>
-      <w:r>
-        <w:rPr>
-          <w:rFonts w:ascii="Consolas" w:hAnsi="Consolas" w:cs="Consolas"/>
-          <w:color w:val="000000"/>
-          <w:sz w:val="18"/>
-          <w:szCs w:val="18"/>
-          <w:bdr w:val="none" w:sz="0" w:space="0" w:color="auto" w:frame="1"/>
-        </w:rPr>
-        <w:t>&lt;  </w:t>
-      </w:r>
-      <w:proofErr w:type="spellStart"/>
-      <w:r>
-        <w:rPr>
-          <w:rFonts w:ascii="Consolas" w:hAnsi="Consolas" w:cs="Consolas"/>
-          <w:color w:val="000000"/>
-          <w:sz w:val="18"/>
-          <w:szCs w:val="18"/>
-          <w:bdr w:val="none" w:sz="0" w:space="0" w:color="auto" w:frame="1"/>
-        </w:rPr>
-        <w:t>dt</w:t>
-      </w:r>
-      <w:proofErr w:type="gramEnd"/>
-      <w:r>
-        <w:rPr>
-          <w:rFonts w:ascii="Consolas" w:hAnsi="Consolas" w:cs="Consolas"/>
-          <w:color w:val="000000"/>
-          <w:sz w:val="18"/>
-          <w:szCs w:val="18"/>
-          <w:bdr w:val="none" w:sz="0" w:space="0" w:color="auto" w:frame="1"/>
-        </w:rPr>
-        <w:t>.datetime</w:t>
-      </w:r>
-      <w:proofErr w:type="spellEnd"/>
-      <w:r>
-        <w:rPr>
-          <w:rFonts w:ascii="Consolas" w:hAnsi="Consolas" w:cs="Consolas"/>
-          <w:color w:val="000000"/>
-          <w:sz w:val="18"/>
-          <w:szCs w:val="18"/>
-          <w:bdr w:val="none" w:sz="0" w:space="0" w:color="auto" w:frame="1"/>
-        </w:rPr>
-        <w:t>(</w:t>
+        <w:t> date &lt;  dt.datetime(</w:t>
       </w:r>
       <w:r>
         <w:rPr>
@@ -7659,41 +7127,7 @@
           <w:szCs w:val="18"/>
           <w:bdr w:val="none" w:sz="0" w:space="0" w:color="auto" w:frame="1"/>
         </w:rPr>
-        <w:t>        </w:t>
-      </w:r>
-      <w:proofErr w:type="spellStart"/>
-      <w:r>
-        <w:rPr>
-          <w:rFonts w:ascii="Consolas" w:hAnsi="Consolas" w:cs="Consolas"/>
-          <w:color w:val="000000"/>
-          <w:sz w:val="18"/>
-          <w:szCs w:val="18"/>
-          <w:bdr w:val="none" w:sz="0" w:space="0" w:color="auto" w:frame="1"/>
-        </w:rPr>
-        <w:t>date_</w:t>
-      </w:r>
-      <w:proofErr w:type="gramStart"/>
-      <w:r>
-        <w:rPr>
-          <w:rFonts w:ascii="Consolas" w:hAnsi="Consolas" w:cs="Consolas"/>
-          <w:color w:val="000000"/>
-          <w:sz w:val="18"/>
-          <w:szCs w:val="18"/>
-          <w:bdr w:val="none" w:sz="0" w:space="0" w:color="auto" w:frame="1"/>
-        </w:rPr>
-        <w:t>index.append</w:t>
-      </w:r>
-      <w:proofErr w:type="spellEnd"/>
-      <w:proofErr w:type="gramEnd"/>
-      <w:r>
-        <w:rPr>
-          <w:rFonts w:ascii="Consolas" w:hAnsi="Consolas" w:cs="Consolas"/>
-          <w:color w:val="000000"/>
-          <w:sz w:val="18"/>
-          <w:szCs w:val="18"/>
-          <w:bdr w:val="none" w:sz="0" w:space="0" w:color="auto" w:frame="1"/>
-        </w:rPr>
-        <w:t>(date)  </w:t>
+        <w:t>        date_index.append(date)  </w:t>
       </w:r>
     </w:p>
     <w:p>
@@ -7722,29 +7156,7 @@
           <w:szCs w:val="18"/>
           <w:bdr w:val="none" w:sz="0" w:space="0" w:color="auto" w:frame="1"/>
         </w:rPr>
-        <w:t>        correlation = </w:t>
-      </w:r>
-      <w:proofErr w:type="gramStart"/>
-      <w:r>
-        <w:rPr>
-          <w:rFonts w:ascii="Consolas" w:hAnsi="Consolas" w:cs="Consolas"/>
-          <w:color w:val="000000"/>
-          <w:sz w:val="18"/>
-          <w:szCs w:val="18"/>
-          <w:bdr w:val="none" w:sz="0" w:space="0" w:color="auto" w:frame="1"/>
-        </w:rPr>
-        <w:t>close[</w:t>
-      </w:r>
-      <w:proofErr w:type="gramEnd"/>
-      <w:r>
-        <w:rPr>
-          <w:rFonts w:ascii="Consolas" w:hAnsi="Consolas" w:cs="Consolas"/>
-          <w:color w:val="000000"/>
-          <w:sz w:val="18"/>
-          <w:szCs w:val="18"/>
-          <w:bdr w:val="none" w:sz="0" w:space="0" w:color="auto" w:frame="1"/>
-        </w:rPr>
-        <w:t>date :date+timedelta][[</w:t>
+        <w:t>        correlation = close[date :date+timedelta][[</w:t>
       </w:r>
       <w:r>
         <w:rPr>
@@ -7815,29 +7227,7 @@
           <w:szCs w:val="18"/>
           <w:bdr w:val="none" w:sz="0" w:space="0" w:color="auto" w:frame="1"/>
         </w:rPr>
-        <w:t>        date = </w:t>
-      </w:r>
-      <w:proofErr w:type="spellStart"/>
-      <w:r>
-        <w:rPr>
-          <w:rFonts w:ascii="Consolas" w:hAnsi="Consolas" w:cs="Consolas"/>
-          <w:color w:val="000000"/>
-          <w:sz w:val="18"/>
-          <w:szCs w:val="18"/>
-          <w:bdr w:val="none" w:sz="0" w:space="0" w:color="auto" w:frame="1"/>
-        </w:rPr>
-        <w:t>date+timedelta</w:t>
-      </w:r>
-      <w:proofErr w:type="spellEnd"/>
-      <w:r>
-        <w:rPr>
-          <w:rFonts w:ascii="Consolas" w:hAnsi="Consolas" w:cs="Consolas"/>
-          <w:color w:val="000000"/>
-          <w:sz w:val="18"/>
-          <w:szCs w:val="18"/>
-          <w:bdr w:val="none" w:sz="0" w:space="0" w:color="auto" w:frame="1"/>
-        </w:rPr>
-        <w:t>  </w:t>
+        <w:t>        date = date+timedelta  </w:t>
       </w:r>
     </w:p>
     <w:p>
@@ -7866,31 +7256,7 @@
           <w:szCs w:val="18"/>
           <w:bdr w:val="none" w:sz="0" w:space="0" w:color="auto" w:frame="1"/>
         </w:rPr>
-        <w:t>        </w:t>
-      </w:r>
-      <w:proofErr w:type="spellStart"/>
-      <w:proofErr w:type="gramStart"/>
-      <w:r>
-        <w:rPr>
-          <w:rFonts w:ascii="Consolas" w:hAnsi="Consolas" w:cs="Consolas"/>
-          <w:color w:val="000000"/>
-          <w:sz w:val="18"/>
-          <w:szCs w:val="18"/>
-          <w:bdr w:val="none" w:sz="0" w:space="0" w:color="auto" w:frame="1"/>
-        </w:rPr>
-        <w:t>corr.append</w:t>
-      </w:r>
-      <w:proofErr w:type="spellEnd"/>
-      <w:proofErr w:type="gramEnd"/>
-      <w:r>
-        <w:rPr>
-          <w:rFonts w:ascii="Consolas" w:hAnsi="Consolas" w:cs="Consolas"/>
-          <w:color w:val="000000"/>
-          <w:sz w:val="18"/>
-          <w:szCs w:val="18"/>
-          <w:bdr w:val="none" w:sz="0" w:space="0" w:color="auto" w:frame="1"/>
-        </w:rPr>
-        <w:t>(correlation[</w:t>
+        <w:t>        corr.append(correlation[</w:t>
       </w:r>
       <w:r>
         <w:rPr>
@@ -7984,50 +7350,12 @@
           <w:szCs w:val="18"/>
           <w:bdr w:val="none" w:sz="0" w:space="0" w:color="auto" w:frame="1"/>
         </w:rPr>
-        <w:t> </w:t>
-      </w:r>
-      <w:proofErr w:type="gramStart"/>
-      <w:r>
-        <w:rPr>
-          <w:rFonts w:ascii="Consolas" w:hAnsi="Consolas" w:cs="Consolas"/>
-          <w:color w:val="000000"/>
-          <w:sz w:val="18"/>
-          <w:szCs w:val="18"/>
-          <w:bdr w:val="none" w:sz="0" w:space="0" w:color="auto" w:frame="1"/>
-        </w:rPr>
-        <w:t>pd.DataFrame</w:t>
-      </w:r>
-      <w:proofErr w:type="gramEnd"/>
-      <w:r>
-        <w:rPr>
-          <w:rFonts w:ascii="Consolas" w:hAnsi="Consolas" w:cs="Consolas"/>
-          <w:color w:val="000000"/>
-          <w:sz w:val="18"/>
-          <w:szCs w:val="18"/>
-          <w:bdr w:val="none" w:sz="0" w:space="0" w:color="auto" w:frame="1"/>
-        </w:rPr>
-        <w:t>(corr, index=date_index, columns = [column_name])  </w:t>
-      </w:r>
-    </w:p>
-    <w:p>
-      <w:r>
-        <w:t xml:space="preserve"> It returns a </w:t>
-      </w:r>
-      <w:proofErr w:type="spellStart"/>
-      <w:r>
-        <w:t>dataframe</w:t>
-      </w:r>
-      <w:proofErr w:type="spellEnd"/>
-      <w:r>
-        <w:t xml:space="preserve"> with a periodic correlation from a start date with </w:t>
-      </w:r>
-      <w:proofErr w:type="spellStart"/>
-      <w:r>
-        <w:t>timedelta</w:t>
-      </w:r>
-      <w:proofErr w:type="spellEnd"/>
-      <w:r>
-        <w:t xml:space="preserve"> increments.</w:t>
+        <w:t> pd.DataFrame(corr, index=date_index, columns = [column_name])  </w:t>
+      </w:r>
+    </w:p>
+    <w:p>
+      <w:r>
+        <w:t xml:space="preserve"> It returns a dataframe with a periodic correlation from a start date with timedelta increments.</w:t>
       </w:r>
     </w:p>
     <w:p/>
@@ -8041,15 +7369,7 @@
     </w:p>
     <w:p>
       <w:r>
-        <w:t xml:space="preserve">On top of pandas, matplotlib, and </w:t>
-      </w:r>
-      <w:proofErr w:type="spellStart"/>
-      <w:r>
-        <w:t>scikit</w:t>
-      </w:r>
-      <w:proofErr w:type="spellEnd"/>
-      <w:r>
-        <w:t>-learn. We used the following Python modules:</w:t>
+        <w:t>On top of pandas, matplotlib, and scikit-learn. We used the following Python modules:</w:t>
       </w:r>
     </w:p>
     <w:p>
@@ -8060,30 +7380,16 @@
           <w:numId w:val="21"/>
         </w:numPr>
       </w:pPr>
-      <w:proofErr w:type="spellStart"/>
       <w:r>
         <w:rPr>
           <w:b/>
           <w:bCs/>
         </w:rPr>
-        <w:t>Pymongo</w:t>
-      </w:r>
-      <w:proofErr w:type="spellEnd"/>
-      <w:r>
-        <w:rPr>
-          <w:b/>
-          <w:bCs/>
-        </w:rPr>
-        <w:t xml:space="preserve">: </w:t>
-      </w:r>
-      <w:r>
-        <w:t xml:space="preserve">To interface with </w:t>
-      </w:r>
-      <w:proofErr w:type="spellStart"/>
-      <w:r>
-        <w:t>mongodb</w:t>
-      </w:r>
-      <w:proofErr w:type="spellEnd"/>
+        <w:t xml:space="preserve">Pymongo: </w:t>
+      </w:r>
+      <w:r>
+        <w:t>To interface with mongodb</w:t>
+      </w:r>
     </w:p>
     <w:p>
       <w:pPr>
@@ -8107,15 +7413,7 @@
         <w:t>an HTTP library</w:t>
       </w:r>
       <w:r>
-        <w:t xml:space="preserve"> to send get requests to the </w:t>
-      </w:r>
-      <w:proofErr w:type="spellStart"/>
-      <w:r>
-        <w:t>Geth</w:t>
-      </w:r>
-      <w:proofErr w:type="spellEnd"/>
-      <w:r>
-        <w:t xml:space="preserve"> node</w:t>
+        <w:t xml:space="preserve"> to send get requests to the Geth node</w:t>
       </w:r>
     </w:p>
     <w:p>
@@ -8126,7 +7424,6 @@
           <w:numId w:val="21"/>
         </w:numPr>
       </w:pPr>
-      <w:proofErr w:type="spellStart"/>
       <w:r>
         <w:rPr>
           <w:b/>
@@ -8134,7 +7431,6 @@
         </w:rPr>
         <w:t>Tqdm</w:t>
       </w:r>
-      <w:proofErr w:type="spellEnd"/>
       <w:r>
         <w:t>:</w:t>
       </w:r>
@@ -8160,7 +7456,6 @@
           <w:bCs/>
         </w:rPr>
       </w:pPr>
-      <w:proofErr w:type="spellStart"/>
       <w:r>
         <w:rPr>
           <w:b/>
@@ -8168,7 +7463,6 @@
         </w:rPr>
         <w:t>Statsmodels</w:t>
       </w:r>
-      <w:proofErr w:type="spellEnd"/>
       <w:r>
         <w:rPr>
           <w:b/>
@@ -8250,7 +7544,7 @@
       <w:pPr>
         <w:pStyle w:val="Heading1"/>
       </w:pPr>
-      <w:bookmarkStart w:id="3" w:name="_Ref511305840"/>
+      <w:bookmarkStart w:id="2" w:name="_Ref511305840"/>
       <w:r>
         <w:lastRenderedPageBreak/>
         <w:t xml:space="preserve">Appendix </w:t>
@@ -8261,22 +7555,14 @@
       <w:r>
         <w:t>: Output overview</w:t>
       </w:r>
-      <w:bookmarkEnd w:id="3"/>
+      <w:bookmarkEnd w:id="2"/>
     </w:p>
     <w:p>
       <w:pPr>
         <w:pStyle w:val="Heading2"/>
       </w:pPr>
       <w:r>
-        <w:t xml:space="preserve">An example transaction extracted from the blockchain in </w:t>
-      </w:r>
-      <w:proofErr w:type="spellStart"/>
-      <w:r>
-        <w:t>json</w:t>
-      </w:r>
-      <w:proofErr w:type="spellEnd"/>
-      <w:r>
-        <w:t xml:space="preserve"> format:</w:t>
+        <w:t>An example transaction extracted from the blockchain in json format:</w:t>
       </w:r>
     </w:p>
     <w:p>
@@ -8354,27 +7640,7 @@
           <w:sz w:val="18"/>
           <w:szCs w:val="18"/>
         </w:rPr>
-        <w:t>"</w:t>
-      </w:r>
-      <w:proofErr w:type="spellStart"/>
-      <w:r>
-        <w:rPr>
-          <w:rStyle w:val="string2"/>
-          <w:rFonts w:ascii="Consolas" w:eastAsia="Times New Roman" w:hAnsi="Consolas" w:cs="Consolas"/>
-          <w:sz w:val="18"/>
-          <w:szCs w:val="18"/>
-        </w:rPr>
-        <w:t>fromContract</w:t>
-      </w:r>
-      <w:proofErr w:type="spellEnd"/>
-      <w:r>
-        <w:rPr>
-          <w:rStyle w:val="string2"/>
-          <w:rFonts w:ascii="Consolas" w:eastAsia="Times New Roman" w:hAnsi="Consolas" w:cs="Consolas"/>
-          <w:sz w:val="18"/>
-          <w:szCs w:val="18"/>
-        </w:rPr>
-        <w:t>"</w:t>
+        <w:t>"fromContract"</w:t>
       </w:r>
       <w:r>
         <w:rPr>
@@ -8442,27 +7708,7 @@
           <w:sz w:val="18"/>
           <w:szCs w:val="18"/>
         </w:rPr>
-        <w:t>"</w:t>
-      </w:r>
-      <w:proofErr w:type="spellStart"/>
-      <w:r>
-        <w:rPr>
-          <w:rStyle w:val="string2"/>
-          <w:rFonts w:ascii="Consolas" w:eastAsia="Times New Roman" w:hAnsi="Consolas" w:cs="Consolas"/>
-          <w:sz w:val="18"/>
-          <w:szCs w:val="18"/>
-        </w:rPr>
-        <w:t>gasPrice</w:t>
-      </w:r>
-      <w:proofErr w:type="spellEnd"/>
-      <w:r>
-        <w:rPr>
-          <w:rStyle w:val="string2"/>
-          <w:rFonts w:ascii="Consolas" w:eastAsia="Times New Roman" w:hAnsi="Consolas" w:cs="Consolas"/>
-          <w:sz w:val="18"/>
-          <w:szCs w:val="18"/>
-        </w:rPr>
-        <w:t>"</w:t>
+        <w:t>"gasPrice"</w:t>
       </w:r>
       <w:r>
         <w:rPr>
@@ -8472,41 +7718,7 @@
           <w:szCs w:val="18"/>
           <w:bdr w:val="none" w:sz="0" w:space="0" w:color="auto" w:frame="1"/>
         </w:rPr>
-        <w:t>: </w:t>
-      </w:r>
-      <w:proofErr w:type="spellStart"/>
-      <w:proofErr w:type="gramStart"/>
-      <w:r>
-        <w:rPr>
-          <w:rFonts w:ascii="Consolas" w:eastAsia="Times New Roman" w:hAnsi="Consolas" w:cs="Consolas"/>
-          <w:color w:val="000000"/>
-          <w:sz w:val="18"/>
-          <w:szCs w:val="18"/>
-          <w:bdr w:val="none" w:sz="0" w:space="0" w:color="auto" w:frame="1"/>
-        </w:rPr>
-        <w:t>NumberLong</w:t>
-      </w:r>
-      <w:proofErr w:type="spellEnd"/>
-      <w:r>
-        <w:rPr>
-          <w:rFonts w:ascii="Consolas" w:eastAsia="Times New Roman" w:hAnsi="Consolas" w:cs="Consolas"/>
-          <w:color w:val="000000"/>
-          <w:sz w:val="18"/>
-          <w:szCs w:val="18"/>
-          <w:bdr w:val="none" w:sz="0" w:space="0" w:color="auto" w:frame="1"/>
-        </w:rPr>
-        <w:t>(</w:t>
-      </w:r>
-      <w:proofErr w:type="gramEnd"/>
-      <w:r>
-        <w:rPr>
-          <w:rFonts w:ascii="Consolas" w:eastAsia="Times New Roman" w:hAnsi="Consolas" w:cs="Consolas"/>
-          <w:color w:val="000000"/>
-          <w:sz w:val="18"/>
-          <w:szCs w:val="18"/>
-          <w:bdr w:val="none" w:sz="0" w:space="0" w:color="auto" w:frame="1"/>
-        </w:rPr>
-        <w:t>20000000000),  </w:t>
+        <w:t>: NumberLong(20000000000),  </w:t>
       </w:r>
     </w:p>
     <w:p>
@@ -8555,41 +7767,7 @@
           <w:szCs w:val="18"/>
           <w:bdr w:val="none" w:sz="0" w:space="0" w:color="auto" w:frame="1"/>
         </w:rPr>
-        <w:t>: </w:t>
-      </w:r>
-      <w:proofErr w:type="spellStart"/>
-      <w:proofErr w:type="gramStart"/>
-      <w:r>
-        <w:rPr>
-          <w:rFonts w:ascii="Consolas" w:eastAsia="Times New Roman" w:hAnsi="Consolas" w:cs="Consolas"/>
-          <w:color w:val="000000"/>
-          <w:sz w:val="18"/>
-          <w:szCs w:val="18"/>
-          <w:bdr w:val="none" w:sz="0" w:space="0" w:color="auto" w:frame="1"/>
-        </w:rPr>
-        <w:t>NumberInt</w:t>
-      </w:r>
-      <w:proofErr w:type="spellEnd"/>
-      <w:r>
-        <w:rPr>
-          <w:rFonts w:ascii="Consolas" w:eastAsia="Times New Roman" w:hAnsi="Consolas" w:cs="Consolas"/>
-          <w:color w:val="000000"/>
-          <w:sz w:val="18"/>
-          <w:szCs w:val="18"/>
-          <w:bdr w:val="none" w:sz="0" w:space="0" w:color="auto" w:frame="1"/>
-        </w:rPr>
-        <w:t>(</w:t>
-      </w:r>
-      <w:proofErr w:type="gramEnd"/>
-      <w:r>
-        <w:rPr>
-          <w:rFonts w:ascii="Consolas" w:eastAsia="Times New Roman" w:hAnsi="Consolas" w:cs="Consolas"/>
-          <w:color w:val="000000"/>
-          <w:sz w:val="18"/>
-          <w:szCs w:val="18"/>
-          <w:bdr w:val="none" w:sz="0" w:space="0" w:color="auto" w:frame="1"/>
-        </w:rPr>
-        <w:t>134470),  </w:t>
+        <w:t>: NumberInt(134470),  </w:t>
       </w:r>
     </w:p>
     <w:p>
@@ -8628,27 +7806,7 @@
           <w:sz w:val="18"/>
           <w:szCs w:val="18"/>
         </w:rPr>
-        <w:t>"</w:t>
-      </w:r>
-      <w:proofErr w:type="spellStart"/>
-      <w:r>
-        <w:rPr>
-          <w:rStyle w:val="string2"/>
-          <w:rFonts w:ascii="Consolas" w:eastAsia="Times New Roman" w:hAnsi="Consolas" w:cs="Consolas"/>
-          <w:sz w:val="18"/>
-          <w:szCs w:val="18"/>
-        </w:rPr>
-        <w:t>txNumber</w:t>
-      </w:r>
-      <w:proofErr w:type="spellEnd"/>
-      <w:r>
-        <w:rPr>
-          <w:rStyle w:val="string2"/>
-          <w:rFonts w:ascii="Consolas" w:eastAsia="Times New Roman" w:hAnsi="Consolas" w:cs="Consolas"/>
-          <w:sz w:val="18"/>
-          <w:szCs w:val="18"/>
-        </w:rPr>
-        <w:t>"</w:t>
+        <w:t>"txNumber"</w:t>
       </w:r>
       <w:r>
         <w:rPr>
@@ -8658,41 +7816,7 @@
           <w:szCs w:val="18"/>
           <w:bdr w:val="none" w:sz="0" w:space="0" w:color="auto" w:frame="1"/>
         </w:rPr>
-        <w:t>: </w:t>
-      </w:r>
-      <w:proofErr w:type="spellStart"/>
-      <w:proofErr w:type="gramStart"/>
-      <w:r>
-        <w:rPr>
-          <w:rFonts w:ascii="Consolas" w:eastAsia="Times New Roman" w:hAnsi="Consolas" w:cs="Consolas"/>
-          <w:color w:val="000000"/>
-          <w:sz w:val="18"/>
-          <w:szCs w:val="18"/>
-          <w:bdr w:val="none" w:sz="0" w:space="0" w:color="auto" w:frame="1"/>
-        </w:rPr>
-        <w:t>NumberInt</w:t>
-      </w:r>
-      <w:proofErr w:type="spellEnd"/>
-      <w:r>
-        <w:rPr>
-          <w:rFonts w:ascii="Consolas" w:eastAsia="Times New Roman" w:hAnsi="Consolas" w:cs="Consolas"/>
-          <w:color w:val="000000"/>
-          <w:sz w:val="18"/>
-          <w:szCs w:val="18"/>
-          <w:bdr w:val="none" w:sz="0" w:space="0" w:color="auto" w:frame="1"/>
-        </w:rPr>
-        <w:t>(</w:t>
-      </w:r>
-      <w:proofErr w:type="gramEnd"/>
-      <w:r>
-        <w:rPr>
-          <w:rFonts w:ascii="Consolas" w:eastAsia="Times New Roman" w:hAnsi="Consolas" w:cs="Consolas"/>
-          <w:color w:val="000000"/>
-          <w:sz w:val="18"/>
-          <w:szCs w:val="18"/>
-          <w:bdr w:val="none" w:sz="0" w:space="0" w:color="auto" w:frame="1"/>
-        </w:rPr>
-        <w:t>1),  </w:t>
+        <w:t>: NumberInt(1),  </w:t>
       </w:r>
     </w:p>
     <w:p>
@@ -8877,41 +8001,7 @@
           <w:szCs w:val="18"/>
           <w:bdr w:val="none" w:sz="0" w:space="0" w:color="auto" w:frame="1"/>
         </w:rPr>
-        <w:t>: </w:t>
-      </w:r>
-      <w:proofErr w:type="spellStart"/>
-      <w:proofErr w:type="gramStart"/>
-      <w:r>
-        <w:rPr>
-          <w:rFonts w:ascii="Consolas" w:eastAsia="Times New Roman" w:hAnsi="Consolas" w:cs="Consolas"/>
-          <w:color w:val="000000"/>
-          <w:sz w:val="18"/>
-          <w:szCs w:val="18"/>
-          <w:bdr w:val="none" w:sz="0" w:space="0" w:color="auto" w:frame="1"/>
-        </w:rPr>
-        <w:t>NumberInt</w:t>
-      </w:r>
-      <w:proofErr w:type="spellEnd"/>
-      <w:r>
-        <w:rPr>
-          <w:rFonts w:ascii="Consolas" w:eastAsia="Times New Roman" w:hAnsi="Consolas" w:cs="Consolas"/>
-          <w:color w:val="000000"/>
-          <w:sz w:val="18"/>
-          <w:szCs w:val="18"/>
-          <w:bdr w:val="none" w:sz="0" w:space="0" w:color="auto" w:frame="1"/>
-        </w:rPr>
-        <w:t>(</w:t>
-      </w:r>
-      <w:proofErr w:type="gramEnd"/>
-      <w:r>
-        <w:rPr>
-          <w:rFonts w:ascii="Consolas" w:eastAsia="Times New Roman" w:hAnsi="Consolas" w:cs="Consolas"/>
-          <w:color w:val="000000"/>
-          <w:sz w:val="18"/>
-          <w:szCs w:val="18"/>
-          <w:bdr w:val="none" w:sz="0" w:space="0" w:color="auto" w:frame="1"/>
-        </w:rPr>
-        <w:t>1483051090),  </w:t>
+        <w:t>: NumberInt(1483051090),  </w:t>
       </w:r>
     </w:p>
     <w:p>
@@ -8950,27 +8040,7 @@
           <w:sz w:val="18"/>
           <w:szCs w:val="18"/>
         </w:rPr>
-        <w:t>"</w:t>
-      </w:r>
-      <w:proofErr w:type="spellStart"/>
-      <w:r>
-        <w:rPr>
-          <w:rStyle w:val="string2"/>
-          <w:rFonts w:ascii="Consolas" w:eastAsia="Times New Roman" w:hAnsi="Consolas" w:cs="Consolas"/>
-          <w:sz w:val="18"/>
-          <w:szCs w:val="18"/>
-        </w:rPr>
-        <w:t>toContract</w:t>
-      </w:r>
-      <w:proofErr w:type="spellEnd"/>
-      <w:r>
-        <w:rPr>
-          <w:rStyle w:val="string2"/>
-          <w:rFonts w:ascii="Consolas" w:eastAsia="Times New Roman" w:hAnsi="Consolas" w:cs="Consolas"/>
-          <w:sz w:val="18"/>
-          <w:szCs w:val="18"/>
-        </w:rPr>
-        <w:t>"</w:t>
+        <w:t>"toContract"</w:t>
       </w:r>
       <w:r>
         <w:rPr>
@@ -9038,27 +8108,7 @@
           <w:sz w:val="18"/>
           <w:szCs w:val="18"/>
         </w:rPr>
-        <w:t>"</w:t>
-      </w:r>
-      <w:proofErr w:type="spellStart"/>
-      <w:r>
-        <w:rPr>
-          <w:rStyle w:val="string2"/>
-          <w:rFonts w:ascii="Consolas" w:eastAsia="Times New Roman" w:hAnsi="Consolas" w:cs="Consolas"/>
-          <w:sz w:val="18"/>
-          <w:szCs w:val="18"/>
-        </w:rPr>
-        <w:t>isContractCreation</w:t>
-      </w:r>
-      <w:proofErr w:type="spellEnd"/>
-      <w:r>
-        <w:rPr>
-          <w:rStyle w:val="string2"/>
-          <w:rFonts w:ascii="Consolas" w:eastAsia="Times New Roman" w:hAnsi="Consolas" w:cs="Consolas"/>
-          <w:sz w:val="18"/>
-          <w:szCs w:val="18"/>
-        </w:rPr>
-        <w:t>"</w:t>
+        <w:t>"isContractCreation"</w:t>
       </w:r>
       <w:r>
         <w:rPr>
@@ -9204,41 +8254,7 @@
           <w:szCs w:val="18"/>
           <w:bdr w:val="none" w:sz="0" w:space="0" w:color="auto" w:frame="1"/>
         </w:rPr>
-        <w:t>: </w:t>
-      </w:r>
-      <w:proofErr w:type="spellStart"/>
-      <w:proofErr w:type="gramStart"/>
-      <w:r>
-        <w:rPr>
-          <w:rFonts w:ascii="Consolas" w:eastAsia="Times New Roman" w:hAnsi="Consolas" w:cs="Consolas"/>
-          <w:color w:val="000000"/>
-          <w:sz w:val="18"/>
-          <w:szCs w:val="18"/>
-          <w:bdr w:val="none" w:sz="0" w:space="0" w:color="auto" w:frame="1"/>
-        </w:rPr>
-        <w:t>NumberInt</w:t>
-      </w:r>
-      <w:proofErr w:type="spellEnd"/>
-      <w:r>
-        <w:rPr>
-          <w:rFonts w:ascii="Consolas" w:eastAsia="Times New Roman" w:hAnsi="Consolas" w:cs="Consolas"/>
-          <w:color w:val="000000"/>
-          <w:sz w:val="18"/>
-          <w:szCs w:val="18"/>
-          <w:bdr w:val="none" w:sz="0" w:space="0" w:color="auto" w:frame="1"/>
-        </w:rPr>
-        <w:t>(</w:t>
-      </w:r>
-      <w:proofErr w:type="gramEnd"/>
-      <w:r>
-        <w:rPr>
-          <w:rFonts w:ascii="Consolas" w:eastAsia="Times New Roman" w:hAnsi="Consolas" w:cs="Consolas"/>
-          <w:color w:val="000000"/>
-          <w:sz w:val="18"/>
-          <w:szCs w:val="18"/>
-          <w:bdr w:val="none" w:sz="0" w:space="0" w:color="auto" w:frame="1"/>
-        </w:rPr>
-        <w:t>2900000),  </w:t>
+        <w:t>: NumberInt(2900000),  </w:t>
       </w:r>
     </w:p>
     <w:p>
@@ -9420,14 +8436,27 @@
       <w:r>
         <w:t xml:space="preserve">Figure </w:t>
       </w:r>
-      <w:fldSimple w:instr=" SEQ Figure \* ARABIC ">
-        <w:r>
-          <w:rPr>
-            <w:noProof/>
-          </w:rPr>
-          <w:t>2</w:t>
-        </w:r>
-      </w:fldSimple>
+      <w:r>
+        <w:fldChar w:fldCharType="begin"/>
+      </w:r>
+      <w:r>
+        <w:instrText xml:space="preserve"> SEQ Figure \* ARABIC </w:instrText>
+      </w:r>
+      <w:r>
+        <w:fldChar w:fldCharType="separate"/>
+      </w:r>
+      <w:r>
+        <w:rPr>
+          <w:noProof/>
+        </w:rPr>
+        <w:t>2</w:t>
+      </w:r>
+      <w:r>
+        <w:rPr>
+          <w:noProof/>
+        </w:rPr>
+        <w:fldChar w:fldCharType="end"/>
+      </w:r>
       <w:r>
         <w:t xml:space="preserve"> Synching a full Ethereum node. A new block gets generated every 15 seconds</w:t>
       </w:r>
@@ -9504,14 +8533,27 @@
       <w:r>
         <w:t xml:space="preserve">Figure </w:t>
       </w:r>
-      <w:fldSimple w:instr=" SEQ Figure \* ARABIC ">
-        <w:r>
-          <w:rPr>
-            <w:noProof/>
-          </w:rPr>
-          <w:t>3</w:t>
-        </w:r>
-      </w:fldSimple>
+      <w:r>
+        <w:fldChar w:fldCharType="begin"/>
+      </w:r>
+      <w:r>
+        <w:instrText xml:space="preserve"> SEQ Figure \* ARABIC </w:instrText>
+      </w:r>
+      <w:r>
+        <w:fldChar w:fldCharType="separate"/>
+      </w:r>
+      <w:r>
+        <w:rPr>
+          <w:noProof/>
+        </w:rPr>
+        <w:t>3</w:t>
+      </w:r>
+      <w:r>
+        <w:rPr>
+          <w:noProof/>
+        </w:rPr>
+        <w:fldChar w:fldCharType="end"/>
+      </w:r>
       <w:r>
         <w:t xml:space="preserve"> Crawling the blockchain. Early blocks had a bigger throughput (22.7 block/sec) as they contained smaller number of transactions. It then went down to about 6 blocks/sec </w:t>
       </w:r>
@@ -9586,14 +8628,27 @@
       <w:r>
         <w:t xml:space="preserve">Figure </w:t>
       </w:r>
-      <w:fldSimple w:instr=" SEQ Figure \* ARABIC ">
-        <w:r>
-          <w:rPr>
-            <w:noProof/>
-          </w:rPr>
-          <w:t>1</w:t>
-        </w:r>
-      </w:fldSimple>
+      <w:r>
+        <w:fldChar w:fldCharType="begin"/>
+      </w:r>
+      <w:r>
+        <w:instrText xml:space="preserve"> SEQ Figure \* ARABIC </w:instrText>
+      </w:r>
+      <w:r>
+        <w:fldChar w:fldCharType="separate"/>
+      </w:r>
+      <w:r>
+        <w:rPr>
+          <w:noProof/>
+        </w:rPr>
+        <w:t>1</w:t>
+      </w:r>
+      <w:r>
+        <w:rPr>
+          <w:noProof/>
+        </w:rPr>
+        <w:fldChar w:fldCharType="end"/>
+      </w:r>
       <w:r>
         <w:t xml:space="preserve"> A typical </w:t>
       </w:r>
@@ -9620,15 +8675,30 @@
         <w:t xml:space="preserve">Conclusion: </w:t>
       </w:r>
     </w:p>
+    <w:p>
+      <w:r>
+        <w:t>Exploring the Ethereum blockchain, we were able to get some interesting insights. We limited our scope to analyzing smart contracts and found that they hold a major market share. Up until the 1</w:t>
+      </w:r>
+      <w:r>
+        <w:rPr>
+          <w:vertAlign w:val="superscript"/>
+        </w:rPr>
+        <w:t>st</w:t>
+      </w:r>
+      <w:r>
+        <w:t xml:space="preserve"> quarter of 2017, normal transactions were holding a higher market share but after that, smart contracts took over and doubled. Taking a closer look at the top smart contracts, we found that major leaders are cryptocurrency exchanges which raises a few questions of their own. For furthering our analysis we believe a closer look into each smart contract transaction and looking at the statistical distribution these transactions would reveal some interesting insights.</w:t>
+      </w:r>
+      <w:bookmarkStart w:id="3" w:name="_GoBack"/>
+      <w:bookmarkEnd w:id="3"/>
+    </w:p>
+    <w:p>
+      <w:r>
+        <w:br w:type="page"/>
+      </w:r>
+    </w:p>
     <w:p/>
     <w:p>
       <w:r>
-        <w:br w:type="page"/>
-      </w:r>
-    </w:p>
-    <w:p/>
-    <w:p>
-      <w:r>
         <w:t>Analysis: Price volatility, Centrality of wealth</w:t>
       </w:r>
     </w:p>
@@ -9656,31 +8726,13 @@
         <w:t>Libraries used</w:t>
       </w:r>
       <w:r>
-        <w:t xml:space="preserve">: </w:t>
-      </w:r>
-      <w:proofErr w:type="spellStart"/>
-      <w:r>
-        <w:t>pyethereum</w:t>
-      </w:r>
-      <w:proofErr w:type="spellEnd"/>
-      <w:r>
-        <w:t xml:space="preserve">, </w:t>
-      </w:r>
-      <w:proofErr w:type="spellStart"/>
+        <w:t xml:space="preserve">: pyethereum, </w:t>
+      </w:r>
       <w:r>
         <w:t>pymongo</w:t>
       </w:r>
-      <w:proofErr w:type="spellEnd"/>
-      <w:r>
-        <w:t xml:space="preserve">, </w:t>
-      </w:r>
-      <w:proofErr w:type="spellStart"/>
-      <w:r>
-        <w:t>tqdm</w:t>
-      </w:r>
-      <w:proofErr w:type="spellEnd"/>
-      <w:r>
-        <w:t>, …</w:t>
+      <w:r>
+        <w:t>, tqdm, …</w:t>
       </w:r>
     </w:p>
     <w:p/>
@@ -9727,15 +8779,7 @@
     </w:p>
     <w:p>
       <w:r>
-        <w:t xml:space="preserve">A plot of the autocorrelation of a time series by lag is called the </w:t>
-      </w:r>
-      <w:proofErr w:type="spellStart"/>
-      <w:r>
-        <w:t>AutoCorrelation</w:t>
-      </w:r>
-      <w:proofErr w:type="spellEnd"/>
-      <w:r>
-        <w:t xml:space="preserve"> Function, or the acronym ACF. This plot is sometimes called a correlogram or an autocorrelation plot.</w:t>
+        <w:t>A plot of the autocorrelation of a time series by lag is called the AutoCorrelation Function, or the acronym ACF. This plot is sometimes called a correlogram or an autocorrelation plot.</w:t>
       </w:r>
     </w:p>
     <w:p>
@@ -9766,15 +8810,7 @@
     </w:p>
     <w:p>
       <w:r>
-        <w:t xml:space="preserve">ARIMA is an acronym that stands for </w:t>
-      </w:r>
-      <w:proofErr w:type="spellStart"/>
-      <w:r>
-        <w:t>AutoRegressive</w:t>
-      </w:r>
-      <w:proofErr w:type="spellEnd"/>
-      <w:r>
-        <w:t xml:space="preserve"> Integrated Moving Average. It is a class of model that captures a suite of different standard temporal structures in time series data.</w:t>
+        <w:t>ARIMA is an acronym that stands for AutoRegressive Integrated Moving Average. It is a class of model that captures a suite of different standard temporal structures in time series data.</w:t>
       </w:r>
     </w:p>
     <w:p/>
@@ -9823,13 +8859,8 @@
           <w:numId w:val="4"/>
         </w:numPr>
       </w:pPr>
-      <w:proofErr w:type="spellStart"/>
-      <w:r>
-        <w:t>Github</w:t>
-      </w:r>
-      <w:proofErr w:type="spellEnd"/>
-      <w:r>
-        <w:t xml:space="preserve">. Maggie Ma. Cryptocurrency Investment Analysis and Modeling. </w:t>
+      <w:r>
+        <w:t xml:space="preserve">Github. Maggie Ma. Cryptocurrency Investment Analysis and Modeling. </w:t>
       </w:r>
       <w:hyperlink r:id="rId38" w:history="1">
         <w:r>
@@ -9877,13 +8908,8 @@
           <w:numId w:val="4"/>
         </w:numPr>
       </w:pPr>
-      <w:proofErr w:type="spellStart"/>
-      <w:r>
-        <w:t>Etherscan</w:t>
-      </w:r>
-      <w:proofErr w:type="spellEnd"/>
-      <w:r>
-        <w:t xml:space="preserve">. Ethereum Contracts with verified source code. </w:t>
+      <w:r>
+        <w:t xml:space="preserve">Etherscan. Ethereum Contracts with verified source code. </w:t>
       </w:r>
       <w:hyperlink r:id="rId40" w:history="1">
         <w:r>
@@ -10063,6 +9089,7 @@
           <w:docPartUnique/>
         </w:docPartObj>
       </w:sdtPr>
+      <w:sdtEndPr/>
       <w:sdtContent>
         <w:p>
           <w:pPr>
@@ -10077,6 +9104,7 @@
             <w:id w:val="111145805"/>
             <w:bibliography/>
           </w:sdtPr>
+          <w:sdtEndPr/>
           <w:sdtContent>
             <w:p>
               <w:pPr>
@@ -11026,23 +10054,7 @@
         <w:footnoteRef/>
       </w:r>
       <w:r>
-        <w:t xml:space="preserve"> </w:t>
-      </w:r>
-      <w:proofErr w:type="spellStart"/>
-      <w:r>
-        <w:t>Github</w:t>
-      </w:r>
-      <w:proofErr w:type="spellEnd"/>
-      <w:r>
-        <w:t xml:space="preserve">. </w:t>
-      </w:r>
-      <w:proofErr w:type="spellStart"/>
-      <w:r>
-        <w:t>Pyethereum</w:t>
-      </w:r>
-      <w:proofErr w:type="spellEnd"/>
-      <w:r>
-        <w:t xml:space="preserve">. </w:t>
+        <w:t xml:space="preserve"> Github. Pyethereum. </w:t>
       </w:r>
       <w:hyperlink r:id="rId3" w:history="1">
         <w:r>
@@ -16019,7 +15031,7 @@
 </file>
 
 <file path=customXml/itemProps1.xml><?xml version="1.0" encoding="utf-8"?>
-<ds:datastoreItem xmlns:ds="http://schemas.openxmlformats.org/officeDocument/2006/customXml" ds:itemID="{3DD71F75-96DE-4203-A709-4FB92FE849BB}">
+<ds:datastoreItem xmlns:ds="http://schemas.openxmlformats.org/officeDocument/2006/customXml" ds:itemID="{1E78FB1B-77F6-4ED3-8F87-0D12A0F9F351}">
   <ds:schemaRefs>
     <ds:schemaRef ds:uri="http://schemas.openxmlformats.org/officeDocument/2006/bibliography"/>
   </ds:schemaRefs>

</xml_diff>